<commit_message>
updates in methods section
</commit_message>
<xml_diff>
--- a/manuscript.docx
+++ b/manuscript.docx
@@ -327,6 +327,43 @@
     </w:p>
     <w:p>
       <w:pPr>
+        <w:pStyle w:val="FirstParagraph"/>
+      </w:pPr>
+      <w:r>
+        <w:t xml:space="preserve">Muscle strength was assessed as maximal knee extension isokinetic (90° sec</w:t>
+      </w:r>
+      <w:r>
+        <w:t xml:space="preserve">-1</w:t>
+      </w:r>
+      <w:r>
+        <w:t xml:space="preserve">) and isometric (60° angle, fully extended leg 0°) torque. After a brief warm-up (5-min cycling, RPE 12-14), participants were seated and secured in the individually adjusted dynamometer. The test protocol consisted of unilateral knee-extensions. Participants were instructed to gradually increase their effort during three warm-up repetitions (50, 60 and, 70% of subjective maximal effort). After a 30-sec restitution period participants were instructed to perform three repetitions with maximal effort in the concentric phase. Sixty seconds after the isokinetic test the lever automatically moved to a 60° angle and participants were instructed to push against the lever enough to see feedback from the visual feedback system. After an additional 15-sec restitution period, participants were instructed to push against the lever with maximal effort. During the same assessment session, participants remained seated in the dynamometer for meassurement from both legs. The first measurement was alternated between legs and sessions. For statistical treatment of the data, all successful attempts were used. Successful attempts were decided based on participants (…). The last strength assessment at baseline was performed at least</w:t>
+      </w:r>
+      <w:r>
+        <w:t xml:space="preserve"> </w:t>
+      </w:r>
+      <w:r>
+        <w:rPr>
+          <w:b/>
+        </w:rPr>
+        <w:t xml:space="preserve">seven</w:t>
+      </w:r>
+      <w:r>
+        <w:t xml:space="preserve"> </w:t>
+      </w:r>
+      <w:r>
+        <w:t xml:space="preserve">days prior to the first biopsy sampling. At least one strength was performed on separate days with two sessions allowed perform on the same day with a short rest between sessions. Post training assessments were performed approximately 48 hours after the last session and after seven days of no training.</w:t>
+      </w:r>
+    </w:p>
+    <w:p>
+      <w:pPr>
+        <w:pStyle w:val="Brdtekst"/>
+      </w:pPr>
+      <w:r>
+        <w:t xml:space="preserve">Muscle thickness was assessed using (…) ultra sound.</w:t>
+      </w:r>
+    </w:p>
+    <w:p>
+      <w:pPr>
         <w:pStyle w:val="Overskrift2"/>
       </w:pPr>
       <w:bookmarkStart w:id="26" w:name="muscle-biopsy-sampling"/>
@@ -337,6 +374,29 @@
     </w:p>
     <w:p>
       <w:pPr>
+        <w:pStyle w:val="FirstParagraph"/>
+      </w:pPr>
+      <w:r>
+        <w:t xml:space="preserve">Muscle specimens were sampled bilaterally from</w:t>
+      </w:r>
+      <w:r>
+        <w:t xml:space="preserve"> </w:t>
+      </w:r>
+      <w:r>
+        <w:rPr>
+          <w:i/>
+        </w:rPr>
+        <w:t xml:space="preserve">m. vastus laterlis</w:t>
+      </w:r>
+      <w:r>
+        <w:t xml:space="preserve"> </w:t>
+      </w:r>
+      <w:r>
+        <w:t xml:space="preserve">under local anesthesia (lidocaion %, Manufacturer, Oslo, Norway) using a disposable needle (12-14 gauge, Universal plus, Medax, Italy), operated with a spring loaded device (Bard Magnum). Two to four passes were made to get sufficient material. One to two aliquots of the samples were quickly dissected free from connective and fat tissue, weighed and frozen in isopentan chilled to -80°C and stored at -80°C until further processing. At baseline, after twelve weeks of training and, after the de-training period, a further aliquot from each sample was selected for immunohistochemistry analysis and subsequently immersed in 4% formalin for fixation.</w:t>
+      </w:r>
+    </w:p>
+    <w:p>
+      <w:pPr>
         <w:pStyle w:val="Overskrift2"/>
       </w:pPr>
       <w:bookmarkStart w:id="27" w:name="rna-and-protein-extraction"/>
@@ -344,6 +404,43 @@
         <w:t xml:space="preserve">RNA and protein extraction</w:t>
       </w:r>
       <w:bookmarkEnd w:id="27"/>
+    </w:p>
+    <w:p>
+      <w:pPr>
+        <w:pStyle w:val="FirstParagraph"/>
+      </w:pPr>
+      <w:r>
+        <w:t xml:space="preserve">Frozen muscle tissue was homogenized in 1 ml of Trizol (ThermoFisher Scientific, Oslo, Norway) spiked with 0.04 ng of an external, non-mammalian, RNA spike-in (Lambda, Takara Bioscience). Mechanical disruption of the samples was achieved using Zirconium Oxide Beads (0.5 mm, Next Advance, Inc., New York, USA) and a bead mill (Bullet blender, Next Advance). Chloroform (200 μl) was prior to centrifugation (12000 g, 15 min at 4°C) to achieve phase separation. Four houndred fifty μl of the upper aqueous phase was transferred to a fresh tube and 500 μl of isopropanol was added to precipitate the RNA. After a 10 min incubation at room temperature, samples were centrifuged (12000 g, 10 min at 4°C), after which a pellet formed. The pellet was washed three times in chilled 75% ethanol with centrifugation between each wash (7500 g, 5 min at 4°C). After the final wash all ethanol was removed and the pellet was eluted in 0.1X Tris-EDTA buffer. RNA concentration and purity was assessed by spectrophotometry. All samples had 260/280 ratios &gt; 1.95.</w:t>
+      </w:r>
+    </w:p>
+    <w:p>
+      <w:pPr>
+        <w:pStyle w:val="Brdtekst"/>
+      </w:pPr>
+      <w:r>
+        <w:t xml:space="preserve">Protein was extracted from Trizol preparations according to manufacturers instructions and</w:t>
+      </w:r>
+      <w:r>
+        <w:t xml:space="preserve"> </w:t>
+      </w:r>
+      <w:r>
+        <w:t xml:space="preserve">(</w:t>
+      </w:r>
+      <w:r>
+        <w:rPr>
+          <w:b/>
+        </w:rPr>
+        <w:t xml:space="preserve">???</w:t>
+      </w:r>
+      <w:r>
+        <w:t xml:space="preserve">)</w:t>
+      </w:r>
+      <w:r>
+        <w:t xml:space="preserve"> </w:t>
+      </w:r>
+      <w:r>
+        <w:t xml:space="preserve">with modifications. The remaining aqueous phase was removed and DNA was precipitated by the addition of XXX μl of absolute ethanol followed by gentle centrifugation (2000 g, 5 min at room temperature). An aliquot of the phenol-ethanol phase, corresponding to ~1.75 mg of tissue, was transferred to to a fresh tube. After addition of at least two volumes of isopropanol and incubation (10 min at room temperature), samples were centrifuged (7500 g, 10 min 4°C) and a pellet formed. The pellet was washed three times in 95% ethanol with each wash separated by centrifugation (5000g, 5 min at room temperature). After the last wash all liquid was removed and 45 μl of Kopec buffer was added (4% SDS, 300 mM Tris …, pH; containing protease and phosphatase inhibitors). Pellets were incubated at 50°C for three hours after which the majority of samples were dissolved. Any undissolved material was sedimented by centrifugation (10000 g, 10 min at room temperature). Protein concentrations were measured (Pierce Detergent Compatible Bradford Assay, ThermoFisher Scientific). Sample were normalized in Laemmli buffer (Bio-Rad), boiled (95°C, 5 min) and stored at -20°C before later use.</w:t>
+      </w:r>
     </w:p>
     <w:p>
       <w:pPr>
@@ -419,8 +516,8 @@
     <w:bookmarkEnd w:id="35"/>
     <w:sectPr>
       <w:headerReference w:type="default" r:id="rId9"/>
-      <w:pgSz w:w="12240" w:h="15840" w:code="1"/>
-      <w:pgMar w:top="720" w:right="720" w:bottom="720" w:left="720" w:header="720" w:footer="720" w:gutter="0"/>
+      <w:pgSz w:w="11906" w:h="16838" w:code="9"/>
+      <w:pgMar w:top="1417" w:right="1417" w:bottom="1417" w:left="1417" w:header="720" w:footer="720" w:gutter="0"/>
       <w:lnNumType w:countBy="1" w:restart="continuous"/>
       <w:cols w:space="720"/>
       <w:docGrid w:linePitch="326"/>
@@ -453,7 +550,7 @@
 </file>
 
 <file path=word/header1.xml><?xml version="1.0" encoding="utf-8"?>
-<w:hdr xmlns:wpc="http://schemas.microsoft.com/office/word/2010/wordprocessingCanvas" xmlns:cx="http://schemas.microsoft.com/office/drawing/2014/chartex" xmlns:cx1="http://schemas.microsoft.com/office/drawing/2015/9/8/chartex" xmlns:cx2="http://schemas.microsoft.com/office/drawing/2015/10/21/chartex" xmlns:cx3="http://schemas.microsoft.com/office/drawing/2016/5/9/chartex" xmlns:cx4="http://schemas.microsoft.com/office/drawing/2016/5/10/chartex" xmlns:cx5="http://schemas.microsoft.com/office/drawing/2016/5/11/chartex" xmlns:cx6="http://schemas.microsoft.com/office/drawing/2016/5/12/chartex" xmlns:cx7="http://schemas.microsoft.com/office/drawing/2016/5/13/chartex" xmlns:cx8="http://schemas.microsoft.com/office/drawing/2016/5/14/chartex" xmlns:mc="http://schemas.openxmlformats.org/markup-compatibility/2006" xmlns:aink="http://schemas.microsoft.com/office/drawing/2016/ink" xmlns:am3d="http://schemas.microsoft.com/office/drawing/2017/model3d" xmlns:o="urn:schemas-microsoft-com:office:office" xmlns:r="http://schemas.openxmlformats.org/officeDocument/2006/relationships" xmlns:m="http://schemas.openxmlformats.org/officeDocument/2006/math" xmlns:v="urn:schemas-microsoft-com:vml" xmlns:wp14="http://schemas.microsoft.com/office/word/2010/wordprocessingDrawing" xmlns:wp="http://schemas.openxmlformats.org/drawingml/2006/wordprocessingDrawing" xmlns:w10="urn:schemas-microsoft-com:office:word" xmlns:w="http://schemas.openxmlformats.org/wordprocessingml/2006/main" xmlns:w14="http://schemas.microsoft.com/office/word/2010/wordml" xmlns:w15="http://schemas.microsoft.com/office/word/2012/wordml" xmlns:w16cid="http://schemas.microsoft.com/office/word/2016/wordml/cid" xmlns:w16se="http://schemas.microsoft.com/office/word/2015/wordml/symex" xmlns:wpg="http://schemas.microsoft.com/office/word/2010/wordprocessingGroup" xmlns:wpi="http://schemas.microsoft.com/office/word/2010/wordprocessingInk" xmlns:wne="http://schemas.microsoft.com/office/word/2006/wordml" xmlns:wps="http://schemas.microsoft.com/office/word/2010/wordprocessingShape" mc:Ignorable="w14 w15 w16se w16cid wp14">
+<w:hdr xmlns:wpc="http://schemas.microsoft.com/office/word/2010/wordprocessingCanvas" xmlns:cx="http://schemas.microsoft.com/office/drawing/2014/chartex" xmlns:cx1="http://schemas.microsoft.com/office/drawing/2015/9/8/chartex" xmlns:mc="http://schemas.openxmlformats.org/markup-compatibility/2006" xmlns:o="urn:schemas-microsoft-com:office:office" xmlns:r="http://schemas.openxmlformats.org/officeDocument/2006/relationships" xmlns:m="http://schemas.openxmlformats.org/officeDocument/2006/math" xmlns:v="urn:schemas-microsoft-com:vml" xmlns:wp14="http://schemas.microsoft.com/office/word/2010/wordprocessingDrawing" xmlns:wp="http://schemas.openxmlformats.org/drawingml/2006/wordprocessingDrawing" xmlns:w10="urn:schemas-microsoft-com:office:word" xmlns:w="http://schemas.openxmlformats.org/wordprocessingml/2006/main" xmlns:w14="http://schemas.microsoft.com/office/word/2010/wordml" xmlns:w15="http://schemas.microsoft.com/office/word/2012/wordml" xmlns:w16se="http://schemas.microsoft.com/office/word/2015/wordml/symex" xmlns:wpg="http://schemas.microsoft.com/office/word/2010/wordprocessingGroup" xmlns:wpi="http://schemas.microsoft.com/office/word/2010/wordprocessingInk" xmlns:wne="http://schemas.microsoft.com/office/word/2006/wordml" xmlns:wps="http://schemas.microsoft.com/office/word/2010/wordprocessingShape" mc:Ignorable="w14 w15 w16se wp14">
   <w:sdt>
     <w:sdtPr>
       <w:id w:val="-1530716970"/>
@@ -495,7 +592,7 @@
 </file>
 
 <file path=word/numbering.xml><?xml version="1.0" encoding="utf-8"?>
-<w:numbering xmlns:wpc="http://schemas.microsoft.com/office/word/2010/wordprocessingCanvas" xmlns:cx="http://schemas.microsoft.com/office/drawing/2014/chartex" xmlns:cx1="http://schemas.microsoft.com/office/drawing/2015/9/8/chartex" xmlns:cx2="http://schemas.microsoft.com/office/drawing/2015/10/21/chartex" xmlns:cx3="http://schemas.microsoft.com/office/drawing/2016/5/9/chartex" xmlns:cx4="http://schemas.microsoft.com/office/drawing/2016/5/10/chartex" xmlns:cx5="http://schemas.microsoft.com/office/drawing/2016/5/11/chartex" xmlns:cx6="http://schemas.microsoft.com/office/drawing/2016/5/12/chartex" xmlns:cx7="http://schemas.microsoft.com/office/drawing/2016/5/13/chartex" xmlns:cx8="http://schemas.microsoft.com/office/drawing/2016/5/14/chartex" xmlns:mc="http://schemas.openxmlformats.org/markup-compatibility/2006" xmlns:aink="http://schemas.microsoft.com/office/drawing/2016/ink" xmlns:am3d="http://schemas.microsoft.com/office/drawing/2017/model3d" xmlns:o="urn:schemas-microsoft-com:office:office" xmlns:r="http://schemas.openxmlformats.org/officeDocument/2006/relationships" xmlns:m="http://schemas.openxmlformats.org/officeDocument/2006/math" xmlns:v="urn:schemas-microsoft-com:vml" xmlns:wp14="http://schemas.microsoft.com/office/word/2010/wordprocessingDrawing" xmlns:wp="http://schemas.openxmlformats.org/drawingml/2006/wordprocessingDrawing" xmlns:w10="urn:schemas-microsoft-com:office:word" xmlns:w="http://schemas.openxmlformats.org/wordprocessingml/2006/main" xmlns:w14="http://schemas.microsoft.com/office/word/2010/wordml" xmlns:w15="http://schemas.microsoft.com/office/word/2012/wordml" xmlns:w16cid="http://schemas.microsoft.com/office/word/2016/wordml/cid" xmlns:w16se="http://schemas.microsoft.com/office/word/2015/wordml/symex" xmlns:wpg="http://schemas.microsoft.com/office/word/2010/wordprocessingGroup" xmlns:wpi="http://schemas.microsoft.com/office/word/2010/wordprocessingInk" xmlns:wne="http://schemas.microsoft.com/office/word/2006/wordml" xmlns:wps="http://schemas.microsoft.com/office/word/2010/wordprocessingShape" mc:Ignorable="w14 w15 w16se w16cid wp14">
+<w:numbering xmlns:wpc="http://schemas.microsoft.com/office/word/2010/wordprocessingCanvas" xmlns:cx="http://schemas.microsoft.com/office/drawing/2014/chartex" xmlns:cx1="http://schemas.microsoft.com/office/drawing/2015/9/8/chartex" xmlns:mc="http://schemas.openxmlformats.org/markup-compatibility/2006" xmlns:o="urn:schemas-microsoft-com:office:office" xmlns:r="http://schemas.openxmlformats.org/officeDocument/2006/relationships" xmlns:m="http://schemas.openxmlformats.org/officeDocument/2006/math" xmlns:v="urn:schemas-microsoft-com:vml" xmlns:wp14="http://schemas.microsoft.com/office/word/2010/wordprocessingDrawing" xmlns:wp="http://schemas.openxmlformats.org/drawingml/2006/wordprocessingDrawing" xmlns:w10="urn:schemas-microsoft-com:office:word" xmlns:w="http://schemas.openxmlformats.org/wordprocessingml/2006/main" xmlns:w14="http://schemas.microsoft.com/office/word/2010/wordml" xmlns:w15="http://schemas.microsoft.com/office/word/2012/wordml" xmlns:w16se="http://schemas.microsoft.com/office/word/2015/wordml/symex" xmlns:wpg="http://schemas.microsoft.com/office/word/2010/wordprocessingGroup" xmlns:wpi="http://schemas.microsoft.com/office/word/2010/wordprocessingInk" xmlns:wne="http://schemas.microsoft.com/office/word/2006/wordml" xmlns:wps="http://schemas.microsoft.com/office/word/2010/wordprocessingShape" mc:Ignorable="w14 w15 w16se wp14">
   <w:abstractNum w:abstractNumId="0" w15:restartNumberingAfterBreak="0">
     <w:nsid w:val="170CD2DE"/>
     <w:multiLevelType w:val="multilevel"/>
@@ -820,7 +917,7 @@
 </file>
 
 <file path=word/styles.xml><?xml version="1.0" encoding="utf-8"?>
-<w:styles xmlns:mc="http://schemas.openxmlformats.org/markup-compatibility/2006" xmlns:r="http://schemas.openxmlformats.org/officeDocument/2006/relationships" xmlns:w="http://schemas.openxmlformats.org/wordprocessingml/2006/main" xmlns:w14="http://schemas.microsoft.com/office/word/2010/wordml" xmlns:w15="http://schemas.microsoft.com/office/word/2012/wordml" xmlns:w16cid="http://schemas.microsoft.com/office/word/2016/wordml/cid" xmlns:w16se="http://schemas.microsoft.com/office/word/2015/wordml/symex" mc:Ignorable="w14 w15 w16se w16cid">
+<w:styles xmlns:mc="http://schemas.openxmlformats.org/markup-compatibility/2006" xmlns:r="http://schemas.openxmlformats.org/officeDocument/2006/relationships" xmlns:w="http://schemas.openxmlformats.org/wordprocessingml/2006/main" xmlns:w14="http://schemas.microsoft.com/office/word/2010/wordml" xmlns:w15="http://schemas.microsoft.com/office/word/2012/wordml" xmlns:w16se="http://schemas.microsoft.com/office/word/2015/wordml/symex" mc:Ignorable="w14 w15 w16se">
   <w:docDefaults>
     <w:rPrDefault>
       <w:rPr>
@@ -836,7 +933,7 @@
       </w:pPr>
     </w:pPrDefault>
   </w:docDefaults>
-  <w:latentStyles w:defLockedState="0" w:defUIPriority="0" w:defSemiHidden="0" w:defUnhideWhenUsed="0" w:defQFormat="0" w:count="377">
+  <w:latentStyles w:defLockedState="0" w:defUIPriority="0" w:defSemiHidden="0" w:defUnhideWhenUsed="0" w:defQFormat="0" w:count="371">
     <w:lsdException w:name="index 1" w:semiHidden="1" w:unhideWhenUsed="1"/>
     <w:lsdException w:name="index 7" w:semiHidden="1" w:unhideWhenUsed="1"/>
     <w:lsdException w:name="index 8" w:semiHidden="1" w:unhideWhenUsed="1"/>
@@ -1164,12 +1261,6 @@
     <w:lsdException w:name="List Table 5 Dark Accent 6" w:uiPriority="50"/>
     <w:lsdException w:name="List Table 6 Colorful Accent 6" w:uiPriority="51"/>
     <w:lsdException w:name="List Table 7 Colorful Accent 6" w:uiPriority="52"/>
-    <w:lsdException w:name="Mention" w:semiHidden="1" w:uiPriority="99" w:unhideWhenUsed="1"/>
-    <w:lsdException w:name="Smart Hyperlink" w:semiHidden="1" w:uiPriority="99" w:unhideWhenUsed="1"/>
-    <w:lsdException w:name="Hashtag" w:semiHidden="1" w:uiPriority="99" w:unhideWhenUsed="1"/>
-    <w:lsdException w:name="Unresolved Mention" w:semiHidden="1" w:uiPriority="99" w:unhideWhenUsed="1"/>
-    <w:lsdException w:name="Smart Link" w:semiHidden="1" w:uiPriority="99" w:unhideWhenUsed="1"/>
-    <w:lsdException w:name="Smart Link Error" w:semiHidden="1" w:uiPriority="99" w:unhideWhenUsed="1"/>
   </w:latentStyles>
   <w:style w:type="paragraph" w:default="1" w:styleId="Normal">
     <w:name w:val="Normal"/>
@@ -1401,7 +1492,10 @@
     <w:next w:val="Brdtekst"/>
     <w:link w:val="FirstParagraphTegn"/>
     <w:qFormat/>
-    <w:rsid w:val="003A04F6"/>
+    <w:rsid w:val="008F6D5B"/>
+    <w:pPr>
+      <w:ind w:firstLine="0"/>
+    </w:pPr>
   </w:style>
   <w:style w:type="paragraph" w:customStyle="1" w:styleId="Compact">
     <w:name w:val="Compact"/>
@@ -1998,7 +2092,7 @@
     <w:name w:val="First Paragraph Tegn"/>
     <w:basedOn w:val="BrdtekstTegn"/>
     <w:link w:val="FirstParagraph"/>
-    <w:rsid w:val="003A04F6"/>
+    <w:rsid w:val="008F6D5B"/>
     <w:rPr>
       <w:rFonts w:ascii="Times New Roman" w:hAnsi="Times New Roman"/>
       <w:color w:val="000000" w:themeColor="text1"/>

</xml_diff>

<commit_message>
Figure 1 complete draft
</commit_message>
<xml_diff>
--- a/manuscript.docx
+++ b/manuscript.docx
@@ -79,6 +79,30 @@
           <w:vertAlign w:val="superscript"/>
         </w:rPr>
         <w:t xml:space="preserve">2,£</w:t>
+      </w:r>
+      <w:r>
+        <w:t xml:space="preserve">,</w:t>
+      </w:r>
+      <w:r>
+        <w:t xml:space="preserve"> </w:t>
+      </w:r>
+      <w:r>
+        <w:t xml:space="preserve">Lise</w:t>
+      </w:r>
+      <w:r>
+        <w:t xml:space="preserve"> </w:t>
+      </w:r>
+      <w:r>
+        <w:t xml:space="preserve">Koll</w:t>
+      </w:r>
+      <w:r>
+        <w:rPr>
+          <w:vertAlign w:val="superscript"/>
+        </w:rPr>
+        <w:t xml:space="preserve">3</w:t>
+      </w:r>
+      <w:r>
+        <w:t xml:space="preserve">,</w:t>
       </w:r>
       <w:r>
         <w:t xml:space="preserve"> </w:t>
@@ -1271,6 +1295,166 @@
         <w:t xml:space="preserve">Results</w:t>
       </w:r>
       <w:bookmarkEnd w:id="33"/>
+    </w:p>
+    <w:p>
+      <w:pPr>
+        <w:pStyle w:val="SourceCode"/>
+      </w:pPr>
+      <w:r>
+        <w:rPr>
+          <w:rStyle w:val="VerbatimChar"/>
+        </w:rPr>
+        <w:t xml:space="preserve">## # A tibble: 264 x 5</w:t>
+      </w:r>
+      <w:r>
+        <w:br/>
+      </w:r>
+      <w:r>
+        <w:rPr>
+          <w:rStyle w:val="VerbatimChar"/>
+        </w:rPr>
+        <w:t xml:space="preserve">## # Groups:   participant, cond, session [264]</w:t>
+      </w:r>
+      <w:r>
+        <w:br/>
+      </w:r>
+      <w:r>
+        <w:rPr>
+          <w:rStyle w:val="VerbatimChar"/>
+        </w:rPr>
+        <w:t xml:space="preserve">##    participant cond  session week   load</w:t>
+      </w:r>
+      <w:r>
+        <w:br/>
+      </w:r>
+      <w:r>
+        <w:rPr>
+          <w:rStyle w:val="VerbatimChar"/>
+        </w:rPr>
+        <w:t xml:space="preserve">##    &lt;chr&gt;       &lt;chr&gt;   &lt;dbl&gt; &lt;fct&gt; &lt;dbl&gt;</w:t>
+      </w:r>
+      <w:r>
+        <w:br/>
+      </w:r>
+      <w:r>
+        <w:rPr>
+          <w:rStyle w:val="VerbatimChar"/>
+        </w:rPr>
+        <w:t xml:space="preserve">##  1 P1          const       1 W1     9.17</w:t>
+      </w:r>
+      <w:r>
+        <w:br/>
+      </w:r>
+      <w:r>
+        <w:rPr>
+          <w:rStyle w:val="VerbatimChar"/>
+        </w:rPr>
+        <w:t xml:space="preserve">##  2 P1          const       2 W1     8.12</w:t>
+      </w:r>
+      <w:r>
+        <w:br/>
+      </w:r>
+      <w:r>
+        <w:rPr>
+          <w:rStyle w:val="VerbatimChar"/>
+        </w:rPr>
+        <w:t xml:space="preserve">##  3 P1          const       3 W1     5.42</w:t>
+      </w:r>
+      <w:r>
+        <w:br/>
+      </w:r>
+      <w:r>
+        <w:rPr>
+          <w:rStyle w:val="VerbatimChar"/>
+        </w:rPr>
+        <w:t xml:space="preserve">##  4 P1          const       4 W1    25   </w:t>
+      </w:r>
+      <w:r>
+        <w:br/>
+      </w:r>
+      <w:r>
+        <w:rPr>
+          <w:rStyle w:val="VerbatimChar"/>
+        </w:rPr>
+        <w:t xml:space="preserve">##  5 P1          const       5 W2    27.1 </w:t>
+      </w:r>
+      <w:r>
+        <w:br/>
+      </w:r>
+      <w:r>
+        <w:rPr>
+          <w:rStyle w:val="VerbatimChar"/>
+        </w:rPr>
+        <w:t xml:space="preserve">##  6 P1          const       6 W2    25   </w:t>
+      </w:r>
+      <w:r>
+        <w:br/>
+      </w:r>
+      <w:r>
+        <w:rPr>
+          <w:rStyle w:val="VerbatimChar"/>
+        </w:rPr>
+        <w:t xml:space="preserve">##  7 P1          const       7 W2    27.5 </w:t>
+      </w:r>
+      <w:r>
+        <w:br/>
+      </w:r>
+      <w:r>
+        <w:rPr>
+          <w:rStyle w:val="VerbatimChar"/>
+        </w:rPr>
+        <w:t xml:space="preserve">##  8 P1          const       8 W2    28.8 </w:t>
+      </w:r>
+      <w:r>
+        <w:br/>
+      </w:r>
+      <w:r>
+        <w:rPr>
+          <w:rStyle w:val="VerbatimChar"/>
+        </w:rPr>
+        <w:t xml:space="preserve">##  9 P1          const       9 W3    32.1 </w:t>
+      </w:r>
+      <w:r>
+        <w:br/>
+      </w:r>
+      <w:r>
+        <w:rPr>
+          <w:rStyle w:val="VerbatimChar"/>
+        </w:rPr>
+        <w:t xml:space="preserve">## 10 P1          const      10 W3    31.9 </w:t>
+      </w:r>
+      <w:r>
+        <w:br/>
+      </w:r>
+      <w:r>
+        <w:rPr>
+          <w:rStyle w:val="VerbatimChar"/>
+        </w:rPr>
+        <w:t xml:space="preserve">## # ... with 254 more rows</w:t>
+      </w:r>
+    </w:p>
+    <w:p>
+      <w:pPr>
+        <w:pStyle w:val="FirstParagraph"/>
+      </w:pPr>
+      <w:r>
+        <w:t xml:space="preserve">All participants successfully completed their prescribed sessions. The different training protocols resulted in diverging loading profiles (load × repetitions) over the course of the study (Figure 1B). The intensity of exercise (load at 10RM) increased similarly in both conditions from the first to the second (39%, 95% CI: [29, 50]) and third (55%, 95% CI: [44, 67]) four-session block, respectively. Compared to the non-training control group, isokinetic strength increased to Session 12 in the experimental group, with an attenuated difference seen after de-training (Figure 1C). Average isometric strength showed the same general pattern although with considerable more uncertainty indicated by wider 95% CI (Figure 1C). Muscle thickness of the</w:t>
+      </w:r>
+      <w:r>
+        <w:t xml:space="preserve"> </w:t>
+      </w:r>
+      <w:r>
+        <w:rPr>
+          <w:i/>
+        </w:rPr>
+        <w:t xml:space="preserve">m. vastus lateralis</w:t>
+      </w:r>
+      <w:r>
+        <w:t xml:space="preserve"> </w:t>
+      </w:r>
+      <w:r>
+        <w:t xml:space="preserve">increased in the experimental group compared to the control group both after Session 12 and after eight days of de-training (Figure 1D). There were no indications of differences between training conditions in strength or muscle thickness changes.</w:t>
+      </w:r>
     </w:p>
     <w:p>
       <w:pPr>

</xml_diff>

<commit_message>
updates to fig 1 and 2
</commit_message>
<xml_diff>
--- a/manuscript.docx
+++ b/manuscript.docx
@@ -1298,143 +1298,6 @@
     </w:p>
     <w:p>
       <w:pPr>
-        <w:pStyle w:val="SourceCode"/>
-      </w:pPr>
-      <w:r>
-        <w:rPr>
-          <w:rStyle w:val="VerbatimChar"/>
-        </w:rPr>
-        <w:t xml:space="preserve">## # A tibble: 264 x 5</w:t>
-      </w:r>
-      <w:r>
-        <w:br/>
-      </w:r>
-      <w:r>
-        <w:rPr>
-          <w:rStyle w:val="VerbatimChar"/>
-        </w:rPr>
-        <w:t xml:space="preserve">## # Groups:   participant, cond, session [264]</w:t>
-      </w:r>
-      <w:r>
-        <w:br/>
-      </w:r>
-      <w:r>
-        <w:rPr>
-          <w:rStyle w:val="VerbatimChar"/>
-        </w:rPr>
-        <w:t xml:space="preserve">##    participant cond  session week   load</w:t>
-      </w:r>
-      <w:r>
-        <w:br/>
-      </w:r>
-      <w:r>
-        <w:rPr>
-          <w:rStyle w:val="VerbatimChar"/>
-        </w:rPr>
-        <w:t xml:space="preserve">##    &lt;chr&gt;       &lt;chr&gt;   &lt;dbl&gt; &lt;fct&gt; &lt;dbl&gt;</w:t>
-      </w:r>
-      <w:r>
-        <w:br/>
-      </w:r>
-      <w:r>
-        <w:rPr>
-          <w:rStyle w:val="VerbatimChar"/>
-        </w:rPr>
-        <w:t xml:space="preserve">##  1 P1          const       1 W1     9.17</w:t>
-      </w:r>
-      <w:r>
-        <w:br/>
-      </w:r>
-      <w:r>
-        <w:rPr>
-          <w:rStyle w:val="VerbatimChar"/>
-        </w:rPr>
-        <w:t xml:space="preserve">##  2 P1          const       2 W1     8.12</w:t>
-      </w:r>
-      <w:r>
-        <w:br/>
-      </w:r>
-      <w:r>
-        <w:rPr>
-          <w:rStyle w:val="VerbatimChar"/>
-        </w:rPr>
-        <w:t xml:space="preserve">##  3 P1          const       3 W1     5.42</w:t>
-      </w:r>
-      <w:r>
-        <w:br/>
-      </w:r>
-      <w:r>
-        <w:rPr>
-          <w:rStyle w:val="VerbatimChar"/>
-        </w:rPr>
-        <w:t xml:space="preserve">##  4 P1          const       4 W1    25   </w:t>
-      </w:r>
-      <w:r>
-        <w:br/>
-      </w:r>
-      <w:r>
-        <w:rPr>
-          <w:rStyle w:val="VerbatimChar"/>
-        </w:rPr>
-        <w:t xml:space="preserve">##  5 P1          const       5 W2    27.1 </w:t>
-      </w:r>
-      <w:r>
-        <w:br/>
-      </w:r>
-      <w:r>
-        <w:rPr>
-          <w:rStyle w:val="VerbatimChar"/>
-        </w:rPr>
-        <w:t xml:space="preserve">##  6 P1          const       6 W2    25   </w:t>
-      </w:r>
-      <w:r>
-        <w:br/>
-      </w:r>
-      <w:r>
-        <w:rPr>
-          <w:rStyle w:val="VerbatimChar"/>
-        </w:rPr>
-        <w:t xml:space="preserve">##  7 P1          const       7 W2    27.5 </w:t>
-      </w:r>
-      <w:r>
-        <w:br/>
-      </w:r>
-      <w:r>
-        <w:rPr>
-          <w:rStyle w:val="VerbatimChar"/>
-        </w:rPr>
-        <w:t xml:space="preserve">##  8 P1          const       8 W2    28.8 </w:t>
-      </w:r>
-      <w:r>
-        <w:br/>
-      </w:r>
-      <w:r>
-        <w:rPr>
-          <w:rStyle w:val="VerbatimChar"/>
-        </w:rPr>
-        <w:t xml:space="preserve">##  9 P1          const       9 W3    32.1 </w:t>
-      </w:r>
-      <w:r>
-        <w:br/>
-      </w:r>
-      <w:r>
-        <w:rPr>
-          <w:rStyle w:val="VerbatimChar"/>
-        </w:rPr>
-        <w:t xml:space="preserve">## 10 P1          const      10 W3    31.9 </w:t>
-      </w:r>
-      <w:r>
-        <w:br/>
-      </w:r>
-      <w:r>
-        <w:rPr>
-          <w:rStyle w:val="VerbatimChar"/>
-        </w:rPr>
-        <w:t xml:space="preserve">## # ... with 254 more rows</w:t>
-      </w:r>
-    </w:p>
-    <w:p>
-      <w:pPr>
         <w:pStyle w:val="FirstParagraph"/>
       </w:pPr>
       <w:r>
@@ -1454,6 +1317,14 @@
       </w:r>
       <w:r>
         <w:t xml:space="preserve">increased in the experimental group compared to the control group both after Session 12 and after eight days of de-training (Figure 1D). There were no indications of differences between training conditions in strength or muscle thickness changes.</w:t>
+      </w:r>
+    </w:p>
+    <w:p>
+      <w:pPr>
+        <w:pStyle w:val="Brdtekst"/>
+      </w:pPr>
+      <w:r>
+        <w:t xml:space="preserve">Compared to control, a single session of RT led to robust increase in 45S and 47S pre-rRNA (Figure 2B) expressed per unit tissue weight. These were also increased compared to control after twelve sessions together with the 45S ITS and mature rRNA species 28S and 18S. After eight days of rest, only 18S remained elevated above control group (Figure 2B). This general pattern of rRNA expression was reflected also in total RNA expressed per unit tissue weight were a robust increase compared to contral was seen after session twelve (Figure 2B). Within the experimental group, no differences were seen between volume conditions. Most of the increase was seen in after the first four sessions where the average increase was 8.6%, 95% CI: [6.0, 11.4] per session in the intervention group as a whole. Between session four and eight, and eight to twelve changes in total RNA per tissue weight per session was not different from zero (1.8%, [-0.7, 4.3] and 0.1%, [-2.7, 2.8]).</w:t>
       </w:r>
     </w:p>
     <w:p>

</xml_diff>

<commit_message>
updates to figures and results
</commit_message>
<xml_diff>
--- a/manuscript.docx
+++ b/manuscript.docx
@@ -79,27 +79,6 @@
           <w:vertAlign w:val="superscript"/>
         </w:rPr>
         <w:t xml:space="preserve">2,£</w:t>
-      </w:r>
-      <w:r>
-        <w:t xml:space="preserve">,</w:t>
-      </w:r>
-      <w:r>
-        <w:t xml:space="preserve"> </w:t>
-      </w:r>
-      <w:r>
-        <w:t xml:space="preserve">Lise</w:t>
-      </w:r>
-      <w:r>
-        <w:t xml:space="preserve"> </w:t>
-      </w:r>
-      <w:r>
-        <w:t xml:space="preserve">Koll</w:t>
-      </w:r>
-      <w:r>
-        <w:rPr>
-          <w:vertAlign w:val="superscript"/>
-        </w:rPr>
-        <w:t xml:space="preserve">3</w:t>
       </w:r>
       <w:r>
         <w:t xml:space="preserve">,</w:t>
@@ -1270,85 +1249,83 @@
       <w:pPr>
         <w:pStyle w:val="Overskrift2"/>
       </w:pPr>
-      <w:bookmarkStart w:id="31" w:name="immunohistochemistry"/>
-      <w:r>
-        <w:t xml:space="preserve">Immunohistochemistry</w:t>
+      <w:bookmarkStart w:id="31" w:name="statistics-and-data-analysis"/>
+      <w:r>
+        <w:t xml:space="preserve">Statistics and data analysis</w:t>
       </w:r>
       <w:bookmarkEnd w:id="31"/>
     </w:p>
     <w:p>
       <w:pPr>
-        <w:pStyle w:val="Overskrift2"/>
-      </w:pPr>
-      <w:bookmarkStart w:id="32" w:name="statistics-and-data-analysis"/>
-      <w:r>
-        <w:t xml:space="preserve">Statistics and data analysis</w:t>
+        <w:pStyle w:val="Overskrift1"/>
+      </w:pPr>
+      <w:bookmarkStart w:id="32" w:name="results"/>
+      <w:r>
+        <w:t xml:space="preserve">Results</w:t>
       </w:r>
       <w:bookmarkEnd w:id="32"/>
     </w:p>
     <w:p>
       <w:pPr>
+        <w:pStyle w:val="FirstParagraph"/>
+      </w:pPr>
+      <w:r>
+        <w:t xml:space="preserve">All participants successfully completed their prescribed sessions. The different training protocols resulted in diverging loading profiles (load × repetitions) over the course of the study (Figure 1B). The intensity of exercise (load at 10RM) increased similarly in both conditions from the first to the second (39%, 95% CI: [29, 50]) and third (55%, 95% CI: [44, 67]) four-session block, respectively. Isokinetic strength increased to Session 12 in the experimental group compared to the non-training control group, with an attenuated difference seen after de-training (Figure 1C). Average isometric strength showed the same general pattern although with considerable more uncertainty indicated by wider 95% CI (Figure 1C). Muscle thickness of the</w:t>
+      </w:r>
+      <w:r>
+        <w:t xml:space="preserve"> </w:t>
+      </w:r>
+      <w:r>
+        <w:rPr>
+          <w:i/>
+        </w:rPr>
+        <w:t xml:space="preserve">m. vastus lateralis</w:t>
+      </w:r>
+      <w:r>
+        <w:t xml:space="preserve"> </w:t>
+      </w:r>
+      <w:r>
+        <w:t xml:space="preserve">increased in the experimental group compared to the control group both after Session 12 and after eight days of de-training (Figure 1D). There were no indications of differences between training conditions in strength or muscle thickness changes.</w:t>
+      </w:r>
+    </w:p>
+    <w:p>
+      <w:pPr>
+        <w:pStyle w:val="Brdtekst"/>
+      </w:pPr>
+      <w:r>
+        <w:t xml:space="preserve">A single session of RT led to robust increase in 47S and 45S pre-rRNA expressed per unit tissue weight within the training group (Figure 2B) and compared to control (Figure 2C). These were also increased compared to control after twelve sessions together with the 45S ITS and mature rRNA species 28S and 18S (Figure 2C). After eight days of rest, only 18S and 28S remained elevated above levels measured in the control group (Figure 2B). This general pattern of rRNA expression was reflected also in total RNA expressed per unit tissue weight were a robust increase compared to control was seen after session twelve (Figure 2E and F). Within the experimental group, only small differences were seen in rRNA subspecies as 45S ETS was robustly higher after 12 sessions in the variable volume condition after an imbalance between conditions prior to training (Figure 2D). Total RNA increased similarly in both volume conditions throughout the training period (Figure 2G). Most of the increase was seen in after the first four sessions where the average increase was 8.6%, 95% CI: [6.0, 11.4] per session in the intervention group as a whole. Between session four and eight, and eight to twelve changes in total RNA per tissue weight per session was not robustly different from zero (1.8%, [-0.7, 4.3] and 0.1%, [-2.7, 2.8]).</w:t>
+      </w:r>
+    </w:p>
+    <w:p>
+      <w:pPr>
+        <w:pStyle w:val="Brdtekst"/>
+      </w:pPr>
+      <w:r>
+        <w:t xml:space="preserve">Protein levels of RPS6 and UBF increased only after twelve sessions in the training group compared to control and stayed elevated after eight days of rest (Figure 3A and B). The average increase in expression levels over twelve sessions near to linear in both and estimated to 4.2% [1.1, 7.3], 2.6% [-0.4, 5.6] and 4.6% [1.2, 8.1] in RPS6, and 7.3% [2.1, 12.7], 4.6% [-0.4, 9.9] and 6.1% [0.3, 12.2] in UBF per session between session 1-4, 4-8 and 8-12, respectively.</w:t>
+      </w:r>
+    </w:p>
+    <w:p>
+      <w:pPr>
         <w:pStyle w:val="Overskrift1"/>
       </w:pPr>
-      <w:bookmarkStart w:id="33" w:name="results"/>
-      <w:r>
-        <w:t xml:space="preserve">Results</w:t>
+      <w:bookmarkStart w:id="33" w:name="discussion"/>
+      <w:r>
+        <w:t xml:space="preserve">Discussion</w:t>
       </w:r>
       <w:bookmarkEnd w:id="33"/>
     </w:p>
     <w:p>
       <w:pPr>
-        <w:pStyle w:val="FirstParagraph"/>
-      </w:pPr>
-      <w:r>
-        <w:t xml:space="preserve">All participants successfully completed their prescribed sessions. The different training protocols resulted in diverging loading profiles (load × repetitions) over the course of the study (Figure 1B). The intensity of exercise (load at 10RM) increased similarly in both conditions from the first to the second (39%, 95% CI: [29, 50]) and third (55%, 95% CI: [44, 67]) four-session block, respectively. Compared to the non-training control group, isokinetic strength increased to Session 12 in the experimental group, with an attenuated difference seen after de-training (Figure 1C). Average isometric strength showed the same general pattern although with considerable more uncertainty indicated by wider 95% CI (Figure 1C). Muscle thickness of the</w:t>
-      </w:r>
-      <w:r>
-        <w:t xml:space="preserve"> </w:t>
-      </w:r>
-      <w:r>
-        <w:rPr>
-          <w:i/>
-        </w:rPr>
-        <w:t xml:space="preserve">m. vastus lateralis</w:t>
-      </w:r>
-      <w:r>
-        <w:t xml:space="preserve"> </w:t>
-      </w:r>
-      <w:r>
-        <w:t xml:space="preserve">increased in the experimental group compared to the control group both after Session 12 and after eight days of de-training (Figure 1D). There were no indications of differences between training conditions in strength or muscle thickness changes.</w:t>
-      </w:r>
-    </w:p>
-    <w:p>
-      <w:pPr>
-        <w:pStyle w:val="Brdtekst"/>
-      </w:pPr>
-      <w:r>
-        <w:t xml:space="preserve">Compared to control, a single session of RT led to robust increase in 45S and 47S pre-rRNA (Figure 2B) expressed per unit tissue weight. These were also increased compared to control after twelve sessions together with the 45S ITS and mature rRNA species 28S and 18S. After eight days of rest, only 18S remained elevated above control group (Figure 2B). This general pattern of rRNA expression was reflected also in total RNA expressed per unit tissue weight were a robust increase compared to contral was seen after session twelve (Figure 2B). Within the experimental group, no differences were seen between volume conditions. Most of the increase was seen in after the first four sessions where the average increase was 8.6%, 95% CI: [6.0, 11.4] per session in the intervention group as a whole. Between session four and eight, and eight to twelve changes in total RNA per tissue weight per session was not different from zero (1.8%, [-0.7, 4.3] and 0.1%, [-2.7, 2.8]).</w:t>
-      </w:r>
-    </w:p>
-    <w:p>
-      <w:pPr>
         <w:pStyle w:val="Overskrift1"/>
       </w:pPr>
-      <w:bookmarkStart w:id="34" w:name="discussion"/>
-      <w:r>
-        <w:t xml:space="preserve">Discussion</w:t>
+      <w:bookmarkStart w:id="34" w:name="references"/>
+      <w:r>
+        <w:t xml:space="preserve">References</w:t>
       </w:r>
       <w:bookmarkEnd w:id="34"/>
     </w:p>
-    <w:p>
-      <w:pPr>
-        <w:pStyle w:val="Overskrift1"/>
-      </w:pPr>
-      <w:bookmarkStart w:id="35" w:name="references"/>
-      <w:r>
-        <w:t xml:space="preserve">References</w:t>
-      </w:r>
-      <w:bookmarkEnd w:id="35"/>
-    </w:p>
-    <w:bookmarkStart w:id="55" w:name="refs"/>
-    <w:bookmarkStart w:id="36" w:name="ref-RN1520"/>
+    <w:bookmarkStart w:id="54" w:name="refs"/>
+    <w:bookmarkStart w:id="35" w:name="ref-RN1520"/>
     <w:p>
       <w:pPr>
         <w:pStyle w:val="Bibliografi"/>
@@ -1381,23 +1358,57 @@
         <w:t xml:space="preserve">482–488.</w:t>
       </w:r>
     </w:p>
+    <w:bookmarkEnd w:id="35"/>
+    <w:bookmarkStart w:id="36" w:name="ref-RN1809"/>
+    <w:p>
+      <w:pPr>
+        <w:pStyle w:val="Bibliografi"/>
+      </w:pPr>
+      <w:r>
+        <w:t xml:space="preserve">Brook MS, Wilkinson DJ, Mitchell WK, Lund JN, Phillips BE, Szewczyk NJ, Greenhaff PL, Smith K &amp; Atherton PJ (2016). Synchronous deficits in cumulative muscle protein synthesis and ribosomal biogenesis underlie age-related anabolic resistance to exercise in humans.</w:t>
+      </w:r>
+      <w:r>
+        <w:t xml:space="preserve"> </w:t>
+      </w:r>
+      <w:r>
+        <w:rPr>
+          <w:i/>
+        </w:rPr>
+        <w:t xml:space="preserve">The Journal of Physiology</w:t>
+      </w:r>
+      <w:r>
+        <w:t xml:space="preserve"> </w:t>
+      </w:r>
+      <w:r>
+        <w:rPr>
+          <w:b/>
+        </w:rPr>
+        <w:t xml:space="preserve">594,</w:t>
+      </w:r>
+      <w:r>
+        <w:t xml:space="preserve"> </w:t>
+      </w:r>
+      <w:r>
+        <w:t xml:space="preserve">7399–7417.</w:t>
+      </w:r>
+    </w:p>
     <w:bookmarkEnd w:id="36"/>
-    <w:bookmarkStart w:id="37" w:name="ref-RN1809"/>
+    <w:bookmarkStart w:id="37" w:name="ref-RN1642"/>
     <w:p>
       <w:pPr>
         <w:pStyle w:val="Bibliografi"/>
       </w:pPr>
       <w:r>
-        <w:t xml:space="preserve">Brook MS, Wilkinson DJ, Mitchell WK, Lund JN, Phillips BE, Szewczyk NJ, Greenhaff PL, Smith K &amp; Atherton PJ (2016). Synchronous deficits in cumulative muscle protein synthesis and ribosomal biogenesis underlie age-related anabolic resistance to exercise in humans.</w:t>
-      </w:r>
-      <w:r>
-        <w:t xml:space="preserve"> </w:t>
-      </w:r>
-      <w:r>
-        <w:rPr>
-          <w:i/>
-        </w:rPr>
-        <w:t xml:space="preserve">The Journal of Physiology</w:t>
+        <w:t xml:space="preserve">Brook MS, Wilkinson DJ, Mitchell WK, Lund JN, Szewczyk NJ, Greenhaff PL, Smith K &amp; Atherton PJ (2015). Skeletal muscle hypertrophy adaptations predominate in the early stages of resistance exercise training, matching deuterium oxide-derived measures of muscle protein synthesis and mechanistic target of rapamycin complex 1 signaling.</w:t>
+      </w:r>
+      <w:r>
+        <w:t xml:space="preserve"> </w:t>
+      </w:r>
+      <w:r>
+        <w:rPr>
+          <w:i/>
+        </w:rPr>
+        <w:t xml:space="preserve">FASEB J</w:t>
       </w:r>
       <w:r>
         <w:t xml:space="preserve"> </w:t>
@@ -1406,32 +1417,32 @@
         <w:rPr>
           <w:b/>
         </w:rPr>
-        <w:t xml:space="preserve">594,</w:t>
-      </w:r>
-      <w:r>
-        <w:t xml:space="preserve"> </w:t>
-      </w:r>
-      <w:r>
-        <w:t xml:space="preserve">7399–7417.</w:t>
+        <w:t xml:space="preserve">29,</w:t>
+      </w:r>
+      <w:r>
+        <w:t xml:space="preserve"> </w:t>
+      </w:r>
+      <w:r>
+        <w:t xml:space="preserve">4485–4496.</w:t>
       </w:r>
     </w:p>
     <w:bookmarkEnd w:id="37"/>
-    <w:bookmarkStart w:id="38" w:name="ref-RN1642"/>
+    <w:bookmarkStart w:id="38" w:name="ref-RN1644"/>
     <w:p>
       <w:pPr>
         <w:pStyle w:val="Bibliografi"/>
       </w:pPr>
       <w:r>
-        <w:t xml:space="preserve">Brook MS, Wilkinson DJ, Mitchell WK, Lund JN, Szewczyk NJ, Greenhaff PL, Smith K &amp; Atherton PJ (2015). Skeletal muscle hypertrophy adaptations predominate in the early stages of resistance exercise training, matching deuterium oxide-derived measures of muscle protein synthesis and mechanistic target of rapamycin complex 1 signaling.</w:t>
-      </w:r>
-      <w:r>
-        <w:t xml:space="preserve"> </w:t>
-      </w:r>
-      <w:r>
-        <w:rPr>
-          <w:i/>
-        </w:rPr>
-        <w:t xml:space="preserve">FASEB J</w:t>
+        <w:t xml:space="preserve">Figueiredo VC, Caldow MK, Massie V, Markworth JF, Cameron-Smith D &amp; Blazevich AJ (2015). Ribosome biogenesis adaptation in resistance training-induced human skeletal muscle hypertrophy.</w:t>
+      </w:r>
+      <w:r>
+        <w:t xml:space="preserve"> </w:t>
+      </w:r>
+      <w:r>
+        <w:rPr>
+          <w:i/>
+        </w:rPr>
+        <w:t xml:space="preserve">Am J Physiol Endocrinol Metab</w:t>
       </w:r>
       <w:r>
         <w:t xml:space="preserve"> </w:t>
@@ -1440,56 +1451,22 @@
         <w:rPr>
           <w:b/>
         </w:rPr>
-        <w:t xml:space="preserve">29,</w:t>
-      </w:r>
-      <w:r>
-        <w:t xml:space="preserve"> </w:t>
-      </w:r>
-      <w:r>
-        <w:t xml:space="preserve">4485–4496.</w:t>
+        <w:t xml:space="preserve">309,</w:t>
+      </w:r>
+      <w:r>
+        <w:t xml:space="preserve"> </w:t>
+      </w:r>
+      <w:r>
+        <w:t xml:space="preserve">E72–83.</w:t>
       </w:r>
     </w:p>
     <w:bookmarkEnd w:id="38"/>
-    <w:bookmarkStart w:id="39" w:name="ref-RN1644"/>
+    <w:bookmarkStart w:id="40" w:name="ref-RN1912"/>
     <w:p>
       <w:pPr>
         <w:pStyle w:val="Bibliografi"/>
       </w:pPr>
       <w:r>
-        <w:t xml:space="preserve">Figueiredo VC, Caldow MK, Massie V, Markworth JF, Cameron-Smith D &amp; Blazevich AJ (2015). Ribosome biogenesis adaptation in resistance training-induced human skeletal muscle hypertrophy.</w:t>
-      </w:r>
-      <w:r>
-        <w:t xml:space="preserve"> </w:t>
-      </w:r>
-      <w:r>
-        <w:rPr>
-          <w:i/>
-        </w:rPr>
-        <w:t xml:space="preserve">Am J Physiol Endocrinol Metab</w:t>
-      </w:r>
-      <w:r>
-        <w:t xml:space="preserve"> </w:t>
-      </w:r>
-      <w:r>
-        <w:rPr>
-          <w:b/>
-        </w:rPr>
-        <w:t xml:space="preserve">309,</w:t>
-      </w:r>
-      <w:r>
-        <w:t xml:space="preserve"> </w:t>
-      </w:r>
-      <w:r>
-        <w:t xml:space="preserve">E72–83.</w:t>
-      </w:r>
-    </w:p>
-    <w:bookmarkEnd w:id="39"/>
-    <w:bookmarkStart w:id="41" w:name="ref-RN1912"/>
-    <w:p>
-      <w:pPr>
-        <w:pStyle w:val="Bibliografi"/>
-      </w:pPr>
-      <w:r>
         <w:t xml:space="preserve">Figueiredo VC &amp; McCarthy JJ (2017). The role of ribosome biogenesis in skeletal muscle hypertrophy. In</w:t>
       </w:r>
       <w:r>
@@ -1507,7 +1484,7 @@
       <w:r>
         <w:t xml:space="preserve"> </w:t>
       </w:r>
-      <w:hyperlink r:id="rId40">
+      <w:hyperlink r:id="rId39">
         <w:r>
           <w:rPr>
             <w:rStyle w:val="Hyperkobling"/>
@@ -1519,23 +1496,57 @@
         <w:t xml:space="preserve">.</w:t>
       </w:r>
     </w:p>
+    <w:bookmarkEnd w:id="40"/>
+    <w:bookmarkStart w:id="41" w:name="ref-Hammarstrom2020"/>
+    <w:p>
+      <w:pPr>
+        <w:pStyle w:val="Bibliografi"/>
+      </w:pPr>
+      <w:r>
+        <w:t xml:space="preserve">Hammarström D, Øfsteng S, Koll L, Hanestadhaugen M, Hollan I, Apró W, Whist JE, Blomstrand E, Rønnestad BR &amp; Ellefsen S (2020). Benefits of higher resistance-training volume are related to ribosome biogenesis.</w:t>
+      </w:r>
+      <w:r>
+        <w:t xml:space="preserve"> </w:t>
+      </w:r>
+      <w:r>
+        <w:rPr>
+          <w:i/>
+        </w:rPr>
+        <w:t xml:space="preserve">The Journal of Physiology</w:t>
+      </w:r>
+      <w:r>
+        <w:t xml:space="preserve"> </w:t>
+      </w:r>
+      <w:r>
+        <w:rPr>
+          <w:b/>
+        </w:rPr>
+        <w:t xml:space="preserve">598,</w:t>
+      </w:r>
+      <w:r>
+        <w:t xml:space="preserve"> </w:t>
+      </w:r>
+      <w:r>
+        <w:t xml:space="preserve">543–565.</w:t>
+      </w:r>
+    </w:p>
     <w:bookmarkEnd w:id="41"/>
-    <w:bookmarkStart w:id="42" w:name="ref-Hammarstrom2020"/>
+    <w:bookmarkStart w:id="42" w:name="ref-RN1521"/>
     <w:p>
       <w:pPr>
         <w:pStyle w:val="Bibliografi"/>
       </w:pPr>
       <w:r>
-        <w:t xml:space="preserve">Hammarström D, Øfsteng S, Koll L, Hanestadhaugen M, Hollan I, Apró W, Whist JE, Blomstrand E, Rønnestad BR &amp; Ellefsen S (2020). Benefits of higher resistance-training volume are related to ribosome biogenesis.</w:t>
-      </w:r>
-      <w:r>
-        <w:t xml:space="preserve"> </w:t>
-      </w:r>
-      <w:r>
-        <w:rPr>
-          <w:i/>
-        </w:rPr>
-        <w:t xml:space="preserve">The Journal of Physiology</w:t>
+        <w:t xml:space="preserve">Kim PL, Staron RS &amp; Phillips SM (2005). Fasted-state skeletal muscle protein synthesis after resistance exercise is altered with training.</w:t>
+      </w:r>
+      <w:r>
+        <w:t xml:space="preserve"> </w:t>
+      </w:r>
+      <w:r>
+        <w:rPr>
+          <w:i/>
+        </w:rPr>
+        <w:t xml:space="preserve">J Physiol</w:t>
       </w:r>
       <w:r>
         <w:t xml:space="preserve"> </w:t>
@@ -1544,23 +1555,295 @@
         <w:rPr>
           <w:b/>
         </w:rPr>
-        <w:t xml:space="preserve">598,</w:t>
-      </w:r>
-      <w:r>
-        <w:t xml:space="preserve"> </w:t>
-      </w:r>
-      <w:r>
-        <w:t xml:space="preserve">543–565.</w:t>
+        <w:t xml:space="preserve">568,</w:t>
+      </w:r>
+      <w:r>
+        <w:t xml:space="preserve"> </w:t>
+      </w:r>
+      <w:r>
+        <w:t xml:space="preserve">283–290.</w:t>
       </w:r>
     </w:p>
     <w:bookmarkEnd w:id="42"/>
-    <w:bookmarkStart w:id="43" w:name="ref-RN1521"/>
+    <w:bookmarkStart w:id="43" w:name="ref-RN1820"/>
     <w:p>
       <w:pPr>
         <w:pStyle w:val="Bibliografi"/>
       </w:pPr>
       <w:r>
-        <w:t xml:space="preserve">Kim PL, Staron RS &amp; Phillips SM (2005). Fasted-state skeletal muscle protein synthesis after resistance exercise is altered with training.</w:t>
+        <w:t xml:space="preserve">Moss T, Langlois F, Gagnon-Kugler T &amp; Stefanovsky V (2007). A housekeeper with power of attorney: The rRNA genes in ribosome biogenesis.</w:t>
+      </w:r>
+      <w:r>
+        <w:t xml:space="preserve"> </w:t>
+      </w:r>
+      <w:r>
+        <w:rPr>
+          <w:i/>
+        </w:rPr>
+        <w:t xml:space="preserve">Cell Mol Life Sci</w:t>
+      </w:r>
+      <w:r>
+        <w:t xml:space="preserve"> </w:t>
+      </w:r>
+      <w:r>
+        <w:rPr>
+          <w:b/>
+        </w:rPr>
+        <w:t xml:space="preserve">64,</w:t>
+      </w:r>
+      <w:r>
+        <w:t xml:space="preserve"> </w:t>
+      </w:r>
+      <w:r>
+        <w:t xml:space="preserve">29–49.</w:t>
+      </w:r>
+    </w:p>
+    <w:bookmarkEnd w:id="43"/>
+    <w:bookmarkStart w:id="44" w:name="ref-RN1037"/>
+    <w:p>
+      <w:pPr>
+        <w:pStyle w:val="Bibliografi"/>
+      </w:pPr>
+      <w:r>
+        <w:t xml:space="preserve">Nader GA, Walden F von, Liu C, Lindvall J, Gutmann L, Pistilli EE &amp; Gordon PM (2014). Resistance exercise training modulates acute gene expression during human skeletal muscle hypertrophy.</w:t>
+      </w:r>
+      <w:r>
+        <w:t xml:space="preserve"> </w:t>
+      </w:r>
+      <w:r>
+        <w:rPr>
+          <w:i/>
+        </w:rPr>
+        <w:t xml:space="preserve">J Appl Physiol (1985)</w:t>
+      </w:r>
+      <w:r>
+        <w:t xml:space="preserve"> </w:t>
+      </w:r>
+      <w:r>
+        <w:rPr>
+          <w:b/>
+        </w:rPr>
+        <w:t xml:space="preserve">116,</w:t>
+      </w:r>
+      <w:r>
+        <w:t xml:space="preserve"> </w:t>
+      </w:r>
+      <w:r>
+        <w:t xml:space="preserve">693–702.</w:t>
+      </w:r>
+    </w:p>
+    <w:bookmarkEnd w:id="44"/>
+    <w:bookmarkStart w:id="45" w:name="ref-RN1272"/>
+    <w:p>
+      <w:pPr>
+        <w:pStyle w:val="Bibliografi"/>
+      </w:pPr>
+      <w:r>
+        <w:t xml:space="preserve">Phillips SM (2014). A brief review of critical processes in exercise-induced muscular hypertrophy.</w:t>
+      </w:r>
+      <w:r>
+        <w:t xml:space="preserve"> </w:t>
+      </w:r>
+      <w:r>
+        <w:rPr>
+          <w:i/>
+        </w:rPr>
+        <w:t xml:space="preserve">Sports Med</w:t>
+      </w:r>
+      <w:r>
+        <w:t xml:space="preserve"> </w:t>
+      </w:r>
+      <w:r>
+        <w:rPr>
+          <w:b/>
+        </w:rPr>
+        <w:t xml:space="preserve">44 Suppl 1,</w:t>
+      </w:r>
+      <w:r>
+        <w:t xml:space="preserve"> </w:t>
+      </w:r>
+      <w:r>
+        <w:t xml:space="preserve">S71–7.</w:t>
+      </w:r>
+    </w:p>
+    <w:bookmarkEnd w:id="45"/>
+    <w:bookmarkStart w:id="46" w:name="ref-RN786"/>
+    <w:p>
+      <w:pPr>
+        <w:pStyle w:val="Bibliografi"/>
+      </w:pPr>
+      <w:r>
+        <w:t xml:space="preserve">Phillips SM, Tipton KD, Aarsland A, Wolf SE &amp; Wolfe RR (1997). Mixed muscle protein synthesis and breakdown after resistance exercise in humans.</w:t>
+      </w:r>
+      <w:r>
+        <w:t xml:space="preserve"> </w:t>
+      </w:r>
+      <w:r>
+        <w:rPr>
+          <w:i/>
+        </w:rPr>
+        <w:t xml:space="preserve">Am J Physiol</w:t>
+      </w:r>
+      <w:r>
+        <w:t xml:space="preserve"> </w:t>
+      </w:r>
+      <w:r>
+        <w:rPr>
+          <w:b/>
+        </w:rPr>
+        <w:t xml:space="preserve">273,</w:t>
+      </w:r>
+      <w:r>
+        <w:t xml:space="preserve"> </w:t>
+      </w:r>
+      <w:r>
+        <w:t xml:space="preserve">E99–107.</w:t>
+      </w:r>
+    </w:p>
+    <w:bookmarkEnd w:id="46"/>
+    <w:bookmarkStart w:id="47" w:name="ref-RN1897"/>
+    <w:p>
+      <w:pPr>
+        <w:pStyle w:val="Bibliografi"/>
+      </w:pPr>
+      <w:r>
+        <w:t xml:space="preserve">Reidy PT, Borack MS, Markofski MM, Dickinson JM, Fry CS, Deer RR, Volpi E &amp; Rasmussen BB (2017). Post-absorptive muscle protein turnover affects resistance training hypertrophy.</w:t>
+      </w:r>
+      <w:r>
+        <w:t xml:space="preserve"> </w:t>
+      </w:r>
+      <w:r>
+        <w:rPr>
+          <w:i/>
+        </w:rPr>
+        <w:t xml:space="preserve">Eur J Appl Physiol</w:t>
+      </w:r>
+      <w:r>
+        <w:t xml:space="preserve"> </w:t>
+      </w:r>
+      <w:r>
+        <w:rPr>
+          <w:b/>
+        </w:rPr>
+        <w:t xml:space="preserve">117,</w:t>
+      </w:r>
+      <w:r>
+        <w:t xml:space="preserve"> </w:t>
+      </w:r>
+      <w:r>
+        <w:t xml:space="preserve">853–866.</w:t>
+      </w:r>
+    </w:p>
+    <w:bookmarkEnd w:id="47"/>
+    <w:bookmarkStart w:id="48" w:name="ref-RN1755"/>
+    <w:p>
+      <w:pPr>
+        <w:pStyle w:val="Bibliografi"/>
+      </w:pPr>
+      <w:r>
+        <w:t xml:space="preserve">Stec MJ, Kelly NA, Many GM, Windham ST, Tuggle SC &amp; Bamman MM (2016). Ribosome biogenesis may augment resistance training-induced myofiber hypertrophy and is required for myotube growth in vitro.</w:t>
+      </w:r>
+      <w:r>
+        <w:t xml:space="preserve"> </w:t>
+      </w:r>
+      <w:r>
+        <w:rPr>
+          <w:i/>
+        </w:rPr>
+        <w:t xml:space="preserve">Am J Physiol Endocrinol Metab</w:t>
+      </w:r>
+      <w:r>
+        <w:t xml:space="preserve"> </w:t>
+      </w:r>
+      <w:r>
+        <w:rPr>
+          <w:b/>
+        </w:rPr>
+        <w:t xml:space="preserve">310,</w:t>
+      </w:r>
+      <w:r>
+        <w:t xml:space="preserve"> </w:t>
+      </w:r>
+      <w:r>
+        <w:t xml:space="preserve">E652–E661.</w:t>
+      </w:r>
+    </w:p>
+    <w:bookmarkEnd w:id="48"/>
+    <w:bookmarkStart w:id="49" w:name="ref-vonWalden2016"/>
+    <w:p>
+      <w:pPr>
+        <w:pStyle w:val="Bibliografi"/>
+      </w:pPr>
+      <w:r>
+        <w:t xml:space="preserve">Walden F von, Liu C, Aurigemma N &amp; Nader GA (2016). mTOR signaling regulates myotube hypertrophy by modulating protein synthesis, rDNA transcription, and chromatin remodeling.</w:t>
+      </w:r>
+      <w:r>
+        <w:t xml:space="preserve"> </w:t>
+      </w:r>
+      <w:r>
+        <w:rPr>
+          <w:i/>
+        </w:rPr>
+        <w:t xml:space="preserve">American Journal of Physiology-Cell Physiology</w:t>
+      </w:r>
+      <w:r>
+        <w:t xml:space="preserve"> </w:t>
+      </w:r>
+      <w:r>
+        <w:rPr>
+          <w:b/>
+        </w:rPr>
+        <w:t xml:space="preserve">311,</w:t>
+      </w:r>
+      <w:r>
+        <w:t xml:space="preserve"> </w:t>
+      </w:r>
+      <w:r>
+        <w:t xml:space="preserve">C663–C672.</w:t>
+      </w:r>
+    </w:p>
+    <w:bookmarkEnd w:id="49"/>
+    <w:bookmarkStart w:id="50" w:name="ref-RN1920"/>
+    <w:p>
+      <w:pPr>
+        <w:pStyle w:val="Bibliografi"/>
+      </w:pPr>
+      <w:r>
+        <w:t xml:space="preserve">Warner JR (1999). The economics of ribosome biosynthesis in yeast.</w:t>
+      </w:r>
+      <w:r>
+        <w:t xml:space="preserve"> </w:t>
+      </w:r>
+      <w:r>
+        <w:rPr>
+          <w:i/>
+        </w:rPr>
+        <w:t xml:space="preserve">Trends Biochem Sci</w:t>
+      </w:r>
+      <w:r>
+        <w:t xml:space="preserve"> </w:t>
+      </w:r>
+      <w:r>
+        <w:rPr>
+          <w:b/>
+        </w:rPr>
+        <w:t xml:space="preserve">24,</w:t>
+      </w:r>
+      <w:r>
+        <w:t xml:space="preserve"> </w:t>
+      </w:r>
+      <w:r>
+        <w:t xml:space="preserve">437–440.</w:t>
+      </w:r>
+    </w:p>
+    <w:bookmarkEnd w:id="50"/>
+    <w:bookmarkStart w:id="51" w:name="ref-RN1754"/>
+    <w:p>
+      <w:pPr>
+        <w:pStyle w:val="Bibliografi"/>
+      </w:pPr>
+      <w:r>
+        <w:t xml:space="preserve">West DW, Baehr LM, Marcotte GR, Chason CM, Tolento L, Gomes AV, Bodine SC &amp; Baar K (2016). Acute resistance exercise activates rapamycin-sensitive and -insensitive mechanisms that control translational activity and capacity in skeletal muscle.</w:t>
       </w:r>
       <w:r>
         <w:t xml:space="preserve"> </w:t>
@@ -1578,32 +1861,32 @@
         <w:rPr>
           <w:b/>
         </w:rPr>
-        <w:t xml:space="preserve">568,</w:t>
-      </w:r>
-      <w:r>
-        <w:t xml:space="preserve"> </w:t>
-      </w:r>
-      <w:r>
-        <w:t xml:space="preserve">283–290.</w:t>
-      </w:r>
-    </w:p>
-    <w:bookmarkEnd w:id="43"/>
-    <w:bookmarkStart w:id="44" w:name="ref-RN1820"/>
+        <w:t xml:space="preserve">594,</w:t>
+      </w:r>
+      <w:r>
+        <w:t xml:space="preserve"> </w:t>
+      </w:r>
+      <w:r>
+        <w:t xml:space="preserve">453–468.</w:t>
+      </w:r>
+    </w:p>
+    <w:bookmarkEnd w:id="51"/>
+    <w:bookmarkStart w:id="52" w:name="ref-RN1866"/>
     <w:p>
       <w:pPr>
         <w:pStyle w:val="Bibliografi"/>
       </w:pPr>
       <w:r>
-        <w:t xml:space="preserve">Moss T, Langlois F, Gagnon-Kugler T &amp; Stefanovsky V (2007). A housekeeper with power of attorney: The rRNA genes in ribosome biogenesis.</w:t>
-      </w:r>
-      <w:r>
-        <w:t xml:space="preserve"> </w:t>
-      </w:r>
-      <w:r>
-        <w:rPr>
-          <w:i/>
-        </w:rPr>
-        <w:t xml:space="preserve">Cell Mol Life Sci</w:t>
+        <w:t xml:space="preserve">Wilkinson SB, Phillips SM, Atherton PJ, Patel R, Yarasheski KE, Tarnopolsky MA &amp; Rennie MJ (2008). Differential effects of resistance and endurance exercise in the fed state on signalling molecule phosphorylation and protein synthesis in human muscle.</w:t>
+      </w:r>
+      <w:r>
+        <w:t xml:space="preserve"> </w:t>
+      </w:r>
+      <w:r>
+        <w:rPr>
+          <w:i/>
+        </w:rPr>
+        <w:t xml:space="preserve">J Physiol</w:t>
       </w:r>
       <w:r>
         <w:t xml:space="preserve"> </w:t>
@@ -1612,32 +1895,32 @@
         <w:rPr>
           <w:b/>
         </w:rPr>
-        <w:t xml:space="preserve">64,</w:t>
-      </w:r>
-      <w:r>
-        <w:t xml:space="preserve"> </w:t>
-      </w:r>
-      <w:r>
-        <w:t xml:space="preserve">29–49.</w:t>
-      </w:r>
-    </w:p>
-    <w:bookmarkEnd w:id="44"/>
-    <w:bookmarkStart w:id="45" w:name="ref-RN1037"/>
+        <w:t xml:space="preserve">586,</w:t>
+      </w:r>
+      <w:r>
+        <w:t xml:space="preserve"> </w:t>
+      </w:r>
+      <w:r>
+        <w:t xml:space="preserve">3701–3717.</w:t>
+      </w:r>
+    </w:p>
+    <w:bookmarkEnd w:id="52"/>
+    <w:bookmarkStart w:id="53" w:name="ref-RN763"/>
     <w:p>
       <w:pPr>
         <w:pStyle w:val="Bibliografi"/>
       </w:pPr>
       <w:r>
-        <w:t xml:space="preserve">Nader GA, Walden F von, Liu C, Lindvall J, Gutmann L, Pistilli EE &amp; Gordon PM (2014). Resistance exercise training modulates acute gene expression during human skeletal muscle hypertrophy.</w:t>
-      </w:r>
-      <w:r>
-        <w:t xml:space="preserve"> </w:t>
-      </w:r>
-      <w:r>
-        <w:rPr>
-          <w:i/>
-        </w:rPr>
-        <w:t xml:space="preserve">J Appl Physiol (1985)</w:t>
+        <w:t xml:space="preserve">Wolfe RR (2006). The underappreciated role of muscle in health and disease.</w:t>
+      </w:r>
+      <w:r>
+        <w:t xml:space="preserve"> </w:t>
+      </w:r>
+      <w:r>
+        <w:rPr>
+          <w:i/>
+        </w:rPr>
+        <w:t xml:space="preserve">Am J Clin Nutr</w:t>
       </w:r>
       <w:r>
         <w:t xml:space="preserve"> </w:t>
@@ -1646,323 +1929,61 @@
         <w:rPr>
           <w:b/>
         </w:rPr>
-        <w:t xml:space="preserve">116,</w:t>
-      </w:r>
-      <w:r>
-        <w:t xml:space="preserve"> </w:t>
-      </w:r>
-      <w:r>
-        <w:t xml:space="preserve">693–702.</w:t>
-      </w:r>
-    </w:p>
-    <w:bookmarkEnd w:id="45"/>
-    <w:bookmarkStart w:id="46" w:name="ref-RN1272"/>
-    <w:p>
-      <w:pPr>
-        <w:pStyle w:val="Bibliografi"/>
-      </w:pPr>
-      <w:r>
-        <w:t xml:space="preserve">Phillips SM (2014). A brief review of critical processes in exercise-induced muscular hypertrophy.</w:t>
-      </w:r>
-      <w:r>
-        <w:t xml:space="preserve"> </w:t>
-      </w:r>
-      <w:r>
-        <w:rPr>
-          <w:i/>
-        </w:rPr>
-        <w:t xml:space="preserve">Sports Med</w:t>
-      </w:r>
-      <w:r>
-        <w:t xml:space="preserve"> </w:t>
-      </w:r>
+        <w:t xml:space="preserve">84,</w:t>
+      </w:r>
+      <w:r>
+        <w:t xml:space="preserve"> </w:t>
+      </w:r>
+      <w:r>
+        <w:t xml:space="preserve">475–482.</w:t>
+      </w:r>
+    </w:p>
+    <w:bookmarkEnd w:id="53"/>
+    <w:bookmarkEnd w:id="54"/>
+    <w:p>
+      <w:pPr>
+        <w:pStyle w:val="Overskrift1"/>
+      </w:pPr>
+      <w:bookmarkStart w:id="55" w:name="figure-legends"/>
+      <w:r>
+        <w:t xml:space="preserve">Figure legends</w:t>
+      </w:r>
+      <w:bookmarkEnd w:id="55"/>
+    </w:p>
+    <w:p>
+      <w:pPr>
+        <w:pStyle w:val="FirstParagraph"/>
+      </w:pPr>
       <w:r>
         <w:rPr>
           <w:b/>
         </w:rPr>
-        <w:t xml:space="preserve">44 Suppl 1,</w:t>
-      </w:r>
-      <w:r>
-        <w:t xml:space="preserve"> </w:t>
-      </w:r>
-      <w:r>
-        <w:t xml:space="preserve">S71–7.</w:t>
-      </w:r>
-    </w:p>
-    <w:bookmarkEnd w:id="46"/>
-    <w:bookmarkStart w:id="47" w:name="ref-RN786"/>
-    <w:p>
-      <w:pPr>
-        <w:pStyle w:val="Bibliografi"/>
-      </w:pPr>
-      <w:r>
-        <w:t xml:space="preserve">Phillips SM, Tipton KD, Aarsland A, Wolf SE &amp; Wolfe RR (1997). Mixed muscle protein synthesis and breakdown after resistance exercise in humans.</w:t>
-      </w:r>
-      <w:r>
-        <w:t xml:space="preserve"> </w:t>
-      </w:r>
-      <w:r>
-        <w:rPr>
-          <w:i/>
-        </w:rPr>
-        <w:t xml:space="preserve">Am J Physiol</w:t>
-      </w:r>
-      <w:r>
-        <w:t xml:space="preserve"> </w:t>
-      </w:r>
+        <w:t xml:space="preserve">Figure 1.</w:t>
+      </w:r>
+      <w:r>
+        <w:t xml:space="preserve"> </w:t>
+      </w:r>
+      <w:r>
+        <w:t xml:space="preserve">Study design (A) training load (B) and training outcomes (muscle strength, C; muscle thickness D).</w:t>
+      </w:r>
+    </w:p>
+    <w:p>
+      <w:pPr>
+        <w:pStyle w:val="Brdtekst"/>
+      </w:pPr>
       <w:r>
         <w:rPr>
           <w:b/>
         </w:rPr>
-        <w:t xml:space="preserve">273,</w:t>
-      </w:r>
-      <w:r>
-        <w:t xml:space="preserve"> </w:t>
-      </w:r>
-      <w:r>
-        <w:t xml:space="preserve">E99–107.</w:t>
-      </w:r>
-    </w:p>
-    <w:bookmarkEnd w:id="47"/>
-    <w:bookmarkStart w:id="48" w:name="ref-RN1897"/>
-    <w:p>
-      <w:pPr>
-        <w:pStyle w:val="Bibliografi"/>
-      </w:pPr>
-      <w:r>
-        <w:t xml:space="preserve">Reidy PT, Borack MS, Markofski MM, Dickinson JM, Fry CS, Deer RR, Volpi E &amp; Rasmussen BB (2017). Post-absorptive muscle protein turnover affects resistance training hypertrophy.</w:t>
-      </w:r>
-      <w:r>
-        <w:t xml:space="preserve"> </w:t>
-      </w:r>
-      <w:r>
-        <w:rPr>
-          <w:i/>
-        </w:rPr>
-        <w:t xml:space="preserve">Eur J Appl Physiol</w:t>
-      </w:r>
-      <w:r>
-        <w:t xml:space="preserve"> </w:t>
-      </w:r>
-      <w:r>
-        <w:rPr>
-          <w:b/>
-        </w:rPr>
-        <w:t xml:space="preserve">117,</w:t>
-      </w:r>
-      <w:r>
-        <w:t xml:space="preserve"> </w:t>
-      </w:r>
-      <w:r>
-        <w:t xml:space="preserve">853–866.</w:t>
-      </w:r>
-    </w:p>
-    <w:bookmarkEnd w:id="48"/>
-    <w:bookmarkStart w:id="49" w:name="ref-RN1755"/>
-    <w:p>
-      <w:pPr>
-        <w:pStyle w:val="Bibliografi"/>
-      </w:pPr>
-      <w:r>
-        <w:t xml:space="preserve">Stec MJ, Kelly NA, Many GM, Windham ST, Tuggle SC &amp; Bamman MM (2016). Ribosome biogenesis may augment resistance training-induced myofiber hypertrophy and is required for myotube growth in vitro.</w:t>
-      </w:r>
-      <w:r>
-        <w:t xml:space="preserve"> </w:t>
-      </w:r>
-      <w:r>
-        <w:rPr>
-          <w:i/>
-        </w:rPr>
-        <w:t xml:space="preserve">Am J Physiol Endocrinol Metab</w:t>
-      </w:r>
-      <w:r>
-        <w:t xml:space="preserve"> </w:t>
-      </w:r>
-      <w:r>
-        <w:rPr>
-          <w:b/>
-        </w:rPr>
-        <w:t xml:space="preserve">310,</w:t>
-      </w:r>
-      <w:r>
-        <w:t xml:space="preserve"> </w:t>
-      </w:r>
-      <w:r>
-        <w:t xml:space="preserve">E652–E661.</w:t>
-      </w:r>
-    </w:p>
-    <w:bookmarkEnd w:id="49"/>
-    <w:bookmarkStart w:id="50" w:name="ref-vonWalden2016"/>
-    <w:p>
-      <w:pPr>
-        <w:pStyle w:val="Bibliografi"/>
-      </w:pPr>
-      <w:r>
-        <w:t xml:space="preserve">Walden F von, Liu C, Aurigemma N &amp; Nader GA (2016). mTOR signaling regulates myotube hypertrophy by modulating protein synthesis, rDNA transcription, and chromatin remodeling.</w:t>
-      </w:r>
-      <w:r>
-        <w:t xml:space="preserve"> </w:t>
-      </w:r>
-      <w:r>
-        <w:rPr>
-          <w:i/>
-        </w:rPr>
-        <w:t xml:space="preserve">American Journal of Physiology-Cell Physiology</w:t>
-      </w:r>
-      <w:r>
-        <w:t xml:space="preserve"> </w:t>
-      </w:r>
-      <w:r>
-        <w:rPr>
-          <w:b/>
-        </w:rPr>
-        <w:t xml:space="preserve">311,</w:t>
-      </w:r>
-      <w:r>
-        <w:t xml:space="preserve"> </w:t>
-      </w:r>
-      <w:r>
-        <w:t xml:space="preserve">C663–C672.</w:t>
-      </w:r>
-    </w:p>
-    <w:bookmarkEnd w:id="50"/>
-    <w:bookmarkStart w:id="51" w:name="ref-RN1920"/>
-    <w:p>
-      <w:pPr>
-        <w:pStyle w:val="Bibliografi"/>
-      </w:pPr>
-      <w:r>
-        <w:t xml:space="preserve">Warner JR (1999). The economics of ribosome biosynthesis in yeast.</w:t>
-      </w:r>
-      <w:r>
-        <w:t xml:space="preserve"> </w:t>
-      </w:r>
-      <w:r>
-        <w:rPr>
-          <w:i/>
-        </w:rPr>
-        <w:t xml:space="preserve">Trends Biochem Sci</w:t>
-      </w:r>
-      <w:r>
-        <w:t xml:space="preserve"> </w:t>
-      </w:r>
-      <w:r>
-        <w:rPr>
-          <w:b/>
-        </w:rPr>
-        <w:t xml:space="preserve">24,</w:t>
-      </w:r>
-      <w:r>
-        <w:t xml:space="preserve"> </w:t>
-      </w:r>
-      <w:r>
-        <w:t xml:space="preserve">437–440.</w:t>
-      </w:r>
-    </w:p>
-    <w:bookmarkEnd w:id="51"/>
-    <w:bookmarkStart w:id="52" w:name="ref-RN1754"/>
-    <w:p>
-      <w:pPr>
-        <w:pStyle w:val="Bibliografi"/>
-      </w:pPr>
-      <w:r>
-        <w:t xml:space="preserve">West DW, Baehr LM, Marcotte GR, Chason CM, Tolento L, Gomes AV, Bodine SC &amp; Baar K (2016). Acute resistance exercise activates rapamycin-sensitive and -insensitive mechanisms that control translational activity and capacity in skeletal muscle.</w:t>
-      </w:r>
-      <w:r>
-        <w:t xml:space="preserve"> </w:t>
-      </w:r>
-      <w:r>
-        <w:rPr>
-          <w:i/>
-        </w:rPr>
-        <w:t xml:space="preserve">J Physiol</w:t>
-      </w:r>
-      <w:r>
-        <w:t xml:space="preserve"> </w:t>
-      </w:r>
-      <w:r>
-        <w:rPr>
-          <w:b/>
-        </w:rPr>
-        <w:t xml:space="preserve">594,</w:t>
-      </w:r>
-      <w:r>
-        <w:t xml:space="preserve"> </w:t>
-      </w:r>
-      <w:r>
-        <w:t xml:space="preserve">453–468.</w:t>
-      </w:r>
-    </w:p>
-    <w:bookmarkEnd w:id="52"/>
-    <w:bookmarkStart w:id="53" w:name="ref-RN1866"/>
-    <w:p>
-      <w:pPr>
-        <w:pStyle w:val="Bibliografi"/>
-      </w:pPr>
-      <w:r>
-        <w:t xml:space="preserve">Wilkinson SB, Phillips SM, Atherton PJ, Patel R, Yarasheski KE, Tarnopolsky MA &amp; Rennie MJ (2008). Differential effects of resistance and endurance exercise in the fed state on signalling molecule phosphorylation and protein synthesis in human muscle.</w:t>
-      </w:r>
-      <w:r>
-        <w:t xml:space="preserve"> </w:t>
-      </w:r>
-      <w:r>
-        <w:rPr>
-          <w:i/>
-        </w:rPr>
-        <w:t xml:space="preserve">J Physiol</w:t>
-      </w:r>
-      <w:r>
-        <w:t xml:space="preserve"> </w:t>
-      </w:r>
-      <w:r>
-        <w:rPr>
-          <w:b/>
-        </w:rPr>
-        <w:t xml:space="preserve">586,</w:t>
-      </w:r>
-      <w:r>
-        <w:t xml:space="preserve"> </w:t>
-      </w:r>
-      <w:r>
-        <w:t xml:space="preserve">3701–3717.</w:t>
-      </w:r>
-    </w:p>
-    <w:bookmarkEnd w:id="53"/>
-    <w:bookmarkStart w:id="54" w:name="ref-RN763"/>
-    <w:p>
-      <w:pPr>
-        <w:pStyle w:val="Bibliografi"/>
-      </w:pPr>
-      <w:r>
-        <w:t xml:space="preserve">Wolfe RR (2006). The underappreciated role of muscle in health and disease.</w:t>
-      </w:r>
-      <w:r>
-        <w:t xml:space="preserve"> </w:t>
-      </w:r>
-      <w:r>
-        <w:rPr>
-          <w:i/>
-        </w:rPr>
-        <w:t xml:space="preserve">Am J Clin Nutr</w:t>
-      </w:r>
-      <w:r>
-        <w:t xml:space="preserve"> </w:t>
-      </w:r>
-      <w:r>
-        <w:rPr>
-          <w:b/>
-        </w:rPr>
-        <w:t xml:space="preserve">84,</w:t>
-      </w:r>
-      <w:r>
-        <w:t xml:space="preserve"> </w:t>
-      </w:r>
-      <w:r>
-        <w:t xml:space="preserve">475–482.</w:t>
-      </w:r>
-    </w:p>
-    <w:bookmarkEnd w:id="54"/>
-    <w:bookmarkEnd w:id="55"/>
+        <w:t xml:space="preserve">Figure 2.</w:t>
+      </w:r>
+      <w:r>
+        <w:t xml:space="preserve"> </w:t>
+      </w:r>
+      <w:r>
+        <w:t xml:space="preserve">Total RNA and ribosomal RNA subspecies in response to trainin. Total RNA increased compared to non-training controls to post-training (12 sessions) and tended to normalize after de-training (A). There were no robust differences between different volume conditions in the training group (A). B shows primer locations targeting different ribosomal RNA subspecies. Subsets of ribosomal RNA showed robust increases compared to control 48 h after the first session and other after the training period (C). Error bars shows 95% CI. Asterisk in C indicates robust differences between volume conditions (a 95% CI of pairwise differences not containing 0).</w:t>
+      </w:r>
+    </w:p>
     <w:sectPr>
       <w:headerReference w:type="default" r:id="rId9"/>
       <w:pgSz w:w="11906" w:h="16838" w:code="9"/>

</xml_diff>

<commit_message>
manuscript and changed order of figures
</commit_message>
<xml_diff>
--- a/manuscript.docx
+++ b/manuscript.docx
@@ -363,7 +363,7 @@
         <w:pStyle w:val="FirstParagraph"/>
       </w:pPr>
       <w:r>
-        <w:t xml:space="preserve">Skeletal muscles not only constitutes our locomotive apparatus but also serve as our primary storage site of amino-acids. This makes the skeletal muscle system a critical target for interventions that promotes health across the lifespan</w:t>
+        <w:t xml:space="preserve">Skeletal muscles not only constitutes our locomotive apparatus but also serve as our primary storage site of amino acids. This makes the skeletal muscle system a critical target for interventions that promotes health across the lifespan</w:t>
       </w:r>
       <w:r>
         <w:t xml:space="preserve"> </w:t>
@@ -597,7 +597,13 @@
         <w:t xml:space="preserve">, 2020)</w:t>
       </w:r>
       <w:r>
-        <w:t xml:space="preserve">. Furthermore, inhibition of ribosomal RNA (rRNA) transcription or inhibition of up-stream transcription factors leads to halted biosynthesis of ribosomes and diminished cellular growth</w:t>
+        <w:t xml:space="preserve">.</w:t>
+      </w:r>
+      <w:r>
+        <w:t xml:space="preserve"> </w:t>
+      </w:r>
+      <w:r>
+        <w:t xml:space="preserve">Furthermore, inhibition of ribosomal RNA (rRNA) transcription or inhibition of up-stream transcription factors leads to halted biosynthesis of ribosomes and diminished cellular growth</w:t>
       </w:r>
       <w:r>
         <w:t xml:space="preserve"> </w:t>
@@ -998,13 +1004,215 @@
         <w:t xml:space="preserve"> </w:t>
       </w:r>
       <w:r>
-        <w:t xml:space="preserve">These data suggests that ribosome accumulation per tissue weight, reaches a plateau in the early phase of RT. Interestingly, in the study by Figueiredo and colleagues, acute exercise in the trained state (after eight weeks of RT), rRNA and pre-rRNA rapidly decreases in response to acute exercise</w:t>
-      </w:r>
-      <w:r>
-        <w:t xml:space="preserve"> </w:t>
-      </w:r>
-      <w:r>
-        <w:t xml:space="preserve">(Figueiredo</w:t>
+        <w:t xml:space="preserve">These data suggests that ribosome accumulation, reaches a plateau in the early phase of RT.</w:t>
+      </w:r>
+    </w:p>
+    <w:p>
+      <w:pPr>
+        <w:pStyle w:val="Brdtekst"/>
+      </w:pPr>
+      <w:r>
+        <w:t xml:space="preserve">Based on these observations we are hypothesizing that (1) ribosome accumulation occurs in the early phase (3-4 weeks) of RT and (2) reaches a plateau during this phase in response to constant volume RT and finally (3) that fluctuations in ribosome abundance occurs in response to altered training volume and training cessation. Subsequently the aim of this study is to characterize fluctuations in ribosomal biogenesis during the initial phase of RT, in response to altered training volumes and in response to a short-term de-training period.</w:t>
+      </w:r>
+    </w:p>
+    <w:p>
+      <w:pPr>
+        <w:pStyle w:val="Overskrift1"/>
+      </w:pPr>
+      <w:bookmarkStart w:id="23" w:name="methods"/>
+      <w:r>
+        <w:t xml:space="preserve">Methods</w:t>
+      </w:r>
+      <w:bookmarkEnd w:id="23"/>
+    </w:p>
+    <w:p>
+      <w:pPr>
+        <w:pStyle w:val="Overskrift2"/>
+      </w:pPr>
+      <w:bookmarkStart w:id="24" w:name="study-overview"/>
+      <w:r>
+        <w:t xml:space="preserve">Study overview</w:t>
+      </w:r>
+      <w:bookmarkEnd w:id="24"/>
+    </w:p>
+    <w:p>
+      <w:pPr>
+        <w:pStyle w:val="FirstParagraph"/>
+      </w:pPr>
+      <w:r>
+        <w:t xml:space="preserve">Eighteen volunteers were recruited to the study. Eligible participants had to be non-smokers, between 18 and 35 years of age, report a training history of less than one RT session per week during the six months leading up to the study and not consume dietary supplements or medication with known effects on muscle metabolism. Potential participants were further screened for injuries causing impaired strength and/or affecting their ability to perform RT, symptoms or history of disease or known adverse reactions to local anesthetics. Included participants were allocated to either an training group (TR,</w:t>
+      </w:r>
+      <w:r>
+        <w:t xml:space="preserve"> </w:t>
+      </w:r>
+      <w:r>
+        <w:rPr>
+          <w:i/>
+        </w:rPr>
+        <w:t xml:space="preserve">n</w:t>
+      </w:r>
+      <w:r>
+        <w:t xml:space="preserve"> </w:t>
+      </w:r>
+      <w:r>
+        <w:t xml:space="preserve">= 11) or a non-training control group (CTRL,</w:t>
+      </w:r>
+      <w:r>
+        <w:t xml:space="preserve"> </w:t>
+      </w:r>
+      <w:r>
+        <w:rPr>
+          <w:i/>
+        </w:rPr>
+        <w:t xml:space="preserve">n</w:t>
+      </w:r>
+      <w:r>
+        <w:t xml:space="preserve"> </w:t>
+      </w:r>
+      <w:r>
+        <w:t xml:space="preserve">= 8; see Table 1 for participant characteristics). TR performed a 12 session RT protocol consisting unilateral knee-extension to allow for within-participant comparison exercise volume. In TR, one leg performed constant volume (CONST, 6 sets per session) and the other leg performed variable volume over the course of the study (VAR, four sessions each with 6, 3 and 9 sets per session; Figure 1A). CTRL did not partake in RT and were instructed to continue their everyday activities. Muscle biopsies were sampled bilaterally in TR before and 48 h after the first session and 48 h after the fourth, fifth, eight, ninth and twelfth session as wells as after a seven day de-training period. Muscle biopsies were obtained from CTRL at three occasions with 48 h separating the first two and 2-4 weeks separating second and third sampling. TR and CTRL performed strength assessments at least seven days prior to the first biopsy sampling and 72 h after the twelfth session (EXP) and 24 h after the last biopsy (TR and CTRL). Appendicular lean mass (Dual-energy X-ray absorptiometry, DXA) and muscle thickness of</w:t>
+      </w:r>
+      <w:r>
+        <w:t xml:space="preserve"> </w:t>
+      </w:r>
+      <w:r>
+        <w:rPr>
+          <w:i/>
+        </w:rPr>
+        <w:t xml:space="preserve">m. vastus lateralis</w:t>
+      </w:r>
+      <w:r>
+        <w:t xml:space="preserve"> </w:t>
+      </w:r>
+      <w:r>
+        <w:t xml:space="preserve">were assessed prior to the first biopsy (TR and CTRL) as wells as before the second to last (TR) and last (TR and CTRL) biopsy (Figure 1A).</w:t>
+      </w:r>
+    </w:p>
+    <w:p>
+      <w:pPr>
+        <w:pStyle w:val="Overskrift2"/>
+      </w:pPr>
+      <w:bookmarkStart w:id="25" w:name="rt-protocol"/>
+      <w:r>
+        <w:t xml:space="preserve">RT protocol</w:t>
+      </w:r>
+      <w:bookmarkEnd w:id="25"/>
+    </w:p>
+    <w:p>
+      <w:pPr>
+        <w:pStyle w:val="FirstParagraph"/>
+      </w:pPr>
+      <w:r>
+        <w:t xml:space="preserve">Prior to all RT-sessions, participants performed a standardized warm-up consisting of 5 min ergometer cycling (rating of perceived exertion (RPE): 12-14), followed by ten repetitions each of push-ups, sit-ups and back-extensions. After warm-up, participants performed unilateral knee-extension with the prescribed number of sets. Each set was prescribed with 10 repetitions maximum (RM). When sets was completed with either fewer (8) or more (12) repetitions than 10, the resistance was adjusted accordingly. Inter-set rest periods were 90 sec. Participants performed the first set alternating between the right and left leg every other session and the set of the contralateral leg was performed in the rest-period of the first leg. The second session of each four-session block (session 2, 6 and 10) were performed at a sub-maximal resistance (~90% of the previous session) with the same number of repetitions. In each session, after the knee-extension exercise, participants completed two sets each of three upper-body exercises (bench press, lateral pull-down and shoulder press).</w:t>
+      </w:r>
+      <w:r>
+        <w:t xml:space="preserve"> </w:t>
+      </w:r>
+      <w:r>
+        <w:t xml:space="preserve">After the completion of each session participants were given a standardized drink to aid recovery (0.15 g kg</w:t>
+      </w:r>
+      <w:r>
+        <w:t xml:space="preserve">-1</w:t>
+      </w:r>
+      <w:r>
+        <w:t xml:space="preserve"> </w:t>
+      </w:r>
+      <w:r>
+        <w:t xml:space="preserve">protein, 11.2 g kg</w:t>
+      </w:r>
+      <w:r>
+        <w:t xml:space="preserve">-1</w:t>
+      </w:r>
+      <w:r>
+        <w:t xml:space="preserve"> </w:t>
+      </w:r>
+      <w:r>
+        <w:t xml:space="preserve">carbohydrates and 0.5 g kg</w:t>
+      </w:r>
+      <w:r>
+        <w:t xml:space="preserve">-1</w:t>
+      </w:r>
+      <w:r>
+        <w:t xml:space="preserve"> </w:t>
+      </w:r>
+      <w:r>
+        <w:t xml:space="preserve">fat).</w:t>
+      </w:r>
+    </w:p>
+    <w:p>
+      <w:pPr>
+        <w:pStyle w:val="Overskrift2"/>
+      </w:pPr>
+      <w:bookmarkStart w:id="26" w:name="X53467e62f1677ef73bd51b8a6d6fcb88478bda3"/>
+      <w:r>
+        <w:t xml:space="preserve">Muscle strength, body composition and muscle thickness assessments</w:t>
+      </w:r>
+      <w:bookmarkEnd w:id="26"/>
+    </w:p>
+    <w:p>
+      <w:pPr>
+        <w:pStyle w:val="FirstParagraph"/>
+      </w:pPr>
+      <w:r>
+        <w:t xml:space="preserve">Muscle strength was assessed as maximal voluntary isokinetic (90° sec</w:t>
+      </w:r>
+      <w:r>
+        <w:t xml:space="preserve">-1</w:t>
+      </w:r>
+      <w:r>
+        <w:t xml:space="preserve">) and isometric (60° angle, fully extended leg 0°) knee extension torque. After a brief warm-up (5-min cycling, RPE 12-14), participants were seated and secured in the individually adjusted dynamometer. Participants were instructed to gradually increase their effort during three warm-up repetitions (50, 60 and, 70% of subjective maximal effort). After a 30-sec restitution period participants were instructed to perform three repetitions with maximal effort in the concentric phase. Sixty seconds after the isokinetic test the lever automatically moved to a 60° angle and participants were instructed to push against the lever enough to see feedback from the visual feedback system. After an additional 15-sec restitution period, participants were instructed to push against the lever with maximal effort. Within the same assessment session, participants remained seated in the dynamometer for measurement perfomed on both legs. The first measurement was alternated between legs every other session. For statistical treatment of the data, all successful attempts were used. The last strength assessment at baseline was performed at least seven days prior to the first biopsy sampling. At least one of the baseline strength tests was performed on separate day with two sessions allowed to be perform on the same day with a short rest between assessments. Post training assessments were performed 48 hours and eight days after the last session.</w:t>
+      </w:r>
+    </w:p>
+    <w:p>
+      <w:pPr>
+        <w:pStyle w:val="Brdtekst"/>
+      </w:pPr>
+      <w:r>
+        <w:t xml:space="preserve">For determination of body composition participants were scanned using DXA (Lunar Prodigy densitometer, GE Healthcare, Madison, WI, USA) with the standard scanning mode (13-25 cm). Participants were lying supine within the scanning bed reference lines, with a strap secured around the ankles to ensure a standardized body position in each scan. The scans were conducted with participants in a fasted state between 07.00-10.00 AM, with empty bladder and wearing only under-wear. Prior to each scan, a phantom scan was run to prevent baseline drifting from affecting analyses. The same technician was used at each time point. Analyses was performed using GE enCORE version 17.0 software (GE Healthcare). Region of interest was customized for covering upper thigh, marked with a sqaure from pubic symphysis to lateral part of tuberculum major, and distal to art. genu.</w:t>
+      </w:r>
+    </w:p>
+    <w:p>
+      <w:pPr>
+        <w:pStyle w:val="Brdtekst"/>
+      </w:pPr>
+      <w:r>
+        <w:t xml:space="preserve">Muscle thickness (MT) was measured using a B-mode ultra sound unit (SmartUS EXT-1M, Telemed, Vilnius, Lithuania). Participants lay supine in a relaxed position for 20 min before assessments, with their feet strapped in a standardized position. A mark was set on the line 60% of the distance between Spinia Iliac Anterior Superior and the lateral femur condyle. MT of</w:t>
+      </w:r>
+      <w:r>
+        <w:t xml:space="preserve"> </w:t>
+      </w:r>
+      <w:r>
+        <w:rPr>
+          <w:i/>
+        </w:rPr>
+        <w:t xml:space="preserve">m.vastus lateralis</w:t>
+      </w:r>
+      <w:r>
+        <w:t xml:space="preserve"> </w:t>
+      </w:r>
+      <w:r>
+        <w:t xml:space="preserve">was measured applying a water-soluble transmission gel (Aquasonic 100 Ultrasound Transmission Gel; Parker Laboratories Inc., Fairfield, NJ, USA), and a 39 mm 12 MHz ultrasound probe was placed perpendicular to the site of interest without pressing the skin. When the quality of the image was satisfactory, evident as distinct upper and lower muscle fascia, three images were captured, where the probe was relocated to the same position between each image. Position of the probe was marked on the skin and subsequently marked on a transparent paper to ensure similar probe placement for both the right and left</w:t>
+      </w:r>
+      <w:r>
+        <w:t xml:space="preserve"> </w:t>
+      </w:r>
+      <w:r>
+        <w:rPr>
+          <w:i/>
+        </w:rPr>
+        <w:t xml:space="preserve">m.vastus lateralis</w:t>
+      </w:r>
+      <w:r>
+        <w:t xml:space="preserve"> </w:t>
+      </w:r>
+      <w:r>
+        <w:t xml:space="preserve">at subsequent assessments. Analyses were done in ImageJ Fiji</w:t>
+      </w:r>
+      <w:r>
+        <w:t xml:space="preserve"> </w:t>
+      </w:r>
+      <w:r>
+        <w:t xml:space="preserve">(Schindelin</w:t>
       </w:r>
       <w:r>
         <w:t xml:space="preserve"> </w:t>
@@ -1016,436 +1224,215 @@
         <w:t xml:space="preserve">et al.</w:t>
       </w:r>
       <w:r>
-        <w:t xml:space="preserve">, 2015)</w:t>
+        <w:t xml:space="preserve">, 2012)</w:t>
+      </w:r>
+      <w:r>
+        <w:t xml:space="preserve"> </w:t>
+      </w:r>
+      <w:r>
+        <w:t xml:space="preserve">with images cropped and coded to ensure blinding of the assessor.</w:t>
+      </w:r>
+    </w:p>
+    <w:p>
+      <w:pPr>
+        <w:pStyle w:val="Overskrift2"/>
+      </w:pPr>
+      <w:bookmarkStart w:id="27" w:name="muscle-biopsy-sampling"/>
+      <w:r>
+        <w:t xml:space="preserve">Muscle biopsy sampling</w:t>
+      </w:r>
+      <w:bookmarkEnd w:id="27"/>
+    </w:p>
+    <w:p>
+      <w:pPr>
+        <w:pStyle w:val="FirstParagraph"/>
+      </w:pPr>
+      <w:r>
+        <w:t xml:space="preserve">Muscle specimens were sampled bilaterally from</w:t>
+      </w:r>
+      <w:r>
+        <w:t xml:space="preserve"> </w:t>
+      </w:r>
+      <w:r>
+        <w:rPr>
+          <w:i/>
+        </w:rPr>
+        <w:t xml:space="preserve">m. vastus laterlis</w:t>
+      </w:r>
+      <w:r>
+        <w:t xml:space="preserve"> </w:t>
+      </w:r>
+      <w:r>
+        <w:t xml:space="preserve">under local anesthesia (Lidokain 10 mg ml</w:t>
+      </w:r>
+      <w:r>
+        <w:t xml:space="preserve">-1</w:t>
+      </w:r>
+      <w:r>
+        <w:t xml:space="preserve">, Mylan, Mylan Ireland Limited, Dublin, Ireland) using a disposable needle (12-14 gauge, Universal plus, Medax, Poggio Rusco, Italy), operated with a spring loaded device (Bard Magnum, Bard Norway, Rud, Norway). Two to four passes were made to get sufficient material. One to two aliquots of the samples were quickly dissected free from connective and fat tissue, weighed and frozen in isopentan chilled to -80°C and stored at -80°C until further processing.</w:t>
+      </w:r>
+    </w:p>
+    <w:p>
+      <w:pPr>
+        <w:pStyle w:val="Overskrift2"/>
+      </w:pPr>
+      <w:bookmarkStart w:id="28" w:name="rna-and-protein-extraction"/>
+      <w:r>
+        <w:t xml:space="preserve">RNA and protein extraction</w:t>
+      </w:r>
+      <w:bookmarkEnd w:id="28"/>
+    </w:p>
+    <w:p>
+      <w:pPr>
+        <w:pStyle w:val="FirstParagraph"/>
+      </w:pPr>
+      <w:r>
+        <w:t xml:space="preserve">Frozen muscle tissue was homogenized in 1 ml of Trizol (ThermoFisher Scientific, Oslo, Norway) spiked with 0.04 ng of an external, non-mammalian, RNA spike-in (Lambda PolyA External Standard Kit, Takara Bio Europe, Saint-Germain-en-Laye, France). Mechanical disruption of the samples was achieved using Zirconium Oxide Beads (0.5 mm, Next Advance, Inc., New York, USA) and a bead mill (Bullet blender, Next Advance). Chloroform (200 μl) was added prior to centrifugation (12000 g, 15 min at 4°C) to achieve phase separation. Four hundred fifty μl of the upper aqueous phase was transferred to a fresh tube and 500 μl of isopropanol was added to precipitate the RNA. After a 10 min incubation at room temperature, samples were centrifuged (12000 g, 10 min at 4°C), after which a pellet formed. The pellet was washed three times in chilled 75% ethanol with centrifugation between each wash (7500 g, 5 min at 4°C). After the final wash all ethanol was removed and the pellet was eluted in 0.1X Tris-EDTA buffer. RNA concentration and purity was assessed by spectrophotometry. All samples had 260/280 ratios &gt; 1.95.</w:t>
+      </w:r>
+    </w:p>
+    <w:p>
+      <w:pPr>
+        <w:pStyle w:val="Brdtekst"/>
+      </w:pPr>
+      <w:r>
+        <w:t xml:space="preserve">Protein was extracted from Trizol preparations according to manufacturers instructions and</w:t>
+      </w:r>
+      <w:r>
+        <w:t xml:space="preserve"> </w:t>
+      </w:r>
+      <w:r>
+        <w:t xml:space="preserve">(Kopec</w:t>
+      </w:r>
+      <w:r>
+        <w:t xml:space="preserve"> </w:t>
+      </w:r>
+      <w:r>
+        <w:rPr>
+          <w:i/>
+        </w:rPr>
+        <w:t xml:space="preserve">et al.</w:t>
+      </w:r>
+      <w:r>
+        <w:t xml:space="preserve">, 2017)</w:t>
+      </w:r>
+      <w:r>
+        <w:t xml:space="preserve"> </w:t>
+      </w:r>
+      <w:r>
+        <w:t xml:space="preserve">with modifications. The remaining aqueous phase was removed and DNA was precipitated by the addition of 300 μl of absolute ethanol followed by gentle centrifugation (2000 g, 5 min at room temperature). An aliquot of the phenol-ethanol phase, corresponding to ~1.75 mg of tissue, was transferred to to a fresh tube. After addition of at least two volumes of isopropanol and incubation (10 min at room temperature), samples were centrifuged (7500 g, 10 min 4°C) and a pellet formed. The pellet was washed three times in 95% ethanol with each wash separated by centrifugation (5000g, 5 min at room temperature). After the last wash all liquid was removed and 45 μl of Kopec buffer</w:t>
+      </w:r>
+      <w:r>
+        <w:t xml:space="preserve"> </w:t>
+      </w:r>
+      <w:r>
+        <w:t xml:space="preserve">(Kopec</w:t>
+      </w:r>
+      <w:r>
+        <w:t xml:space="preserve"> </w:t>
+      </w:r>
+      <w:r>
+        <w:rPr>
+          <w:i/>
+        </w:rPr>
+        <w:t xml:space="preserve">et al.</w:t>
+      </w:r>
+      <w:r>
+        <w:t xml:space="preserve">, 2017)</w:t>
+      </w:r>
+      <w:r>
+        <w:t xml:space="preserve"> </w:t>
+      </w:r>
+      <w:r>
+        <w:t xml:space="preserve">was added (5% SDS, 10 mM Tris, 140 mM NaCl and 20 mM EDTA, pH 8; containing protease and phosphatase inhibitors). Pellets were incubated at 50°C for three hours after which the majority of samples were dissolved. Any undissolved material was sedimented by centrifugation (10000 g, 10 min at room temperature). Protein concentrations were measured (Pierce Detergent Compatible Bradford Assay, ThermoFisher Scientific). Sample were normalized in 4X Laemmli buffer (Bio-Rad Norway AS, Oslo, Norway), boiled (95°C, 5 min) and stored at -20°C before later use.</w:t>
+      </w:r>
+    </w:p>
+    <w:p>
+      <w:pPr>
+        <w:pStyle w:val="Overskrift2"/>
+      </w:pPr>
+      <w:bookmarkStart w:id="29" w:name="Xdb6ea80b8443aafd59a989e3a5491b5d6eb79f1"/>
+      <w:r>
+        <w:t xml:space="preserve">Quantitative polymerase chain reaction (qPCR)</w:t>
+      </w:r>
+      <w:bookmarkEnd w:id="29"/>
+    </w:p>
+    <w:p>
+      <w:pPr>
+        <w:pStyle w:val="FirstParagraph"/>
+      </w:pPr>
+      <w:r>
+        <w:t xml:space="preserve">Complementary DNA (cDNA) was synthesized in technical duplicates from 500 ng of total RNA using random hexemer and anchored Oligo-dT primers (Thermo Fisher Scientific) together with Superscript IV (Thermo Fisher Scientific) according to manufacturer’s instruction. qPCR reactions were performed with diluted cDNA (2 μl, 1:25 dilution), a SYBR-green based commercial master mix (PowerUp™ SYBR™ Green Master Mix, Thermo Fisher) and, target-specific primers (500 nM) in 10 μl reaction volumes using a real-time detection system (QuantStudio 5 Real-Time PCR System, Thermo Fisher Scientific). Fast cycling was used (1 sec denaturing, 30 sec annealing) after UNG (2 min, 50°C) and polymerase (2 min, 95°C) activation. Melt curves were collected from all reactions to confirm single product amplification. Primers were further evaluated by agarose gel electrophoresis which confirmed primer sizes and non-template control experiments confirming no amplification without template. Primer sequences and their respective average performances are shown in Table 2.</w:t>
+      </w:r>
+    </w:p>
+    <w:p>
+      <w:pPr>
+        <w:pStyle w:val="Brdtekst"/>
+      </w:pPr>
+      <w:r>
+        <w:t xml:space="preserve">Raw fluorescence data was exported from the QuantStudio software and estimates of quantification cycle (Cq) and amplification efficiency was derived for each reaction using the qpcR package</w:t>
+      </w:r>
+      <w:r>
+        <w:t xml:space="preserve">(Ritz &amp; Spiess, 2008)</w:t>
       </w:r>
       <w:r>
         <w:t xml:space="preserve">.</w:t>
       </w:r>
-      <w:r>
-        <w:t xml:space="preserve"> </w:t>
-      </w:r>
-      <w:r>
-        <w:t xml:space="preserve">Based on these observations we are hypothesizing that (1) ribosome accumulation occurs in the early phase (3-4 weeks) of RT and (2) reaches a plateau during this phase in response to constant volume RT and finally (3) that fluctuations in ribosome abundance occurs in response to altered training volume and training cessation. Subsequently the aim of this study is to characterize fluctuations in ribosomal biogenesis during the initial phase of RT, in response to altered training volumes and in response to a short-term de-training period.</w:t>
-      </w:r>
-    </w:p>
-    <w:p>
-      <w:pPr>
-        <w:pStyle w:val="Overskrift1"/>
-      </w:pPr>
-      <w:bookmarkStart w:id="23" w:name="methods"/>
-      <w:r>
-        <w:t xml:space="preserve">Methods</w:t>
-      </w:r>
-      <w:bookmarkEnd w:id="23"/>
     </w:p>
     <w:p>
       <w:pPr>
         <w:pStyle w:val="Overskrift2"/>
       </w:pPr>
-      <w:bookmarkStart w:id="24" w:name="study-overview"/>
-      <w:r>
-        <w:t xml:space="preserve">Study overview</w:t>
-      </w:r>
-      <w:bookmarkEnd w:id="24"/>
+      <w:bookmarkStart w:id="30" w:name="immunoblotting"/>
+      <w:r>
+        <w:t xml:space="preserve">Immunoblotting</w:t>
+      </w:r>
+      <w:bookmarkEnd w:id="30"/>
     </w:p>
     <w:p>
       <w:pPr>
         <w:pStyle w:val="FirstParagraph"/>
       </w:pPr>
       <w:r>
-        <w:t xml:space="preserve">Eighteen volunteers were recruited to the study. Eligible participants had to be non-smokers, between 18 and 35 years of age, report a training history of less than one RT session per week during the six months leading up to the study and not consume dietary supplements or medication with known effects on muscle metabolism. Potential participants were further screened for injuries causing impaired strength and/or affecting their ability to perform RT, symptoms or history of disease or known adverse reactions to local anesthetics. Included participants were allocated to either an training group (TR,</w:t>
-      </w:r>
-      <w:r>
-        <w:t xml:space="preserve"> </w:t>
-      </w:r>
-      <w:r>
-        <w:rPr>
-          <w:i/>
-        </w:rPr>
-        <w:t xml:space="preserve">n</w:t>
-      </w:r>
-      <w:r>
-        <w:t xml:space="preserve"> </w:t>
-      </w:r>
-      <w:r>
-        <w:t xml:space="preserve">= 11) or a non-training control group (CTRL,</w:t>
-      </w:r>
-      <w:r>
-        <w:t xml:space="preserve"> </w:t>
-      </w:r>
-      <w:r>
-        <w:rPr>
-          <w:i/>
-        </w:rPr>
-        <w:t xml:space="preserve">n</w:t>
-      </w:r>
-      <w:r>
-        <w:t xml:space="preserve"> </w:t>
-      </w:r>
-      <w:r>
-        <w:t xml:space="preserve">= 8; see Table 1 for participant characteristics). TR performed a 12 session RT protocol consisting unilateral knee-extension to allow for within-participant comparison exercise volume. In TR, one leg performed constant volume (CONST, 6 sets per session) and the other leg performed variable volume over the course of the study (VAR, four sessions each with 6, 3 and 9 sets per session; Figure 1A). CTRL did not partake in RT and were instructed to continue their everyday activities. Muscle biopsies were sampled bilaterally in TR before and 48 h after the first session and 48 h after the fourth, fifth, eight, ninth and twelfth session as wells as after a seven day de-training period. Muscle biopsies were obtained from CTRL at three occasions with 48 h separating the first two and 2-4 weeks separating second and third sampling. TR and CTRL performed strength assessments at least seven days prior to the first biopsy sampling and 72 h after the twelfth session (EXP) and 24 h after the last biopsy (TR and CTRL). Appendicular lean mass (Dual-energy X-ray absorptiometry, DXA) and muscle thickness of</w:t>
-      </w:r>
-      <w:r>
-        <w:t xml:space="preserve"> </w:t>
-      </w:r>
-      <w:r>
-        <w:rPr>
-          <w:i/>
-        </w:rPr>
-        <w:t xml:space="preserve">m. vastus lateralis</w:t>
-      </w:r>
-      <w:r>
-        <w:t xml:space="preserve"> </w:t>
-      </w:r>
-      <w:r>
-        <w:t xml:space="preserve">were assessed prior to the first biopsy (TR and CTRL) as wells as before the second to last (TR) and last (TR and CTRL) biopsy (Figure 1A).</w:t>
+        <w:t xml:space="preserve">Protein samples (20 μg) were separated on 4-20% Tris-Glycin gels (Criterion TGX Precast Gels, Bio-Rad) at 250 V for 45 min using the recommended running buffer (25 mM Tris, 192 mM Glycin, 0.1% SDS). All samples from the same participant were run on the same gel and all samples were run in at least duplicates. Separated samples were transferred to &amp;#956m PVDF membranes (Immun-Blot, Bio-Rad) using wet transfer (25 mM Tris, 192 Glycin, 10% vol/vol methanol) at a constant voltage of 300 mA for 3 h. Membranes were then stained to confirm transfer and enable total protein quantification using a reversible protein stain (Pierce Reversible Protein Stain, Thermo Fisher Scientiﬁc). Primary antibodies were acquired to detect UBF (F-9, sc-13125, Santa-Cruz Biotechnology, Dallas, Texas, USA) and ribosomal protein S6 (54D2, #2317, Cell Signaling Technology, Danvers, MA, USA). After blocking (Tris-buffered saline blocking buffer, 20 mM Tris, 150 mM NaCl, 5% fat-free milk, 0.1% Tween-20), membranes were incubated over-night with primary antibodies diluted in blocking buffer (UBF, 1:200; S6, 1:1000) followed by incubation with a secondary antibody conjugated to horseradish peroxidase (Anti-mouse IgG, #7076, Cell Signaling Technology, 1:10000). Membranes were washed 6 × 5 min after incubation with primary antibodies and 8 × 5 min after incubation with the secondary antibody. All incubation and washing steps were performed at 4°C using an automatic membrane processor (BlotCycler, Precision Biosystems, Mansﬁeld, MA, USA). Chemiluminescent signals from membranes were detected after 5 min incubation in substrate (Super Signal West Femto Maximum Sensitivity Substrate, Thermo Fisher Scientiﬁc) using a documentation system. Total protein content was quantified from whole membrane images and defined as the mean gray value of the whole lane. Between-lane gray values were used as background subtracted from protein values. Total protein quantification was done using ImageJ Fiji</w:t>
+      </w:r>
+      <w:r>
+        <w:t xml:space="preserve"> </w:t>
+      </w:r>
+      <w:r>
+        <w:t xml:space="preserve">(Schindelin</w:t>
+      </w:r>
+      <w:r>
+        <w:t xml:space="preserve"> </w:t>
+      </w:r>
+      <w:r>
+        <w:rPr>
+          <w:i/>
+        </w:rPr>
+        <w:t xml:space="preserve">et al.</w:t>
+      </w:r>
+      <w:r>
+        <w:t xml:space="preserve">, 2012)</w:t>
+      </w:r>
+      <w:r>
+        <w:t xml:space="preserve">. Chemiluminescence signals were quantified using Image Studio Lite (LI-COR Biotechnology, Lincoln, NE, USA).</w:t>
       </w:r>
     </w:p>
     <w:p>
       <w:pPr>
         <w:pStyle w:val="Overskrift2"/>
       </w:pPr>
-      <w:bookmarkStart w:id="25" w:name="rt-protocol"/>
-      <w:r>
-        <w:t xml:space="preserve">RT protocol</w:t>
-      </w:r>
-      <w:bookmarkEnd w:id="25"/>
+      <w:bookmarkStart w:id="31" w:name="statistics-and-data-analysis"/>
+      <w:r>
+        <w:t xml:space="preserve">Statistics and data analysis</w:t>
+      </w:r>
+      <w:bookmarkEnd w:id="31"/>
     </w:p>
     <w:p>
       <w:pPr>
         <w:pStyle w:val="FirstParagraph"/>
       </w:pPr>
       <w:r>
-        <w:t xml:space="preserve">Prior to all RT-sessions, participants performed a standardized warm-up consisting of 5 min ergometer cycling (rating of perceived exertion (RPE): 12-14), followed by ten repetitions each of push-ups, sit-ups and back-extensions. After warm-up, participants performed unilateral knee-extension with the prescribed number of sets. Each set was prescribed with 10 repetitions maximum (RM). When sets was completed with either fewer (8) or more (12) repetitions than 10, the resistance was adjusted accordingly. Inter-set rest periods were 90 sec. Participants performed the first set alternating between the right and left leg every other session and the set of the contralateral leg was performed in the rest-period of the first leg. The second session of each four-session block (session 2, 6 and 10) were performed at a sub-maximal resistance (~90% of the previous session) with the same number of repetitions. In each session, after the knee-extension exercise, participants completed two sets each of three upper-body exercises (bench press, lateral pull-down and shoulder press).</w:t>
-      </w:r>
-      <w:r>
-        <w:t xml:space="preserve"> </w:t>
-      </w:r>
-      <w:r>
-        <w:t xml:space="preserve">After the completion of each session participants were given a standardized drink to aid recovery (0.15 g kg</w:t>
-      </w:r>
-      <w:r>
-        <w:t xml:space="preserve">-1</w:t>
-      </w:r>
-      <w:r>
-        <w:t xml:space="preserve"> </w:t>
-      </w:r>
-      <w:r>
-        <w:t xml:space="preserve">protein, 11.2 g kg</w:t>
-      </w:r>
-      <w:r>
-        <w:t xml:space="preserve">-1</w:t>
-      </w:r>
-      <w:r>
-        <w:t xml:space="preserve"> </w:t>
-      </w:r>
-      <w:r>
-        <w:t xml:space="preserve">carbohydrates and 0.5 g kg</w:t>
-      </w:r>
-      <w:r>
-        <w:t xml:space="preserve">-1</w:t>
-      </w:r>
-      <w:r>
-        <w:t xml:space="preserve"> </w:t>
-      </w:r>
-      <w:r>
-        <w:t xml:space="preserve">fat).</w:t>
-      </w:r>
-    </w:p>
-    <w:p>
-      <w:pPr>
-        <w:pStyle w:val="Overskrift2"/>
-      </w:pPr>
-      <w:bookmarkStart w:id="26" w:name="X53467e62f1677ef73bd51b8a6d6fcb88478bda3"/>
-      <w:r>
-        <w:t xml:space="preserve">Muscle strength, body composition and muscle thickness assessments</w:t>
-      </w:r>
-      <w:bookmarkEnd w:id="26"/>
-    </w:p>
-    <w:p>
-      <w:pPr>
-        <w:pStyle w:val="FirstParagraph"/>
-      </w:pPr>
-      <w:r>
-        <w:t xml:space="preserve">Muscle strength was assessed as maximal voluntary isokinetic (90° sec</w:t>
-      </w:r>
-      <w:r>
-        <w:t xml:space="preserve">-1</w:t>
-      </w:r>
-      <w:r>
-        <w:t xml:space="preserve">) and isometric (60° angle, fully extended leg 0°) knee extension torque. After a brief warm-up (5-min cycling, RPE 12-14), participants were seated and secured in the individually adjusted dynamometer. Participants were instructed to gradually increase their effort during three warm-up repetitions (50, 60 and, 70% of subjective maximal effort). After a 30-sec restitution period participants were instructed to perform three repetitions with maximal effort in the concentric phase. Sixty seconds after the isokinetic test the lever automatically moved to a 60° angle and participants were instructed to push against the lever enough to see feedback from the visual feedback system. After an additional 15-sec restitution period, participants were instructed to push against the lever with maximal effort. Within the same assessment session, participants remained seated in the dynamometer for measurement perfomed on both legs. The first measurement was alternated between legs every other session. For statistical treatment of the data, all successful attempts were used. The last strength assessment at baseline was performed at least seven days prior to the first biopsy sampling. At least one of the baseline strength tests was performed on separate day with two sessions allowed to be perform on the same day with a short rest between assessments. Post training assessments were performed 48 hours and eight days after the last session.</w:t>
-      </w:r>
-    </w:p>
-    <w:p>
-      <w:pPr>
-        <w:pStyle w:val="Brdtekst"/>
-      </w:pPr>
-      <w:r>
-        <w:t xml:space="preserve">For determination of body composition participants were scanned using DXA (Lunar Prodigy densitometer, GE Healthcare, Madison, WI, USA) with the standard scanning mode (13-25 cm). Participants were lying supine within the scanning bed reference lines, with a strap secured around the ankles to ensure a standardized body position in each scan. The scans were conducted with participants in a fasted state between 07.00-10.00 AM, with empty bladder and wearing only under-wear. Prior to each scan, a phantom scan was run to prevent baseline drifting from affecting analyses. The same technician was used at each time point. Analyses was performed using GE enCORE version 17.0 software (GE Healthcare). Region of interest was customized for covering upper thigh, marked with a sqaure from pubic symphysis to lateral part of tuberculum major, and distal to art. genu.</w:t>
-      </w:r>
-    </w:p>
-    <w:p>
-      <w:pPr>
-        <w:pStyle w:val="Brdtekst"/>
-      </w:pPr>
-      <w:r>
-        <w:t xml:space="preserve">Muscle thickness (MT) was measured using a B-mode ultra sound unit (SmartUS EXT-1M, Telemed, Vilnius, Lithuania). Participants lay supine in a relaxed position for 20 min before assessments, with their feet strapped in a standardized position. A mark was set on the line 60% of the distance between Spinia Iliac Anterior Superior and the lateral femur condyle. MT of</w:t>
-      </w:r>
-      <w:r>
-        <w:t xml:space="preserve"> </w:t>
-      </w:r>
-      <w:r>
-        <w:rPr>
-          <w:i/>
-        </w:rPr>
-        <w:t xml:space="preserve">m.vastus lateralis</w:t>
-      </w:r>
-      <w:r>
-        <w:t xml:space="preserve"> </w:t>
-      </w:r>
-      <w:r>
-        <w:t xml:space="preserve">was measured applying a water-soluble transmission gel (Aquasonic 100 Ultrasound Transmission Gel; Parker Laboratories Inc., Fairfield, NJ, USA), and a 39 mm 12 MHz ultrasound probe was placed perpendicular to the site of interest without pressing the skin. When the quality of the image was satisfactory, evident as distinct upper and lower muscle fascia, three images were captured, where the probe was relocated to the same position between each image. Position of the probe was marked on the skin and subsequently marked on a transparent paper to ensure similar probe placement for both the right and left</w:t>
-      </w:r>
-      <w:r>
-        <w:t xml:space="preserve"> </w:t>
-      </w:r>
-      <w:r>
-        <w:rPr>
-          <w:i/>
-        </w:rPr>
-        <w:t xml:space="preserve">m.vastus lateralis</w:t>
-      </w:r>
-      <w:r>
-        <w:t xml:space="preserve"> </w:t>
-      </w:r>
-      <w:r>
-        <w:t xml:space="preserve">at subsequent assessments. Analyses were done in ImageJ Fiji</w:t>
-      </w:r>
-      <w:r>
-        <w:t xml:space="preserve"> </w:t>
-      </w:r>
-      <w:r>
-        <w:t xml:space="preserve">(Schindelin</w:t>
-      </w:r>
-      <w:r>
-        <w:t xml:space="preserve"> </w:t>
-      </w:r>
-      <w:r>
-        <w:rPr>
-          <w:i/>
-        </w:rPr>
-        <w:t xml:space="preserve">et al.</w:t>
-      </w:r>
-      <w:r>
-        <w:t xml:space="preserve">, 2012)</w:t>
-      </w:r>
-      <w:r>
-        <w:t xml:space="preserve"> </w:t>
-      </w:r>
-      <w:r>
-        <w:t xml:space="preserve">with images cropped and coded to ensure blinding of the assessor.</w:t>
-      </w:r>
-    </w:p>
-    <w:p>
-      <w:pPr>
-        <w:pStyle w:val="Overskrift2"/>
-      </w:pPr>
-      <w:bookmarkStart w:id="27" w:name="muscle-biopsy-sampling"/>
-      <w:r>
-        <w:t xml:space="preserve">Muscle biopsy sampling</w:t>
-      </w:r>
-      <w:bookmarkEnd w:id="27"/>
-    </w:p>
-    <w:p>
-      <w:pPr>
-        <w:pStyle w:val="FirstParagraph"/>
-      </w:pPr>
-      <w:r>
-        <w:t xml:space="preserve">Muscle specimens were sampled bilaterally from</w:t>
-      </w:r>
-      <w:r>
-        <w:t xml:space="preserve"> </w:t>
-      </w:r>
-      <w:r>
-        <w:rPr>
-          <w:i/>
-        </w:rPr>
-        <w:t xml:space="preserve">m. vastus laterlis</w:t>
-      </w:r>
-      <w:r>
-        <w:t xml:space="preserve"> </w:t>
-      </w:r>
-      <w:r>
-        <w:t xml:space="preserve">under local anesthesia (Lidokain 10 mg ml</w:t>
-      </w:r>
-      <w:r>
-        <w:t xml:space="preserve">-1</w:t>
-      </w:r>
-      <w:r>
-        <w:t xml:space="preserve">, Mylan, Mylan Ireland Limited, Dublin, Ireland) using a disposable needle (12-14 gauge, Universal plus, Medax, Poggio Rusco, Italy), operated with a spring loaded device (Bard Magnum, Bard Norway, Rud, Norway). Two to four passes were made to get sufficient material. One to two aliquots of the samples were quickly dissected free from connective and fat tissue, weighed and frozen in isopentan chilled to -80°C and stored at -80°C until further processing.</w:t>
-      </w:r>
-    </w:p>
-    <w:p>
-      <w:pPr>
-        <w:pStyle w:val="Overskrift2"/>
-      </w:pPr>
-      <w:bookmarkStart w:id="28" w:name="rna-and-protein-extraction"/>
-      <w:r>
-        <w:t xml:space="preserve">RNA and protein extraction</w:t>
-      </w:r>
-      <w:bookmarkEnd w:id="28"/>
-    </w:p>
-    <w:p>
-      <w:pPr>
-        <w:pStyle w:val="FirstParagraph"/>
-      </w:pPr>
-      <w:r>
-        <w:t xml:space="preserve">Frozen muscle tissue was homogenized in 1 ml of Trizol (ThermoFisher Scientific, Oslo, Norway) spiked with 0.04 ng of an external, non-mammalian, RNA spike-in (Lambda PolyA External Standard Kit, Takara Bio Europe, Saint-Germain-en-Laye, France). Mechanical disruption of the samples was achieved using Zirconium Oxide Beads (0.5 mm, Next Advance, Inc., New York, USA) and a bead mill (Bullet blender, Next Advance). Chloroform (200 μl) was added prior to centrifugation (12000 g, 15 min at 4°C) to achieve phase separation. Four hundred fifty μl of the upper aqueous phase was transferred to a fresh tube and 500 μl of isopropanol was added to precipitate the RNA. After a 10 min incubation at room temperature, samples were centrifuged (12000 g, 10 min at 4°C), after which a pellet formed. The pellet was washed three times in chilled 75% ethanol with centrifugation between each wash (7500 g, 5 min at 4°C). After the final wash all ethanol was removed and the pellet was eluted in 0.1X Tris-EDTA buffer. RNA concentration and purity was assessed by spectrophotometry. All samples had 260/280 ratios &gt; 1.95.</w:t>
-      </w:r>
-    </w:p>
-    <w:p>
-      <w:pPr>
-        <w:pStyle w:val="Brdtekst"/>
-      </w:pPr>
-      <w:r>
-        <w:t xml:space="preserve">Protein was extracted from Trizol preparations according to manufacturers instructions and</w:t>
-      </w:r>
-      <w:r>
-        <w:t xml:space="preserve"> </w:t>
-      </w:r>
-      <w:r>
-        <w:t xml:space="preserve">(Kopec</w:t>
-      </w:r>
-      <w:r>
-        <w:t xml:space="preserve"> </w:t>
-      </w:r>
-      <w:r>
-        <w:rPr>
-          <w:i/>
-        </w:rPr>
-        <w:t xml:space="preserve">et al.</w:t>
-      </w:r>
-      <w:r>
-        <w:t xml:space="preserve">, 2017)</w:t>
-      </w:r>
-      <w:r>
-        <w:t xml:space="preserve"> </w:t>
-      </w:r>
-      <w:r>
-        <w:t xml:space="preserve">with modifications. The remaining aqueous phase was removed and DNA was precipitated by the addition of 300 μl of absolute ethanol followed by gentle centrifugation (2000 g, 5 min at room temperature). An aliquot of the phenol-ethanol phase, corresponding to ~1.75 mg of tissue, was transferred to to a fresh tube. After addition of at least two volumes of isopropanol and incubation (10 min at room temperature), samples were centrifuged (7500 g, 10 min 4°C) and a pellet formed. The pellet was washed three times in 95% ethanol with each wash separated by centrifugation (5000g, 5 min at room temperature). After the last wash all liquid was removed and 45 μl of Kopec buffer</w:t>
-      </w:r>
-      <w:r>
-        <w:t xml:space="preserve"> </w:t>
-      </w:r>
-      <w:r>
-        <w:t xml:space="preserve">(Kopec</w:t>
-      </w:r>
-      <w:r>
-        <w:t xml:space="preserve"> </w:t>
-      </w:r>
-      <w:r>
-        <w:rPr>
-          <w:i/>
-        </w:rPr>
-        <w:t xml:space="preserve">et al.</w:t>
-      </w:r>
-      <w:r>
-        <w:t xml:space="preserve">, 2017)</w:t>
-      </w:r>
-      <w:r>
-        <w:t xml:space="preserve"> </w:t>
-      </w:r>
-      <w:r>
-        <w:t xml:space="preserve">was added (5% SDS, 10 mM Tris, 140 mM NaCl and 20 mM EDTA, pH 8; containing protease and phosphatase inhibitors). Pellets were incubated at 50°C for three hours after which the majority of samples were dissolved. Any undissolved material was sedimented by centrifugation (10000 g, 10 min at room temperature). Protein concentrations were measured (Pierce Detergent Compatible Bradford Assay, ThermoFisher Scientific). Sample were normalized in 4X Laemmli buffer (Bio-Rad Norway AS, Oslo, Norway), boiled (95°C, 5 min) and stored at -20°C before later use.</w:t>
-      </w:r>
-    </w:p>
-    <w:p>
-      <w:pPr>
-        <w:pStyle w:val="Overskrift2"/>
-      </w:pPr>
-      <w:bookmarkStart w:id="29" w:name="Xdb6ea80b8443aafd59a989e3a5491b5d6eb79f1"/>
-      <w:r>
-        <w:t xml:space="preserve">Quantitative polymerase chain reaction (qPCR)</w:t>
-      </w:r>
-      <w:bookmarkEnd w:id="29"/>
-    </w:p>
-    <w:p>
-      <w:pPr>
-        <w:pStyle w:val="FirstParagraph"/>
-      </w:pPr>
-      <w:r>
-        <w:t xml:space="preserve">Complementary DNA (cDNA) was synthesized in technical duplicates from 500 ng of total RNA using random hexemer and anchored Oligo-dT primers (Thermo Fisher Scientific) together with Superscript IV (Thermo Fisher Scientific) according to manufacturer’s instruction. qPCR reactions were performed with diluted cDNA (2 μl, 1:25 dilution), a SYBR-green based commercial master mix (PowerUp™ SYBR™ Green Master Mix, Thermo Fisher) and, target-specific primers (500 nM) in 10 μl reaction volumes using a real-time detection system (QuantStudio 5 Real-Time PCR System, Thermo Fisher Scientific). Fast cycling was used (1 sec denaturing, 30 sec annealing) after UNG (2 min, 50°C) and polymerase (2 min, 95°C) activation. Melt curves were collected from all reactions to confirm single product amplification. Primers were further evaluated by agarose gel electrophoresis which confirmed primer sizes and non-template control experiments confirming no amplification without template. Primer sequences and their respective average performances are shown in Table 2.</w:t>
-      </w:r>
-    </w:p>
-    <w:p>
-      <w:pPr>
-        <w:pStyle w:val="Brdtekst"/>
-      </w:pPr>
-      <w:r>
-        <w:t xml:space="preserve">Raw fluorescence data was exported from the QuantStudio software and estimates of quantification cycle (Cq) and amplification efficiency was derived for each reaction using the qpcR package</w:t>
-      </w:r>
-      <w:r>
-        <w:t xml:space="preserve">(Ritz &amp; Spiess, 2008)</w:t>
-      </w:r>
-      <w:r>
-        <w:t xml:space="preserve">.</w:t>
-      </w:r>
-    </w:p>
-    <w:p>
-      <w:pPr>
-        <w:pStyle w:val="Overskrift2"/>
-      </w:pPr>
-      <w:bookmarkStart w:id="30" w:name="immunoblotting"/>
-      <w:r>
-        <w:t xml:space="preserve">Immunoblotting</w:t>
-      </w:r>
-      <w:bookmarkEnd w:id="30"/>
-    </w:p>
-    <w:p>
-      <w:pPr>
-        <w:pStyle w:val="FirstParagraph"/>
-      </w:pPr>
-      <w:r>
-        <w:t xml:space="preserve">Protein samples (20 μg) were separated on 4-20% Tris-Glycin gels (Criterion TGX Precast Gels, Bio-Rad) at 250 V for 45 min using the recommended running buffer (25 mM Tris, 192 mM Glycin, 0.1% SDS). All samples from the same participant were run on the same gel and all samples were run in at least duplicates. Separated samples were transferred to &amp;#956m PVDF membranes (Immun-Blot, Bio-Rad) using wet transfer (25 mM Tris, 192 Glycin, 10% vol/vol methanol) at a constant voltage of 300 mA for 3 h. Membranes were then stained to confirm transfer and enable total protein quantification using a reversible protein stain (Pierce Reversible Protein Stain, Thermo Fisher Scientiﬁc). Primary antibodies were acquired to detect UBF (F-9, sc-13125, Santa-Cruz Biotechnology, Dallas, Texas, USA) and ribosomal protein S6 (54D2, #2317, Cell Signaling Technology, Danvers, MA, USA). After blocking (Tris-buffered saline blocking buffer, 20 mM Tris, 150 mM NaCl, 5% fat-free milk, 0.1% Tween-20), membranes were incubated over-night with primary antibodies diluted in blocking buffer (UBF, 1:200; S6, 1:1000) followed by incubation with a secondary antibody conjugated to horseradish peroxidase (Anti-mouse IgG, #7076, Cell Signaling Technology, 1:10000). Membranes were washed 6 × 5 min after incubation with primary antibodies and 8 × 5 min after incubation with the secondary antibody. All incubation and washing steps were performed at 4°C using an automatic membrane processor (BlotCycler, Precision Biosystems, Mansﬁeld, MA, USA). Chemiluminescent signals from membranes were detected after 5 min incubation in substrate (Super Signal West Femto Maximum Sensitivity Substrate, Thermo Fisher Scientiﬁc) using a documentation system. Total protein content was quantified from whole membrane images and defined as the mean gray value of the whole lane. Between-lane gray values were used as background subtracted from protein values. Total protein quantification was done using ImageJ Fiji</w:t>
-      </w:r>
-      <w:r>
-        <w:t xml:space="preserve"> </w:t>
-      </w:r>
-      <w:r>
-        <w:t xml:space="preserve">(Schindelin</w:t>
-      </w:r>
-      <w:r>
-        <w:t xml:space="preserve"> </w:t>
-      </w:r>
-      <w:r>
-        <w:rPr>
-          <w:i/>
-        </w:rPr>
-        <w:t xml:space="preserve">et al.</w:t>
-      </w:r>
-      <w:r>
-        <w:t xml:space="preserve">, 2012)</w:t>
-      </w:r>
-      <w:r>
-        <w:t xml:space="preserve">. Chemiluminescence signals were quantified using Image Studio Lite (LI-COR Biotechnology, Lincoln, NE, USA).</w:t>
-      </w:r>
-    </w:p>
-    <w:p>
-      <w:pPr>
-        <w:pStyle w:val="Overskrift2"/>
-      </w:pPr>
-      <w:bookmarkStart w:id="31" w:name="statistics-and-data-analysis"/>
-      <w:r>
-        <w:t xml:space="preserve">Statistics and data analysis</w:t>
-      </w:r>
-      <w:bookmarkEnd w:id="31"/>
-    </w:p>
-    <w:p>
-      <w:pPr>
-        <w:pStyle w:val="FirstParagraph"/>
-      </w:pPr>
-      <w:r>
-        <w:t xml:space="preserve">Descriptive data are presented as mean and standard deviation (SD). The effect of training on muscle strength, muscle thickness, protein, total RNA and gene abundances was assessed in mixed effects regression models with time and group (TR vs. CTRL) information combined in a single factor as population effects and leg nested within participant included as group effects. Interaction effects were calculated from contrasting changes (</w:t>
+        <w:t xml:space="preserve">Descriptive data are presented as mean and standard deviation (SD). The effect of training on muscle strength, muscle thickness, UBF and rpS6 protein, total RNA and gene abundances was assessed in mixed effects regression models with time and group (TR vs. CTRL) combined in a single factor as population (fixed) effects and leg nested within participant included as group level (random) effects. Data from TR that matched CTRL was included in the comparisons. Changes (</w:t>
       </w:r>
       <m:oMath>
         <m:r>
@@ -1453,7 +1440,7 @@
         </m:r>
       </m:oMath>
       <w:r>
-        <w:t xml:space="preserve">) within each group to each other (i.e. </w:t>
+        <w:t xml:space="preserve">) within each group were contrasted to each other (i.e. </w:t>
       </w:r>
       <m:oMath>
         <m:r>
@@ -1478,7 +1465,7 @@
         <w:t xml:space="preserve"> </w:t>
       </w:r>
       <w:r>
-        <w:t xml:space="preserve">CTRL). The effects of different volume conditions and general time-course patterns were assessed from data using all pairwise observations from the TR group. Based on graphical evaluation of protein and total RNA data, segmented regression models were used to estimate slopes in three segments (session 1-4, 4-8 and 8-12; corresponding to blocks of different volume prescription in the training group). When no robust effects of volume conditions were detected, group averages are presented. Segmented models were fitted with time and volume condition as population effects and legs nested within participants as group level effects.</w:t>
+        <w:t xml:space="preserve">CTRL) to estimate interactions. The effects of different volume conditions and general time-course patterns were assessed from data using all pairwise observations from the TR group. Based on graphical evaluation of protein and total RNA data, segmented regression models were used to estimate slopes in three segments (session 1-4, 4-8 and 8-12; corresponding to blocks of different volume prescription in the training group). When no robust effects of volume conditions were detected, group averages are presented. Segmented models were fitted with time and volume condition as population effects and legs nested within participants as group level effects.</w:t>
       </w:r>
       <w:r>
         <w:t xml:space="preserve"> </w:t>
@@ -1524,9 +1511,19 @@
       <w:r>
         <w:t xml:space="preserve">muscle weight (mg) in each Trizol preparation). The offset was specified as a predictor with the coefficient fixed to 1.</w:t>
       </w:r>
-      <w:r>
-        <w:t xml:space="preserve"> </w:t>
-      </w:r>
+    </w:p>
+    <w:p>
+      <w:pPr>
+        <w:pStyle w:val="Brdtekst"/>
+      </w:pPr>
+      <w:r>
+        <w:t xml:space="preserve">A linear model was used to estimate the increase per session and average total RNA for every leg in the TR group. These estimates were then used to estimate the effect of training induced increase per session and average total RNA abundance on muscle hypertrophy. For each leg, session was used as the independent variable centered on Session 6 and log transformed RNA per tissue weight as the dependent variable. Mean-centering of the independent variable was done to obtain an estimate of the average RNA concentration per leg. This also assured that the slope and intercept did not correlate, something that could lead to colinearity issues in subsequent modeling. A mixed effects model was subsequently fitted with differences in muscle thickness pre- to post-training as the dependent variable and estimated percentage per session increases in total RNA, the mean total RNA scaled as standard deviations from the mean and sex as independent variables. Leg nested within participant was used as group levels effects. The robustness of this model was assessed by leave-one-out analysis on the level of individual data points in the relationship between total RNA and sessions and on the level of participants (see Results).</w:t>
+      </w:r>
+    </w:p>
+    <w:p>
+      <w:pPr>
+        <w:pStyle w:val="Brdtekst"/>
+      </w:pPr>
       <w:r>
         <w:t xml:space="preserve">All models were fitted in a Bayesian framework using either the brms</w:t>
       </w:r>
@@ -1561,7 +1558,7 @@
         <w:t xml:space="preserve">(R Core Team, 2020)</w:t>
       </w:r>
       <w:r>
-        <w:t xml:space="preserve">. Inference about effects of interest was done based on point estimates and their 95% credible intervals (CI). Credible intervals not containing null effects were interpreted as robust. Models were fitted with default priors which also makes CI analogous to frequentist confidence intervals but with the interpretation being that the CI contains the true population value with the specified certainty (95%) given the data.</w:t>
+        <w:t xml:space="preserve">. Inference about effects of interest was done based on point estimates and their 95% credible intervals (CI). Credible intervals not containing null effects were interpreted as robust. Models were fitted with default priors which also makes CI analogous to confidence intervals but with the interpretation being that the CI contains the true population value with the specified certainty (95%), given the data.</w:t>
       </w:r>
       <w:r>
         <w:t xml:space="preserve"> </w:t>
@@ -1609,7 +1606,7 @@
         <w:pStyle w:val="FirstParagraph"/>
       </w:pPr>
       <w:r>
-        <w:t xml:space="preserve">All participants successfully completed their prescribed sessions. Different volume conditions resulted in diverging loading profiles (load × repetitions) over the course of the study (Figure 1B). The intensity of exercise (load at 10RM) increased similarly in both conditions from the first to the second (39%, 95% CI: [29, 50]) and third (55%, 95% CI: [44, 67]) four-session block, respectively. Isokinetic strength increased to Session 12 in the experimental group compared to the non-training control group, with an attenuated difference seen after de-training (Figure 1C). Average isometric strength showed the same general pattern although with considerable more uncertainty indicated by wider 95% CI (Figure 1C). Muscle thickness of the</w:t>
+        <w:t xml:space="preserve">All participants successfully completed their prescribed sessions. Different volume conditions resulted in diverging loading profiles (load × repetitions) over the course of the study (Figure 1B). The intensity of exercise (load at 10RM) increased similarly in both conditions from the first to the second (30%, 95% CI: [21, 41]) and third (47%, [35, 61]) four-session block, respectively. Isokinetic strength increased to Session 12 in the experimental group compared to the non-training control group, with an attenuated difference seen after de-training (Figure 1C). Average isometric strength showed the same general pattern although with considerable more uncertainty indicated by wider 95% CI (Figure 1C). Muscle thickness of the</w:t>
       </w:r>
       <w:r>
         <w:t xml:space="preserve"> </w:t>
@@ -1660,7 +1657,7 @@
         <w:t xml:space="preserve"> </w:t>
       </w:r>
       <w:r>
-        <w:t xml:space="preserve">The relationship between muscle growth and characteristics of individual total RNA profiles were estimated in a regression model containing the increase in total RNA concentrations, expressed as percentage increase per session, and average total RNA abundance at Session 6, expressed as standard deviations from the mean. The model also contained sex as predictor to control for sex differences in muscle growth. Total RNA increase in response to training together with the average level of total RNA robustly predicted muscle growth (Table 4, Figure 4A and B). To assess the robustness of the model, each data point was iteratively removed from the data set and the model was refitted using new estimates of the total RNA abundance and increase. This analysis indicated that the relationship between Total RNA increase and muscle growth was preserved in all iterations but the upper limit of the 95% CI spanned 0 in some instances regarding the relationship between average RNA and muscle growth (Figure 4D). We further assessed the model by iteratively removing one participant from the data set, similarly to removing a single data point this showed that estimates of the total RNA increase effect on muscle growth was robust but average total RNA estimates spanned 0 in some cases (Participant 8 and 3 in Figure 4D).</w:t>
+        <w:t xml:space="preserve">The relationship between muscle growth and characteristics of individual total RNA profiles were estimated in a regression model containing the increase in total RNA concentrations, expressed as percentage increase per session, and average total RNA abundance at Session 6, expressed as standard deviations from the mean. The model also contained sex as predictor to control for sex differences in muscle growth. Total RNA increase in response to training together with the average level of total RNA robustly predicted muscle growth (Table 4, Figure 4A and B). To assess the robustness of the model, each data point was iteratively removed from the data set and the model was refitted using new estimates of the total RNA abundance and increase. This analysis indicated that the relationship between Total RNA increase and muscle growth was preserved in all iterations but the upper limit of the 95% CI spanned 0 in some instances regarding the relationship between average RNA and muscle growth (Figure 4D). We further assessed the model by iteratively removing one participant from the data set, similarly this showed that estimates of the total RNA increase effect on muscle growth was robust but average total RNA estimates spanned 0 in some cases (Participant 8 and 3 in Figure 4D).</w:t>
       </w:r>
     </w:p>
     <w:p>
@@ -1678,166 +1675,792 @@
         <w:pStyle w:val="FirstParagraph"/>
       </w:pPr>
       <w:r>
-        <w:t xml:space="preserve">A main objective of this study was to establish a time course for training induced ribosomal biogenesis. We first set out to confirmed that markers of ribosome density were actually training induced and could do so as total RNA, ribosomal RNA subspecies and ribosomal protein S6 mRNA and protein increased in the training group compared to the non-training control group. Total RNA has been used in many previous studies as an approximation of ribosomal density as the majority of total RNA is ribosomal</w:t>
-      </w:r>
-      <w:r>
-        <w:t xml:space="preserve"> </w:t>
-      </w:r>
-      <w:r>
-        <w:t xml:space="preserve">(</w:t>
+        <w:t xml:space="preserve">A main objective of this study was to establish a time course for training induced ribosomal biogenesis. We first set out to confirmed that markers of ribosome density were actually training induced and could do so as total RNA, ribosomal RNA subspecies and rpS6 mRNA and protein increased in the training group compared to the non-training control group. Total RNA has been used in many previous studies as an approximation of ribosomal density as the majority of total RNA is ribosomal</w:t>
+      </w:r>
+      <w:r>
+        <w:t xml:space="preserve"> </w:t>
+      </w:r>
+      <w:r>
+        <w:t xml:space="preserve">(Figueiredo &amp; McCarthy, 2019)</w:t>
+      </w:r>
+      <w:r>
+        <w:t xml:space="preserve"> </w:t>
+      </w:r>
+      <w:r>
+        <w:t xml:space="preserve">and total RNA concentrations predicts protein synthesis</w:t>
+      </w:r>
+      <w:r>
+        <w:t xml:space="preserve"> </w:t>
+      </w:r>
+      <w:r>
+        <w:t xml:space="preserve">(Millward</w:t>
+      </w:r>
+      <w:r>
+        <w:t xml:space="preserve"> </w:t>
+      </w:r>
+      <w:r>
+        <w:rPr>
+          <w:i/>
+        </w:rPr>
+        <w:t xml:space="preserve">et al.</w:t>
+      </w:r>
+      <w:r>
+        <w:t xml:space="preserve">, 1973)</w:t>
+      </w:r>
+      <w:r>
+        <w:t xml:space="preserve">. Previous studies have indicated that the training induced rise in total RNA reaches a peak after which a plateau or decrease is observed</w:t>
+      </w:r>
+      <w:r>
+        <w:t xml:space="preserve"> </w:t>
+      </w:r>
+      <w:r>
+        <w:t xml:space="preserve">(Brook</w:t>
+      </w:r>
+      <w:r>
+        <w:t xml:space="preserve"> </w:t>
+      </w:r>
+      <w:r>
+        <w:rPr>
+          <w:i/>
+        </w:rPr>
+        <w:t xml:space="preserve">et al.</w:t>
+      </w:r>
+      <w:r>
+        <w:t xml:space="preserve">, 2016;</w:t>
+      </w:r>
+      <w:r>
+        <w:t xml:space="preserve"> </w:t>
+      </w:r>
+      <w:r>
+        <w:t xml:space="preserve"> </w:t>
+      </w:r>
+      <w:r>
+        <w:t xml:space="preserve">Hammarström</w:t>
+      </w:r>
+      <w:r>
+        <w:t xml:space="preserve"> </w:t>
+      </w:r>
+      <w:r>
+        <w:rPr>
+          <w:i/>
+        </w:rPr>
+        <w:t xml:space="preserve">et al.</w:t>
+      </w:r>
+      <w:r>
+        <w:t xml:space="preserve">, 2020)</w:t>
+      </w:r>
+      <w:r>
+        <w:t xml:space="preserve">.</w:t>
+      </w:r>
+      <w:r>
+        <w:t xml:space="preserve"> </w:t>
+      </w:r>
+      <w:r>
+        <w:t xml:space="preserve">In the present study we observed a rapid increase in the first four sessions after which a plateau was observed. The observed plateau could be a consequence of the unit of measure as total RNA is estimated per unit tissue weight and that ribosome biogenesis occurs simultaneously as protein accretion leading to a dilution effect</w:t>
+      </w:r>
+      <w:r>
+        <w:t xml:space="preserve"> </w:t>
+      </w:r>
+      <w:r>
+        <w:t xml:space="preserve">(Figueiredo &amp; McCarthy, 2019)</w:t>
+      </w:r>
+      <w:r>
+        <w:t xml:space="preserve">.</w:t>
+      </w:r>
+      <w:r>
+        <w:t xml:space="preserve"> </w:t>
+      </w:r>
+      <w:r>
+        <w:t xml:space="preserve">We could confirm muscle hypertrophy both after session 12 and after a period of de-training indicating that the dilution effect is a reasonable assumption in interpreting the observed plateau. Further supporting this view is UBF increased over the whole training period indicating that the transcriptional apparatus continued to increase over the whole course of the training period.</w:t>
+      </w:r>
+      <w:r>
+        <w:br/>
+      </w:r>
+      <w:r>
+        <w:t xml:space="preserve">From a mechanistic perspective, UBF is an important factor for rDNA transcription as it, in its active state recruits a secondary transcription factor (SL1) to the rDNA promoter and enables transcription by RNA polymerase I</w:t>
+      </w:r>
+      <w:r>
+        <w:t xml:space="preserve"> </w:t>
+      </w:r>
+      <w:r>
+        <w:t xml:space="preserve">(Lin</w:t>
+      </w:r>
+      <w:r>
+        <w:t xml:space="preserve"> </w:t>
+      </w:r>
+      <w:r>
+        <w:rPr>
+          <w:i/>
+        </w:rPr>
+        <w:t xml:space="preserve">et al.</w:t>
+      </w:r>
+      <w:r>
+        <w:t xml:space="preserve">, 2007)</w:t>
+      </w:r>
+      <w:r>
+        <w:t xml:space="preserve">.</w:t>
+      </w:r>
+      <w:r>
+        <w:t xml:space="preserve"> </w:t>
+      </w:r>
+      <w:r>
+        <w:t xml:space="preserve">Activation of UBF is thought to be related to signaling through the mechanosensitive mTOR pathway as rapamycin, a specific mTOR inhibitor, blocks UBF from recruiting SL1 and subsequent rRNA transcription</w:t>
+      </w:r>
+      <w:r>
+        <w:t xml:space="preserve"> </w:t>
+      </w:r>
+      <w:r>
+        <w:t xml:space="preserve">(Nader</w:t>
+      </w:r>
+      <w:r>
+        <w:t xml:space="preserve"> </w:t>
+      </w:r>
+      <w:r>
+        <w:rPr>
+          <w:i/>
+        </w:rPr>
+        <w:t xml:space="preserve">et al.</w:t>
+      </w:r>
+      <w:r>
+        <w:t xml:space="preserve">, 2005;</w:t>
+      </w:r>
+      <w:r>
+        <w:t xml:space="preserve"> </w:t>
+      </w:r>
+      <w:r>
+        <w:t xml:space="preserve"> </w:t>
+      </w:r>
+      <w:r>
+        <w:t xml:space="preserve">Hannan</w:t>
+      </w:r>
+      <w:r>
+        <w:t xml:space="preserve"> </w:t>
+      </w:r>
+      <w:r>
+        <w:rPr>
+          <w:i/>
+        </w:rPr>
+        <w:t xml:space="preserve">et al.</w:t>
+      </w:r>
+      <w:r>
+        <w:t xml:space="preserve">, 2003)</w:t>
+      </w:r>
+      <w:r>
+        <w:t xml:space="preserve"> </w:t>
+      </w:r>
+      <w:r>
+        <w:t xml:space="preserve"> </w:t>
+      </w:r>
+      <w:r>
+        <w:t xml:space="preserve">Evidence from human exercise studies confirms training induced activation of UBF through phosphorylation</w:t>
+      </w:r>
+      <w:r>
+        <w:t xml:space="preserve"> </w:t>
+      </w:r>
+      <w:r>
+        <w:t xml:space="preserve">(Figueiredo</w:t>
+      </w:r>
+      <w:r>
+        <w:t xml:space="preserve"> </w:t>
+      </w:r>
+      <w:r>
+        <w:rPr>
+          <w:i/>
+        </w:rPr>
+        <w:t xml:space="preserve">et al.</w:t>
+      </w:r>
+      <w:r>
+        <w:t xml:space="preserve">, 2016,</w:t>
+      </w:r>
+      <w:r>
+        <w:t xml:space="preserve"> </w:t>
+      </w:r>
+      <w:r>
+        <w:t xml:space="preserve"> </w:t>
+      </w:r>
+      <w:r>
+        <w:t xml:space="preserve">2015)</w:t>
+      </w:r>
+      <w:r>
+        <w:t xml:space="preserve">.</w:t>
+      </w:r>
+      <w:r>
+        <w:t xml:space="preserve"> </w:t>
+      </w:r>
+      <w:r>
+        <w:t xml:space="preserve">In addition to exercise induced activation of UBF, mechanical loading leads to increased levels of total UBF</w:t>
+      </w:r>
+      <w:r>
+        <w:t xml:space="preserve"> </w:t>
+      </w:r>
+      <w:r>
+        <w:t xml:space="preserve">(Figueiredo</w:t>
+      </w:r>
+      <w:r>
+        <w:t xml:space="preserve"> </w:t>
+      </w:r>
+      <w:r>
+        <w:rPr>
+          <w:i/>
+        </w:rPr>
+        <w:t xml:space="preserve">et al.</w:t>
+      </w:r>
+      <w:r>
+        <w:t xml:space="preserve">, 2016,</w:t>
+      </w:r>
+      <w:r>
+        <w:t xml:space="preserve"> </w:t>
+      </w:r>
+      <w:r>
+        <w:t xml:space="preserve"> </w:t>
+      </w:r>
+      <w:r>
+        <w:t xml:space="preserve">2015)</w:t>
+      </w:r>
+      <w:r>
+        <w:t xml:space="preserve">. Increases in UBF was determined to be rapamycin insensitive after synergist ablation in mice</w:t>
+      </w:r>
+      <w:r>
+        <w:t xml:space="preserve"> </w:t>
+      </w:r>
+      <w:r>
+        <w:t xml:space="preserve">(Goodman</w:t>
+      </w:r>
+      <w:r>
+        <w:t xml:space="preserve"> </w:t>
+      </w:r>
+      <w:r>
+        <w:rPr>
+          <w:i/>
+        </w:rPr>
+        <w:t xml:space="preserve">et al.</w:t>
+      </w:r>
+      <w:r>
+        <w:t xml:space="preserve">, 2011)</w:t>
+      </w:r>
+      <w:r>
+        <w:t xml:space="preserve"> </w:t>
+      </w:r>
+      <w:r>
+        <w:t xml:space="preserve">pointing to an effect observed in cell models where c-Myc induces UBF mRNA transcription</w:t>
+      </w:r>
+      <w:r>
+        <w:t xml:space="preserve"> </w:t>
+      </w:r>
+      <w:r>
+        <w:t xml:space="preserve">(Poortinga</w:t>
+      </w:r>
+      <w:r>
+        <w:t xml:space="preserve"> </w:t>
+      </w:r>
+      <w:r>
+        <w:rPr>
+          <w:i/>
+        </w:rPr>
+        <w:t xml:space="preserve">et al.</w:t>
+      </w:r>
+      <w:r>
+        <w:t xml:space="preserve">, 2004)</w:t>
+      </w:r>
+      <w:r>
+        <w:t xml:space="preserve">.</w:t>
+      </w:r>
+      <w:r>
+        <w:t xml:space="preserve"> </w:t>
+      </w:r>
+      <w:r>
+        <w:t xml:space="preserve">Interestingly the avalability of UBF</w:t>
+      </w:r>
+      <w:r>
+        <w:t xml:space="preserve"> </w:t>
+      </w:r>
+      <w:r>
+        <w:rPr>
+          <w:i/>
+        </w:rPr>
+        <w:t xml:space="preserve">per se</w:t>
+      </w:r>
+      <w:r>
+        <w:t xml:space="preserve"> </w:t>
+      </w:r>
+      <w:r>
+        <w:t xml:space="preserve">has been shown to regulate rRNA transcription</w:t>
+      </w:r>
+      <w:r>
+        <w:t xml:space="preserve"> </w:t>
+      </w:r>
+      <w:r>
+        <w:t xml:space="preserve">(Hannan</w:t>
+      </w:r>
+      <w:r>
+        <w:t xml:space="preserve"> </w:t>
+      </w:r>
+      <w:r>
+        <w:rPr>
+          <w:i/>
+        </w:rPr>
+        <w:t xml:space="preserve">et al.</w:t>
+      </w:r>
+      <w:r>
+        <w:t xml:space="preserve">, 1996)</w:t>
+      </w:r>
+      <w:r>
+        <w:t xml:space="preserve"> </w:t>
+      </w:r>
+      <w:r>
+        <w:t xml:space="preserve">through control of rDNA gene activity</w:t>
+      </w:r>
+      <w:r>
+        <w:t xml:space="preserve"> </w:t>
+      </w:r>
+      <w:r>
+        <w:t xml:space="preserve">(Sanij</w:t>
+      </w:r>
+      <w:r>
+        <w:t xml:space="preserve"> </w:t>
+      </w:r>
+      <w:r>
+        <w:rPr>
+          <w:i/>
+        </w:rPr>
+        <w:t xml:space="preserve">et al.</w:t>
+      </w:r>
+      <w:r>
+        <w:t xml:space="preserve">, 2008)</w:t>
+      </w:r>
+      <w:r>
+        <w:t xml:space="preserve">.</w:t>
+      </w:r>
+      <w:r>
+        <w:t xml:space="preserve"> </w:t>
+      </w:r>
+      <w:r>
+        <w:t xml:space="preserve">In the present study we measured total UBF levels and observed that the relative amount of UBF was related to total RNA concentrations over the whole course of the study indicating its role in ribosomal biogenesis. Together the above suggests that rRNA transcription may not plateau during short term training but muscle hyertrophy leads to a dilution effect. This observation has consequences for the use of total RNA per unit tissue weight as a determinant muscle growth as the muscle growth itself affects the measurement.</w:t>
+      </w:r>
+    </w:p>
+    <w:p>
+      <w:pPr>
+        <w:pStyle w:val="Brdtekst"/>
+      </w:pPr>
+      <w:r>
+        <w:t xml:space="preserve">After the short de-training period, total RNA levels decreased in the training group (check if this is correct robust? More than no change in control?). This occured at the same time as no additional muscle hypertrophy was observed. [To do: check de training effect on pre-rRNA and total rRNA].</w:t>
+      </w:r>
+      <w:r>
+        <w:t xml:space="preserve"> </w:t>
+      </w:r>
+      <w:r>
+        <w:t xml:space="preserve"> </w:t>
+      </w:r>
+      <w:r>
+        <w:t xml:space="preserve">Resistance training volume, expressed in human exercise studies as the number of sets performed per session and muscle group is known to be a potent modulator of molecular mechanisms determining protein synthesis and ribosomal biogenesis including c-Myc induction, mTOR activation</w:t>
+      </w:r>
+      <w:r>
+        <w:t xml:space="preserve"> </w:t>
+      </w:r>
+      <w:r>
+        <w:t xml:space="preserve">(Hammarström</w:t>
+      </w:r>
+      <w:r>
+        <w:t xml:space="preserve"> </w:t>
+      </w:r>
+      <w:r>
+        <w:rPr>
+          <w:i/>
+        </w:rPr>
+        <w:t xml:space="preserve">et al.</w:t>
+      </w:r>
+      <w:r>
+        <w:t xml:space="preserve">, 2020;</w:t>
+      </w:r>
+      <w:r>
+        <w:t xml:space="preserve"> </w:t>
+      </w:r>
+      <w:r>
+        <w:t xml:space="preserve"> </w:t>
+      </w:r>
+      <w:r>
+        <w:t xml:space="preserve">Ahtiainen</w:t>
+      </w:r>
+      <w:r>
+        <w:t xml:space="preserve"> </w:t>
+      </w:r>
+      <w:r>
+        <w:rPr>
+          <w:i/>
+        </w:rPr>
+        <w:t xml:space="preserve">et al.</w:t>
+      </w:r>
+      <w:r>
+        <w:t xml:space="preserve">, 2015;</w:t>
+      </w:r>
+      <w:r>
+        <w:t xml:space="preserve"> </w:t>
+      </w:r>
+      <w:r>
+        <w:t xml:space="preserve"> </w:t>
+      </w:r>
+      <w:r>
+        <w:t xml:space="preserve">Burd</w:t>
+      </w:r>
+      <w:r>
+        <w:t xml:space="preserve"> </w:t>
+      </w:r>
+      <w:r>
+        <w:rPr>
+          <w:i/>
+        </w:rPr>
+        <w:t xml:space="preserve">et al.</w:t>
+      </w:r>
+      <w:r>
+        <w:t xml:space="preserve">, 2010)</w:t>
+      </w:r>
+      <w:r>
+        <w:t xml:space="preserve">,</w:t>
+      </w:r>
+      <w:r>
+        <w:t xml:space="preserve"> </w:t>
+      </w:r>
+      <w:r>
+        <w:t xml:space="preserve">total RNA increases</w:t>
+      </w:r>
+      <w:r>
+        <w:t xml:space="preserve"> </w:t>
+      </w:r>
+      <w:r>
+        <w:t xml:space="preserve">(Hammarström</w:t>
+      </w:r>
+      <w:r>
+        <w:t xml:space="preserve"> </w:t>
+      </w:r>
+      <w:r>
+        <w:rPr>
+          <w:i/>
+        </w:rPr>
+        <w:t xml:space="preserve">et al.</w:t>
+      </w:r>
+      <w:r>
+        <w:t xml:space="preserve">, 2020)</w:t>
+      </w:r>
+      <w:r>
+        <w:t xml:space="preserve"> </w:t>
+      </w:r>
+      <w:r>
+        <w:t xml:space="preserve">and post exercise protein synthesis</w:t>
+      </w:r>
+      <w:r>
+        <w:t xml:space="preserve"> </w:t>
+      </w:r>
+      <w:r>
+        <w:t xml:space="preserve">(Burd</w:t>
+      </w:r>
+      <w:r>
+        <w:t xml:space="preserve"> </w:t>
+      </w:r>
+      <w:r>
+        <w:rPr>
+          <w:i/>
+        </w:rPr>
+        <w:t xml:space="preserve">et al.</w:t>
+      </w:r>
+      <w:r>
+        <w:t xml:space="preserve">, 2010)</w:t>
+      </w:r>
+      <w:r>
+        <w:t xml:space="preserve"> </w:t>
+      </w:r>
+      <w:r>
+        <w:t xml:space="preserve">and subsequent training outcomes</w:t>
+      </w:r>
+      <w:r>
+        <w:t xml:space="preserve"> </w:t>
+      </w:r>
+      <w:r>
+        <w:t xml:space="preserve">(Schoenfeld</w:t>
+      </w:r>
+      <w:r>
+        <w:t xml:space="preserve"> </w:t>
+      </w:r>
+      <w:r>
+        <w:rPr>
+          <w:i/>
+        </w:rPr>
+        <w:t xml:space="preserve">et al.</w:t>
+      </w:r>
+      <w:r>
+        <w:t xml:space="preserve">, 2016; Hammarström</w:t>
+      </w:r>
+      <w:r>
+        <w:t xml:space="preserve"> </w:t>
+      </w:r>
+      <w:r>
+        <w:rPr>
+          <w:i/>
+        </w:rPr>
+        <w:t xml:space="preserve">et al.</w:t>
+      </w:r>
+      <w:r>
+        <w:t xml:space="preserve">, 2020)</w:t>
+      </w:r>
+      <w:r>
+        <w:t xml:space="preserve">.</w:t>
+      </w:r>
+      <w:r>
+        <w:t xml:space="preserve"> </w:t>
+      </w:r>
+      <w:r>
+        <w:t xml:space="preserve">We have previously shown different amounts of training volume in constant volume protocols leads to differences in total RNA and rRNA accumulation in the initial phase of RT</w:t>
+      </w:r>
+      <w:r>
+        <w:t xml:space="preserve"> </w:t>
+      </w:r>
+      <w:r>
+        <w:t xml:space="preserve">(Hammarström</w:t>
+      </w:r>
+      <w:r>
+        <w:t xml:space="preserve"> </w:t>
+      </w:r>
+      <w:r>
+        <w:rPr>
+          <w:i/>
+        </w:rPr>
+        <w:t xml:space="preserve">et al.</w:t>
+      </w:r>
+      <w:r>
+        <w:t xml:space="preserve">, 2020)</w:t>
+      </w:r>
+      <w:r>
+        <w:t xml:space="preserve">. Based on the notion that ribosomal biogenesis is a complex tightly regulated and energy demanding process for any cell</w:t>
+      </w:r>
+      <w:r>
+        <w:t xml:space="preserve"> </w:t>
+      </w:r>
+      <w:r>
+        <w:t xml:space="preserve">(Moss</w:t>
+      </w:r>
+      <w:r>
+        <w:t xml:space="preserve"> </w:t>
+      </w:r>
+      <w:r>
+        <w:rPr>
+          <w:i/>
+        </w:rPr>
+        <w:t xml:space="preserve">et al.</w:t>
+      </w:r>
+      <w:r>
+        <w:t xml:space="preserve">, 2007)</w:t>
+      </w:r>
+      <w:r>
+        <w:t xml:space="preserve"> </w:t>
+      </w:r>
+      <w:r>
+        <w:t xml:space="preserve">we hypnotized that fluctuations in training load would reflect in markers of ribosomal biosynthesis reflecting the current need. Comparing the two volume conditions in the present study we only found one part of the 45S ETS to be differentially expressed at Session 12 in favor of VAR. Together with a tendency of a rescued UBF level in response to increased volume in the VAR protocol after de-training, these observations do not give much support for this hypothesis. It is instead possible that after the initial four sessions a reduction of training load was sufficient to maximize ribosome biogenesis in this short time span. This leads us to suggest that ribsomal biogenesis is not sensitive to fluctuations in training volume during the initial phase of resistance training.</w:t>
+      </w:r>
+    </w:p>
+    <w:p>
+      <w:pPr>
+        <w:pStyle w:val="Brdtekst"/>
+      </w:pPr>
+      <w:r>
+        <w:t xml:space="preserve">In conclusion…q</w:t>
+      </w:r>
+    </w:p>
+    <w:p>
+      <w:pPr>
+        <w:pStyle w:val="Overskrift1"/>
+      </w:pPr>
+      <w:bookmarkStart w:id="34" w:name="references"/>
+      <w:r>
+        <w:t xml:space="preserve">References</w:t>
+      </w:r>
+      <w:bookmarkEnd w:id="34"/>
+    </w:p>
+    <w:bookmarkStart w:id="78" w:name="refs"/>
+    <w:bookmarkStart w:id="35" w:name="ref-RN1837"/>
+    <w:p>
+      <w:pPr>
+        <w:pStyle w:val="Bibliografi"/>
+      </w:pPr>
+      <w:r>
+        <w:t xml:space="preserve">Ahtiainen JP, Walker S, Silvennoinen M, Kyrolainen H, Nindl BC, Hakkinen K, Nyman K, Selanne H &amp; Hulmi JJ (2015). Exercise type and volume alter signaling pathways regulating skeletal muscle glucose uptake and protein synthesis.</w:t>
+      </w:r>
+      <w:r>
+        <w:t xml:space="preserve"> </w:t>
+      </w:r>
+      <w:r>
+        <w:rPr>
+          <w:i/>
+        </w:rPr>
+        <w:t xml:space="preserve">Eur J Appl Physiol</w:t>
+      </w:r>
+      <w:r>
+        <w:t xml:space="preserve"> </w:t>
       </w:r>
       <w:r>
         <w:rPr>
           <w:b/>
         </w:rPr>
-        <w:t xml:space="preserve">???</w:t>
-      </w:r>
-      <w:r>
-        <w:t xml:space="preserve">)</w:t>
-      </w:r>
-      <w:r>
-        <w:t xml:space="preserve"> </w:t>
-      </w:r>
-      <w:r>
-        <w:t xml:space="preserve">and total RNA concentrations predicts protein synthesis</w:t>
-      </w:r>
-      <w:r>
-        <w:t xml:space="preserve"> </w:t>
-      </w:r>
-      <w:r>
-        <w:t xml:space="preserve">(</w:t>
+        <w:t xml:space="preserve">115,</w:t>
+      </w:r>
+      <w:r>
+        <w:t xml:space="preserve"> </w:t>
+      </w:r>
+      <w:r>
+        <w:t xml:space="preserve">1835–1845.</w:t>
+      </w:r>
+    </w:p>
+    <w:bookmarkEnd w:id="35"/>
+    <w:bookmarkStart w:id="36" w:name="ref-RN1520"/>
+    <w:p>
+      <w:pPr>
+        <w:pStyle w:val="Bibliografi"/>
+      </w:pPr>
+      <w:r>
+        <w:t xml:space="preserve">Bickel CS, Slade J, Mahoney E, Haddad F, Dudley GA &amp; Adams GR (2005). Time course of molecular responses of human skeletal muscle to acute bouts of resistance exercise.</w:t>
+      </w:r>
+      <w:r>
+        <w:t xml:space="preserve"> </w:t>
+      </w:r>
+      <w:r>
+        <w:rPr>
+          <w:i/>
+        </w:rPr>
+        <w:t xml:space="preserve">J Appl Physiol (1985)</w:t>
+      </w:r>
+      <w:r>
+        <w:t xml:space="preserve"> </w:t>
       </w:r>
       <w:r>
         <w:rPr>
           <w:b/>
         </w:rPr>
-        <w:t xml:space="preserve">???</w:t>
-      </w:r>
-      <w:r>
-        <w:t xml:space="preserve">)</w:t>
-      </w:r>
-      <w:r>
-        <w:t xml:space="preserve">. Previous studies have indicated that the training induced rise in total RNA reaches a peak after which a plateau or decrease is observed</w:t>
-      </w:r>
-      <w:r>
-        <w:t xml:space="preserve"> </w:t>
-      </w:r>
-      <w:r>
-        <w:t xml:space="preserve">(Brook</w:t>
-      </w:r>
-      <w:r>
-        <w:t xml:space="preserve"> </w:t>
-      </w:r>
-      <w:r>
-        <w:rPr>
-          <w:i/>
-        </w:rPr>
-        <w:t xml:space="preserve">et al.</w:t>
-      </w:r>
-      <w:r>
-        <w:t xml:space="preserve">, 2016;</w:t>
-      </w:r>
-      <w:r>
-        <w:t xml:space="preserve"> </w:t>
-      </w:r>
-      <w:r>
-        <w:t xml:space="preserve"> </w:t>
-      </w:r>
-      <w:r>
-        <w:t xml:space="preserve">Hammarström</w:t>
-      </w:r>
-      <w:r>
-        <w:t xml:space="preserve"> </w:t>
-      </w:r>
-      <w:r>
-        <w:rPr>
-          <w:i/>
-        </w:rPr>
-        <w:t xml:space="preserve">et al.</w:t>
-      </w:r>
-      <w:r>
-        <w:t xml:space="preserve">, 2020)</w:t>
-      </w:r>
-      <w:r>
-        <w:t xml:space="preserve">.</w:t>
-      </w:r>
-      <w:r>
-        <w:t xml:space="preserve"> </w:t>
-      </w:r>
-      <w:r>
-        <w:t xml:space="preserve">In the present study we observed a rapid increase in the first four sessions after which a plateau was observed. The observed plateau could be a consequence of the unit of measure as total RNA is estimated per unit tissue weight and that ribosome biogenesis occurs simultaneously as protein accretion leading to a dilution effect</w:t>
-      </w:r>
-      <w:r>
-        <w:t xml:space="preserve"> </w:t>
-      </w:r>
-      <w:r>
-        <w:t xml:space="preserve">(</w:t>
+        <w:t xml:space="preserve">98,</w:t>
+      </w:r>
+      <w:r>
+        <w:t xml:space="preserve"> </w:t>
+      </w:r>
+      <w:r>
+        <w:t xml:space="preserve">482–488.</w:t>
+      </w:r>
+    </w:p>
+    <w:bookmarkEnd w:id="36"/>
+    <w:bookmarkStart w:id="37" w:name="ref-RN1809"/>
+    <w:p>
+      <w:pPr>
+        <w:pStyle w:val="Bibliografi"/>
+      </w:pPr>
+      <w:r>
+        <w:t xml:space="preserve">Brook MS, Wilkinson DJ, Mitchell WK, Lund JN, Phillips BE, Szewczyk NJ, Greenhaff PL, Smith K &amp; Atherton PJ (2016). Synchronous deficits in cumulative muscle protein synthesis and ribosomal biogenesis underlie age-related anabolic resistance to exercise in humans.</w:t>
+      </w:r>
+      <w:r>
+        <w:t xml:space="preserve"> </w:t>
+      </w:r>
+      <w:r>
+        <w:rPr>
+          <w:i/>
+        </w:rPr>
+        <w:t xml:space="preserve">J Physiol</w:t>
+      </w:r>
+      <w:r>
+        <w:t xml:space="preserve"> </w:t>
       </w:r>
       <w:r>
         <w:rPr>
           <w:b/>
         </w:rPr>
-        <w:t xml:space="preserve">???</w:t>
-      </w:r>
-      <w:r>
-        <w:t xml:space="preserve">)</w:t>
-      </w:r>
-      <w:r>
-        <w:t xml:space="preserve">.</w:t>
-      </w:r>
-      <w:r>
-        <w:t xml:space="preserve"> </w:t>
-      </w:r>
-      <w:r>
-        <w:t xml:space="preserve">We could confirm muscle hypertrophy both after session 12 and after a period of de-training indicating that the dilution effect is a reasonable assumption in interpreting the observed plateau. Further supporting this view is that both rpS6 and UBF increased over the whole training period.</w:t>
-      </w:r>
-      <w:r>
-        <w:br/>
-      </w:r>
-      <w:r>
-        <w:t xml:space="preserve">From a mechanistic perspective, UBF is an important factor for rDNA transcription as it, in its active state recruits a secondary transcription factor (SL1) to the rDNA promoter and enables transcription by RNA polymerase I</w:t>
-      </w:r>
-      <w:r>
-        <w:t xml:space="preserve"> </w:t>
-      </w:r>
-      <w:r>
-        <w:t xml:space="preserve">(</w:t>
+        <w:t xml:space="preserve">594,</w:t>
+      </w:r>
+      <w:r>
+        <w:t xml:space="preserve"> </w:t>
+      </w:r>
+      <w:r>
+        <w:t xml:space="preserve">7399–7417.</w:t>
+      </w:r>
+    </w:p>
+    <w:bookmarkEnd w:id="37"/>
+    <w:bookmarkStart w:id="38" w:name="ref-RN1642"/>
+    <w:p>
+      <w:pPr>
+        <w:pStyle w:val="Bibliografi"/>
+      </w:pPr>
+      <w:r>
+        <w:t xml:space="preserve">Brook MS, Wilkinson DJ, Mitchell WK, Lund JN, Szewczyk NJ, Greenhaff PL, Smith K &amp; Atherton PJ (2015). Skeletal muscle hypertrophy adaptations predominate in the early stages of resistance exercise training, matching deuterium oxide-derived measures of muscle protein synthesis and mechanistic target of rapamycin complex 1 signaling.</w:t>
+      </w:r>
+      <w:r>
+        <w:t xml:space="preserve"> </w:t>
+      </w:r>
+      <w:r>
+        <w:rPr>
+          <w:i/>
+        </w:rPr>
+        <w:t xml:space="preserve">FASEB J</w:t>
+      </w:r>
+      <w:r>
+        <w:t xml:space="preserve"> </w:t>
       </w:r>
       <w:r>
         <w:rPr>
           <w:b/>
         </w:rPr>
-        <w:t xml:space="preserve">???</w:t>
-      </w:r>
-      <w:r>
-        <w:t xml:space="preserve">)</w:t>
-      </w:r>
-      <w:r>
-        <w:t xml:space="preserve">.</w:t>
-      </w:r>
-      <w:r>
-        <w:t xml:space="preserve"> </w:t>
-      </w:r>
-      <w:r>
-        <w:t xml:space="preserve">Activation of UBF is thought to be related to signaling through the mechanosensitive mTOR pathway as rapamycin, a specific mTOR inhibitor, blocks UBF from recruiting SL1 and subsequent rRNA transcription</w:t>
-      </w:r>
-      <w:r>
-        <w:t xml:space="preserve"> </w:t>
-      </w:r>
-      <w:r>
-        <w:t xml:space="preserve">(</w:t>
+        <w:t xml:space="preserve">29,</w:t>
+      </w:r>
+      <w:r>
+        <w:t xml:space="preserve"> </w:t>
+      </w:r>
+      <w:r>
+        <w:t xml:space="preserve">4485–4496.</w:t>
+      </w:r>
+    </w:p>
+    <w:bookmarkEnd w:id="38"/>
+    <w:bookmarkStart w:id="39" w:name="ref-RN791"/>
+    <w:p>
+      <w:pPr>
+        <w:pStyle w:val="Bibliografi"/>
+      </w:pPr>
+      <w:r>
+        <w:t xml:space="preserve">Burd NA, Holwerda AM, Selby KC, West DW, Staples AW, Cain NE, Cashaback JG, Potvin JR, Baker SK &amp; Phillips SM (2010). Resistance exercise volume affects myofibrillar protein synthesis and anabolic signalling molecule phosphorylation in young men.</w:t>
+      </w:r>
+      <w:r>
+        <w:t xml:space="preserve"> </w:t>
+      </w:r>
+      <w:r>
+        <w:rPr>
+          <w:i/>
+        </w:rPr>
+        <w:t xml:space="preserve">J Physiol</w:t>
+      </w:r>
+      <w:r>
+        <w:t xml:space="preserve"> </w:t>
       </w:r>
       <w:r>
         <w:rPr>
           <w:b/>
         </w:rPr>
-        <w:t xml:space="preserve">???</w:t>
-      </w:r>
-      <w:r>
-        <w:t xml:space="preserve">;</w:t>
-      </w:r>
-      <w:r>
-        <w:t xml:space="preserve"> </w:t>
+        <w:t xml:space="preserve">588,</w:t>
+      </w:r>
+      <w:r>
+        <w:t xml:space="preserve"> </w:t>
+      </w:r>
+      <w:r>
+        <w:t xml:space="preserve">3119–3130.</w:t>
+      </w:r>
+    </w:p>
+    <w:bookmarkEnd w:id="39"/>
+    <w:bookmarkStart w:id="40" w:name="ref-RN2562"/>
+    <w:p>
+      <w:pPr>
+        <w:pStyle w:val="Bibliografi"/>
+      </w:pPr>
+      <w:r>
+        <w:t xml:space="preserve">Bürkner P-C (2017). Brms: An r package for bayesian multilevel models using stan.</w:t>
+      </w:r>
+      <w:r>
+        <w:t xml:space="preserve"> </w:t>
+      </w:r>
+      <w:r>
+        <w:rPr>
+          <w:i/>
+        </w:rPr>
+        <w:t xml:space="preserve">2017</w:t>
       </w:r>
       <w:r>
         <w:t xml:space="preserve"> </w:t>
@@ -1846,674 +2469,56 @@
         <w:rPr>
           <w:b/>
         </w:rPr>
-        <w:t xml:space="preserve">???</w:t>
-      </w:r>
-      <w:r>
-        <w:t xml:space="preserve">)</w:t>
-      </w:r>
-      <w:r>
-        <w:t xml:space="preserve"> </w:t>
-      </w:r>
-      <w:r>
-        <w:t xml:space="preserve"> </w:t>
-      </w:r>
-      <w:r>
-        <w:t xml:space="preserve">Evidence from human exercise studies confirms training induced activation of UBF through phosphorylation</w:t>
-      </w:r>
-      <w:r>
-        <w:t xml:space="preserve"> </w:t>
-      </w:r>
-      <w:r>
-        <w:t xml:space="preserve">(</w:t>
+        <w:t xml:space="preserve">80,</w:t>
+      </w:r>
+      <w:r>
+        <w:t xml:space="preserve"> </w:t>
+      </w:r>
+      <w:r>
+        <w:t xml:space="preserve">28.</w:t>
+      </w:r>
+    </w:p>
+    <w:bookmarkEnd w:id="40"/>
+    <w:bookmarkStart w:id="41" w:name="ref-RN1644"/>
+    <w:p>
+      <w:pPr>
+        <w:pStyle w:val="Bibliografi"/>
+      </w:pPr>
+      <w:r>
+        <w:t xml:space="preserve">Figueiredo VC, Caldow MK, Massie V, Markworth JF, Cameron-Smith D &amp; Blazevich AJ (2015). Ribosome biogenesis adaptation in resistance training-induced human skeletal muscle hypertrophy.</w:t>
+      </w:r>
+      <w:r>
+        <w:t xml:space="preserve"> </w:t>
+      </w:r>
+      <w:r>
+        <w:rPr>
+          <w:i/>
+        </w:rPr>
+        <w:t xml:space="preserve">Am J Physiol Endocrinol Metab</w:t>
+      </w:r>
+      <w:r>
+        <w:t xml:space="preserve"> </w:t>
       </w:r>
       <w:r>
         <w:rPr>
           <w:b/>
         </w:rPr>
-        <w:t xml:space="preserve">???</w:t>
-      </w:r>
-      <w:r>
-        <w:t xml:space="preserve">;</w:t>
-      </w:r>
-      <w:r>
-        <w:t xml:space="preserve"> </w:t>
-      </w:r>
-      <w:r>
-        <w:t xml:space="preserve"> </w:t>
-      </w:r>
-      <w:r>
-        <w:t xml:space="preserve">Figueiredo</w:t>
-      </w:r>
-      <w:r>
-        <w:t xml:space="preserve"> </w:t>
-      </w:r>
-      <w:r>
-        <w:rPr>
-          <w:i/>
-        </w:rPr>
-        <w:t xml:space="preserve">et al.</w:t>
-      </w:r>
-      <w:r>
-        <w:t xml:space="preserve">, 2015)</w:t>
-      </w:r>
-      <w:r>
-        <w:t xml:space="preserve">.</w:t>
-      </w:r>
-      <w:r>
-        <w:t xml:space="preserve"> </w:t>
-      </w:r>
-      <w:r>
-        <w:t xml:space="preserve">In addition to exercise induced activation of UBF, mechanical loading leads to increases of total levels of UBF</w:t>
-      </w:r>
-      <w:r>
-        <w:t xml:space="preserve"> </w:t>
-      </w:r>
-      <w:r>
-        <w:t xml:space="preserve">(</w:t>
-      </w:r>
-      <w:r>
-        <w:rPr>
-          <w:b/>
-        </w:rPr>
-        <w:t xml:space="preserve">???</w:t>
-      </w:r>
-      <w:r>
-        <w:t xml:space="preserve">;</w:t>
-      </w:r>
-      <w:r>
-        <w:t xml:space="preserve"> </w:t>
-      </w:r>
-      <w:r>
-        <w:t xml:space="preserve"> </w:t>
-      </w:r>
-      <w:r>
-        <w:t xml:space="preserve">Figueiredo</w:t>
-      </w:r>
-      <w:r>
-        <w:t xml:space="preserve"> </w:t>
-      </w:r>
-      <w:r>
-        <w:rPr>
-          <w:i/>
-        </w:rPr>
-        <w:t xml:space="preserve">et al.</w:t>
-      </w:r>
-      <w:r>
-        <w:t xml:space="preserve">, 2015)</w:t>
-      </w:r>
-      <w:r>
-        <w:t xml:space="preserve">. Increases in UBF was determined to be rapamycin insensitive after synergist ablation in mice</w:t>
-      </w:r>
-      <w:r>
-        <w:t xml:space="preserve"> </w:t>
-      </w:r>
-      <w:r>
-        <w:t xml:space="preserve">(</w:t>
-      </w:r>
-      <w:r>
-        <w:rPr>
-          <w:b/>
-        </w:rPr>
-        <w:t xml:space="preserve">???</w:t>
-      </w:r>
-      <w:r>
-        <w:t xml:space="preserve">)</w:t>
-      </w:r>
-      <w:r>
-        <w:t xml:space="preserve"> </w:t>
-      </w:r>
-      <w:r>
-        <w:t xml:space="preserve">pointing to an effect observed in cell models where c-Myc induces UBF mRNA transcription</w:t>
-      </w:r>
-      <w:r>
-        <w:t xml:space="preserve"> </w:t>
-      </w:r>
-      <w:r>
-        <w:t xml:space="preserve">(</w:t>
-      </w:r>
-      <w:r>
-        <w:rPr>
-          <w:b/>
-        </w:rPr>
-        <w:t xml:space="preserve">???</w:t>
-      </w:r>
-      <w:r>
-        <w:t xml:space="preserve">)</w:t>
-      </w:r>
-      <w:r>
-        <w:t xml:space="preserve">.</w:t>
-      </w:r>
-      <w:r>
-        <w:t xml:space="preserve"> </w:t>
-      </w:r>
-      <w:r>
-        <w:t xml:space="preserve">Interestingly the avalability of UBF</w:t>
-      </w:r>
-      <w:r>
-        <w:t xml:space="preserve"> </w:t>
-      </w:r>
-      <w:r>
-        <w:rPr>
-          <w:i/>
-        </w:rPr>
-        <w:t xml:space="preserve">per se</w:t>
-      </w:r>
-      <w:r>
-        <w:t xml:space="preserve"> </w:t>
-      </w:r>
-      <w:r>
-        <w:t xml:space="preserve">has been shown to regulate rRNA transcription</w:t>
-      </w:r>
-      <w:r>
-        <w:t xml:space="preserve"> </w:t>
-      </w:r>
-      <w:r>
-        <w:t xml:space="preserve">(</w:t>
-      </w:r>
-      <w:r>
-        <w:rPr>
-          <w:b/>
-        </w:rPr>
-        <w:t xml:space="preserve">???</w:t>
-      </w:r>
-      <w:r>
-        <w:t xml:space="preserve">)</w:t>
-      </w:r>
-      <w:r>
-        <w:t xml:space="preserve"> </w:t>
-      </w:r>
-      <w:r>
-        <w:t xml:space="preserve">through control of rDNA gene activity</w:t>
-      </w:r>
-      <w:r>
-        <w:t xml:space="preserve"> </w:t>
-      </w:r>
-      <w:r>
-        <w:t xml:space="preserve">(</w:t>
-      </w:r>
-      <w:r>
-        <w:rPr>
-          <w:b/>
-        </w:rPr>
-        <w:t xml:space="preserve">???</w:t>
-      </w:r>
-      <w:r>
-        <w:t xml:space="preserve">)</w:t>
-      </w:r>
-      <w:r>
-        <w:t xml:space="preserve">.</w:t>
-      </w:r>
-      <w:r>
-        <w:t xml:space="preserve"> </w:t>
-      </w:r>
-      <w:r>
-        <w:t xml:space="preserve">In the present study we measured total UBF levels and observed that the relative amount of UBF was related to total RNA concentrations over the whole course of the study indicating its role in ribosomal biogenesis. This is in contrast to what was concluded from a recent study of electrical stimulation in rats</w:t>
-      </w:r>
-      <w:r>
-        <w:t xml:space="preserve"> </w:t>
-      </w:r>
-      <w:r>
-        <w:t xml:space="preserve">(</w:t>
-      </w:r>
-      <w:r>
-        <w:rPr>
-          <w:b/>
-        </w:rPr>
-        <w:t xml:space="preserve">???</w:t>
-      </w:r>
-      <w:r>
-        <w:t xml:space="preserve">)</w:t>
-      </w:r>
-      <w:r>
-        <w:t xml:space="preserve">. Comparing the time course in the present to that from electrical stimulation in rats highlights that regulation and time course of ribosome biogenesis in response to mechanical stress may differ between species.</w:t>
-      </w:r>
-    </w:p>
-    <w:p>
-      <w:pPr>
-        <w:pStyle w:val="Brdtekst"/>
-      </w:pPr>
-      <w:r>
-        <w:t xml:space="preserve">Exercise training volume, expressed in human exercise studies as the number of sets performed per session and muscle group is known to be a potent modulator of molecular mechanisms determining protein synthesis and ribosomal biogenesis including c-Myc induction, mTOR activation</w:t>
-      </w:r>
-      <w:r>
-        <w:t xml:space="preserve"> </w:t>
-      </w:r>
-      <w:r>
-        <w:t xml:space="preserve">(Hammarström</w:t>
-      </w:r>
-      <w:r>
-        <w:t xml:space="preserve"> </w:t>
-      </w:r>
-      <w:r>
-        <w:rPr>
-          <w:i/>
-        </w:rPr>
-        <w:t xml:space="preserve">et al.</w:t>
-      </w:r>
-      <w:r>
-        <w:t xml:space="preserve">, 2020;</w:t>
-      </w:r>
-      <w:r>
-        <w:t xml:space="preserve"> </w:t>
-      </w:r>
-      <w:r>
-        <w:t xml:space="preserve"> </w:t>
-      </w:r>
-      <w:r>
-        <w:rPr>
-          <w:b/>
-        </w:rPr>
-        <w:t xml:space="preserve">???</w:t>
-      </w:r>
-      <w:r>
-        <w:t xml:space="preserve">;</w:t>
-      </w:r>
-      <w:r>
-        <w:t xml:space="preserve"> </w:t>
-      </w:r>
-      <w:r>
-        <w:t xml:space="preserve"> </w:t>
-      </w:r>
-      <w:r>
-        <w:rPr>
-          <w:b/>
-        </w:rPr>
-        <w:t xml:space="preserve">???</w:t>
-      </w:r>
-      <w:r>
-        <w:t xml:space="preserve">)</w:t>
-      </w:r>
-      <w:r>
-        <w:t xml:space="preserve">,</w:t>
-      </w:r>
-      <w:r>
-        <w:t xml:space="preserve"> </w:t>
-      </w:r>
-      <w:r>
-        <w:t xml:space="preserve">total RNA increases</w:t>
-      </w:r>
-      <w:r>
-        <w:t xml:space="preserve"> </w:t>
-      </w:r>
-      <w:r>
-        <w:t xml:space="preserve">(Hammarström</w:t>
-      </w:r>
-      <w:r>
-        <w:t xml:space="preserve"> </w:t>
-      </w:r>
-      <w:r>
-        <w:rPr>
-          <w:i/>
-        </w:rPr>
-        <w:t xml:space="preserve">et al.</w:t>
-      </w:r>
-      <w:r>
-        <w:t xml:space="preserve">, 2020)</w:t>
-      </w:r>
-      <w:r>
-        <w:t xml:space="preserve"> </w:t>
-      </w:r>
-      <w:r>
-        <w:t xml:space="preserve">and post exercise protein synthesis</w:t>
-      </w:r>
-      <w:r>
-        <w:t xml:space="preserve"> </w:t>
-      </w:r>
-      <w:r>
-        <w:t xml:space="preserve">(</w:t>
-      </w:r>
-      <w:r>
-        <w:rPr>
-          <w:b/>
-        </w:rPr>
-        <w:t xml:space="preserve">???</w:t>
-      </w:r>
-      <w:r>
-        <w:t xml:space="preserve">)</w:t>
-      </w:r>
-      <w:r>
-        <w:t xml:space="preserve"> </w:t>
-      </w:r>
-      <w:r>
-        <w:t xml:space="preserve">and subsequent training outcomes</w:t>
-      </w:r>
-      <w:r>
-        <w:t xml:space="preserve"> </w:t>
-      </w:r>
-      <w:r>
-        <w:t xml:space="preserve">(</w:t>
-      </w:r>
-      <w:r>
-        <w:rPr>
-          <w:b/>
-        </w:rPr>
-        <w:t xml:space="preserve">???</w:t>
-      </w:r>
-      <w:r>
-        <w:t xml:space="preserve">; Hammarström</w:t>
-      </w:r>
-      <w:r>
-        <w:t xml:space="preserve"> </w:t>
-      </w:r>
-      <w:r>
-        <w:rPr>
-          <w:i/>
-        </w:rPr>
-        <w:t xml:space="preserve">et al.</w:t>
-      </w:r>
-      <w:r>
-        <w:t xml:space="preserve">, 2020)</w:t>
-      </w:r>
-      <w:r>
-        <w:t xml:space="preserve">.</w:t>
-      </w:r>
-      <w:r>
-        <w:t xml:space="preserve"> </w:t>
-      </w:r>
-      <w:r>
-        <w:t xml:space="preserve">We have previously shown different amounts of training volume in constant volume protocols leads to differences in total RNA and rRNA accumulation in the initial phase of RT</w:t>
-      </w:r>
-      <w:r>
-        <w:t xml:space="preserve"> </w:t>
-      </w:r>
-      <w:r>
-        <w:t xml:space="preserve">(Hammarström</w:t>
-      </w:r>
-      <w:r>
-        <w:t xml:space="preserve"> </w:t>
-      </w:r>
-      <w:r>
-        <w:rPr>
-          <w:i/>
-        </w:rPr>
-        <w:t xml:space="preserve">et al.</w:t>
-      </w:r>
-      <w:r>
-        <w:t xml:space="preserve">, 2020)</w:t>
-      </w:r>
-      <w:r>
-        <w:t xml:space="preserve">. Based on the notion that ribosomal biogenesis is a complex tightly regulated and energy demanding process for any cell</w:t>
-      </w:r>
-      <w:r>
-        <w:t xml:space="preserve"> </w:t>
-      </w:r>
-      <w:r>
-        <w:t xml:space="preserve">(Moss</w:t>
-      </w:r>
-      <w:r>
-        <w:t xml:space="preserve"> </w:t>
-      </w:r>
-      <w:r>
-        <w:rPr>
-          <w:i/>
-        </w:rPr>
-        <w:t xml:space="preserve">et al.</w:t>
-      </w:r>
-      <w:r>
-        <w:t xml:space="preserve">, 2007)</w:t>
-      </w:r>
-      <w:r>
-        <w:t xml:space="preserve"> </w:t>
-      </w:r>
-      <w:r>
-        <w:t xml:space="preserve">we hypnotized that fluctuations in training load would reflect in markers of ribosomal biosynthesis reflecting the current need. Comparing the two volume conditions in the present study we only found one part of the 45S ETS to be differentially expressed at Session 12 in favor of VAR. Together with a tendency of a rescued UBF level in response to increased volume in the VAR protocol after de-training, these observations do not give much support for hypothesis. It is instead possible that after the initial four sessions a reduction of training load was sufficient to maximize ribosome biogenesis in this short time span. This leads us to suggest that ribsomal biogenesis is not sensitive to fluctuations in training volume during the initial phase of resistance training.</w:t>
-      </w:r>
-    </w:p>
-    <w:p>
-      <w:pPr>
-        <w:pStyle w:val="Brdtekst"/>
-      </w:pPr>
-      <w:r>
-        <w:t xml:space="preserve">This observation has consequences for the use of total RNA per unit tissue weight as a determinant muscle growth as the muscle growth itself potentially affects the measurement. Indeed many of the reported observational evidences for a determinant role of ribosome biogenesis in training induced muscle growth has reported measures from the early phase of RT. Figueriedo</w:t>
-      </w:r>
-    </w:p>
-    <w:p>
-      <w:pPr>
-        <w:pStyle w:val="Brdtekst"/>
-      </w:pPr>
-      <w:r>
-        <w:t xml:space="preserve">Brook et al. </w:t>
-      </w:r>
-      <w:r>
-        <w:t xml:space="preserve">(Brook</w:t>
-      </w:r>
-      <w:r>
-        <w:t xml:space="preserve"> </w:t>
-      </w:r>
-      <w:r>
-        <w:rPr>
-          <w:i/>
-        </w:rPr>
-        <w:t xml:space="preserve">et al.</w:t>
-      </w:r>
-      <w:r>
-        <w:t xml:space="preserve">, 2016)</w:t>
-      </w:r>
-      <w:r>
-        <w:t xml:space="preserve"> </w:t>
-      </w:r>
-      <w:r>
-        <w:t xml:space="preserve">reported a positive correlation between RNA to DNA ratio</w:t>
-      </w:r>
-    </w:p>
-    <w:p>
-      <w:pPr>
-        <w:pStyle w:val="Brdtekst"/>
-      </w:pPr>
-      <w:r>
-        <w:t xml:space="preserve">Time course data</w:t>
-      </w:r>
-      <w:r>
-        <w:t xml:space="preserve"> </w:t>
-      </w:r>
-      <w:r>
-        <w:t xml:space="preserve">UBF and S6 protein levels may be differently regulated in men and rats as more consecutive bouts of electrical stimulation in rats does not prtoduce the same pattern seen in our study</w:t>
-      </w:r>
-      <w:r>
-        <w:t xml:space="preserve"> </w:t>
-      </w:r>
-    </w:p>
-    <w:p>
-      <w:pPr>
-        <w:pStyle w:val="Brdtekst"/>
-      </w:pPr>
-      <w:r>
-        <w:t xml:space="preserve">Per total RNA</w:t>
-      </w:r>
-      <w:r>
-        <w:t xml:space="preserve"> </w:t>
-      </w:r>
-      <w:r>
-        <w:t xml:space="preserve">Per muscle tissue</w:t>
-      </w:r>
-    </w:p>
-    <w:p>
-      <w:pPr>
-        <w:pStyle w:val="Overskrift1"/>
-      </w:pPr>
-      <w:bookmarkStart w:id="34" w:name="references"/>
-      <w:r>
-        <w:t xml:space="preserve">References</w:t>
-      </w:r>
-      <w:bookmarkEnd w:id="34"/>
-    </w:p>
-    <w:bookmarkStart w:id="64" w:name="refs"/>
-    <w:bookmarkStart w:id="35" w:name="ref-RN1520"/>
+        <w:t xml:space="preserve">309,</w:t>
+      </w:r>
+      <w:r>
+        <w:t xml:space="preserve"> </w:t>
+      </w:r>
+      <w:r>
+        <w:t xml:space="preserve">E72–83.</w:t>
+      </w:r>
+    </w:p>
+    <w:bookmarkEnd w:id="41"/>
+    <w:bookmarkStart w:id="43" w:name="ref-RN1912"/>
     <w:p>
       <w:pPr>
         <w:pStyle w:val="Bibliografi"/>
       </w:pPr>
       <w:r>
-        <w:t xml:space="preserve">Bickel CS, Slade J, Mahoney E, Haddad F, Dudley GA &amp; Adams GR (2005). Time course of molecular responses of human skeletal muscle to acute bouts of resistance exercise.</w:t>
-      </w:r>
-      <w:r>
-        <w:t xml:space="preserve"> </w:t>
-      </w:r>
-      <w:r>
-        <w:rPr>
-          <w:i/>
-        </w:rPr>
-        <w:t xml:space="preserve">J Appl Physiol (1985)</w:t>
-      </w:r>
-      <w:r>
-        <w:t xml:space="preserve"> </w:t>
-      </w:r>
-      <w:r>
-        <w:rPr>
-          <w:b/>
-        </w:rPr>
-        <w:t xml:space="preserve">98,</w:t>
-      </w:r>
-      <w:r>
-        <w:t xml:space="preserve"> </w:t>
-      </w:r>
-      <w:r>
-        <w:t xml:space="preserve">482–488.</w:t>
-      </w:r>
-    </w:p>
-    <w:bookmarkEnd w:id="35"/>
-    <w:bookmarkStart w:id="36" w:name="ref-RN1809"/>
-    <w:p>
-      <w:pPr>
-        <w:pStyle w:val="Bibliografi"/>
-      </w:pPr>
-      <w:r>
-        <w:t xml:space="preserve">Brook MS, Wilkinson DJ, Mitchell WK, Lund JN, Phillips BE, Szewczyk NJ, Greenhaff PL, Smith K &amp; Atherton PJ (2016). Synchronous deficits in cumulative muscle protein synthesis and ribosomal biogenesis underlie age-related anabolic resistance to exercise in humans.</w:t>
-      </w:r>
-      <w:r>
-        <w:t xml:space="preserve"> </w:t>
-      </w:r>
-      <w:r>
-        <w:rPr>
-          <w:i/>
-        </w:rPr>
-        <w:t xml:space="preserve">J Physiol</w:t>
-      </w:r>
-      <w:r>
-        <w:t xml:space="preserve"> </w:t>
-      </w:r>
-      <w:r>
-        <w:rPr>
-          <w:b/>
-        </w:rPr>
-        <w:t xml:space="preserve">594,</w:t>
-      </w:r>
-      <w:r>
-        <w:t xml:space="preserve"> </w:t>
-      </w:r>
-      <w:r>
-        <w:t xml:space="preserve">7399–7417.</w:t>
-      </w:r>
-    </w:p>
-    <w:bookmarkEnd w:id="36"/>
-    <w:bookmarkStart w:id="37" w:name="ref-RN1642"/>
-    <w:p>
-      <w:pPr>
-        <w:pStyle w:val="Bibliografi"/>
-      </w:pPr>
-      <w:r>
-        <w:t xml:space="preserve">Brook MS, Wilkinson DJ, Mitchell WK, Lund JN, Szewczyk NJ, Greenhaff PL, Smith K &amp; Atherton PJ (2015). Skeletal muscle hypertrophy adaptations predominate in the early stages of resistance exercise training, matching deuterium oxide-derived measures of muscle protein synthesis and mechanistic target of rapamycin complex 1 signaling.</w:t>
-      </w:r>
-      <w:r>
-        <w:t xml:space="preserve"> </w:t>
-      </w:r>
-      <w:r>
-        <w:rPr>
-          <w:i/>
-        </w:rPr>
-        <w:t xml:space="preserve">FASEB J</w:t>
-      </w:r>
-      <w:r>
-        <w:t xml:space="preserve"> </w:t>
-      </w:r>
-      <w:r>
-        <w:rPr>
-          <w:b/>
-        </w:rPr>
-        <w:t xml:space="preserve">29,</w:t>
-      </w:r>
-      <w:r>
-        <w:t xml:space="preserve"> </w:t>
-      </w:r>
-      <w:r>
-        <w:t xml:space="preserve">4485–4496.</w:t>
-      </w:r>
-    </w:p>
-    <w:bookmarkEnd w:id="37"/>
-    <w:bookmarkStart w:id="38" w:name="ref-RN2562"/>
-    <w:p>
-      <w:pPr>
-        <w:pStyle w:val="Bibliografi"/>
-      </w:pPr>
-      <w:r>
-        <w:t xml:space="preserve">Bürkner P-C (2017). Brms: An r package for bayesian multilevel models using stan.</w:t>
-      </w:r>
-      <w:r>
-        <w:t xml:space="preserve"> </w:t>
-      </w:r>
-      <w:r>
-        <w:rPr>
-          <w:i/>
-        </w:rPr>
-        <w:t xml:space="preserve">2017</w:t>
-      </w:r>
-      <w:r>
-        <w:t xml:space="preserve"> </w:t>
-      </w:r>
-      <w:r>
-        <w:rPr>
-          <w:b/>
-        </w:rPr>
-        <w:t xml:space="preserve">80,</w:t>
-      </w:r>
-      <w:r>
-        <w:t xml:space="preserve"> </w:t>
-      </w:r>
-      <w:r>
-        <w:t xml:space="preserve">28.</w:t>
-      </w:r>
-    </w:p>
-    <w:bookmarkEnd w:id="38"/>
-    <w:bookmarkStart w:id="39" w:name="ref-RN1644"/>
-    <w:p>
-      <w:pPr>
-        <w:pStyle w:val="Bibliografi"/>
-      </w:pPr>
-      <w:r>
-        <w:t xml:space="preserve">Figueiredo VC, Caldow MK, Massie V, Markworth JF, Cameron-Smith D &amp; Blazevich AJ (2015). Ribosome biogenesis adaptation in resistance training-induced human skeletal muscle hypertrophy.</w:t>
-      </w:r>
-      <w:r>
-        <w:t xml:space="preserve"> </w:t>
-      </w:r>
-      <w:r>
-        <w:rPr>
-          <w:i/>
-        </w:rPr>
-        <w:t xml:space="preserve">Am J Physiol Endocrinol Metab</w:t>
-      </w:r>
-      <w:r>
-        <w:t xml:space="preserve"> </w:t>
-      </w:r>
-      <w:r>
-        <w:rPr>
-          <w:b/>
-        </w:rPr>
-        <w:t xml:space="preserve">309,</w:t>
-      </w:r>
-      <w:r>
-        <w:t xml:space="preserve"> </w:t>
-      </w:r>
-      <w:r>
-        <w:t xml:space="preserve">E72–83.</w:t>
-      </w:r>
-    </w:p>
-    <w:bookmarkEnd w:id="39"/>
-    <w:bookmarkStart w:id="41" w:name="ref-RN1912"/>
-    <w:p>
-      <w:pPr>
-        <w:pStyle w:val="Bibliografi"/>
-      </w:pPr>
-      <w:r>
         <w:t xml:space="preserve">Figueiredo VC &amp; McCarthy JJ (2017). The role of ribosome biogenesis in skeletal muscle hypertrophy. In</w:t>
       </w:r>
       <w:r>
@@ -2531,7 +2536,7 @@
       <w:r>
         <w:t xml:space="preserve"> </w:t>
       </w:r>
-      <w:hyperlink r:id="rId40">
+      <w:hyperlink r:id="rId42">
         <w:r>
           <w:rPr>
             <w:rStyle w:val="Hyperkobling"/>
@@ -2543,13 +2548,117 @@
         <w:t xml:space="preserve">.</w:t>
       </w:r>
     </w:p>
-    <w:bookmarkEnd w:id="41"/>
-    <w:bookmarkStart w:id="43" w:name="ref-RN1992"/>
+    <w:bookmarkEnd w:id="43"/>
+    <w:bookmarkStart w:id="44" w:name="ref-RN2142"/>
     <w:p>
       <w:pPr>
         <w:pStyle w:val="Bibliografi"/>
       </w:pPr>
       <w:r>
+        <w:t xml:space="preserve">Figueiredo VC &amp; McCarthy JJ (2019). Regulation of ribosome biogenesis in skeletal muscle hypertrophy.</w:t>
+      </w:r>
+      <w:r>
+        <w:t xml:space="preserve"> </w:t>
+      </w:r>
+      <w:r>
+        <w:rPr>
+          <w:i/>
+        </w:rPr>
+        <w:t xml:space="preserve">Physiology (Bethesda)</w:t>
+      </w:r>
+      <w:r>
+        <w:t xml:space="preserve"> </w:t>
+      </w:r>
+      <w:r>
+        <w:rPr>
+          <w:b/>
+        </w:rPr>
+        <w:t xml:space="preserve">34,</w:t>
+      </w:r>
+      <w:r>
+        <w:t xml:space="preserve"> </w:t>
+      </w:r>
+      <w:r>
+        <w:t xml:space="preserve">30–42.</w:t>
+      </w:r>
+    </w:p>
+    <w:bookmarkEnd w:id="44"/>
+    <w:bookmarkStart w:id="46" w:name="ref-RN1746"/>
+    <w:p>
+      <w:pPr>
+        <w:pStyle w:val="Bibliografi"/>
+      </w:pPr>
+      <w:r>
+        <w:t xml:space="preserve">Figueiredo VC, Roberts LA, Markworth JF, Barnett MP, Coombes JS, Raastad T, Peake JM &amp; Cameron-Smith D (2016). Impact of resistance exercise on ribosome biogenesis is acutely regulated by post-exercise recovery strategies.</w:t>
+      </w:r>
+      <w:r>
+        <w:t xml:space="preserve"> </w:t>
+      </w:r>
+      <w:r>
+        <w:rPr>
+          <w:i/>
+        </w:rPr>
+        <w:t xml:space="preserve">Physiol Rep</w:t>
+      </w:r>
+      <w:r>
+        <w:t xml:space="preserve">; DOI:</w:t>
+      </w:r>
+      <w:r>
+        <w:t xml:space="preserve"> </w:t>
+      </w:r>
+      <w:hyperlink r:id="rId45">
+        <w:r>
+          <w:rPr>
+            <w:rStyle w:val="Hyperkobling"/>
+          </w:rPr>
+          <w:t xml:space="preserve">10.14814/phy2.12670</w:t>
+        </w:r>
+      </w:hyperlink>
+      <w:r>
+        <w:t xml:space="preserve">.</w:t>
+      </w:r>
+    </w:p>
+    <w:bookmarkEnd w:id="46"/>
+    <w:bookmarkStart w:id="47" w:name="ref-RN1072"/>
+    <w:p>
+      <w:pPr>
+        <w:pStyle w:val="Bibliografi"/>
+      </w:pPr>
+      <w:r>
+        <w:t xml:space="preserve">Goodman CA, Frey JW, Mabrey DM, Jacobs BL, Lincoln HC, You JS &amp; Hornberger TA (2011). The role of skeletal muscle mTOR in the regulation of mechanical load-induced growth.</w:t>
+      </w:r>
+      <w:r>
+        <w:t xml:space="preserve"> </w:t>
+      </w:r>
+      <w:r>
+        <w:rPr>
+          <w:i/>
+        </w:rPr>
+        <w:t xml:space="preserve">J Physiol</w:t>
+      </w:r>
+      <w:r>
+        <w:t xml:space="preserve"> </w:t>
+      </w:r>
+      <w:r>
+        <w:rPr>
+          <w:b/>
+        </w:rPr>
+        <w:t xml:space="preserve">589,</w:t>
+      </w:r>
+      <w:r>
+        <w:t xml:space="preserve"> </w:t>
+      </w:r>
+      <w:r>
+        <w:t xml:space="preserve">5485–5501.</w:t>
+      </w:r>
+    </w:p>
+    <w:bookmarkEnd w:id="47"/>
+    <w:bookmarkStart w:id="49" w:name="ref-RN1992"/>
+    <w:p>
+      <w:pPr>
+        <w:pStyle w:val="Bibliografi"/>
+      </w:pPr>
+      <w:r>
         <w:t xml:space="preserve">Hadfield JD (2010). MCMC methods for multi-response generalized linear mixed models: The mcmcglmm r package.</w:t>
       </w:r>
       <w:r>
@@ -2567,7 +2676,7 @@
       <w:r>
         <w:t xml:space="preserve"> </w:t>
       </w:r>
-      <w:hyperlink r:id="rId42">
+      <w:hyperlink r:id="rId48">
         <w:r>
           <w:rPr>
             <w:rStyle w:val="Hyperkobling"/>
@@ -2580,8 +2689,8 @@
         <w:t xml:space="preserve">.</w:t>
       </w:r>
     </w:p>
-    <w:bookmarkEnd w:id="43"/>
-    <w:bookmarkStart w:id="44" w:name="ref-RN2358"/>
+    <w:bookmarkEnd w:id="49"/>
+    <w:bookmarkStart w:id="50" w:name="ref-RN2358"/>
     <w:p>
       <w:pPr>
         <w:pStyle w:val="Bibliografi"/>
@@ -2614,13 +2723,81 @@
         <w:t xml:space="preserve">543–565.</w:t>
       </w:r>
     </w:p>
-    <w:bookmarkEnd w:id="44"/>
-    <w:bookmarkStart w:id="45" w:name="ref-RN1521"/>
+    <w:bookmarkEnd w:id="50"/>
+    <w:bookmarkStart w:id="51" w:name="ref-RN2564"/>
     <w:p>
       <w:pPr>
         <w:pStyle w:val="Bibliografi"/>
       </w:pPr>
       <w:r>
+        <w:t xml:space="preserve">Hannan KM, Brandenburger Y, Jenkins A, Sharkey K, Cavanaugh A, Rothblum L, Moss T, Poortinga G, McArthur GA, Pearson RB &amp; Hannan RD (2003). MTOR-dependent regulation of ribosomal gene transcription requires s6k1 and is mediated by phosphorylation of the carboxy-terminal activation domain of the nucleolar transcription factor ubf.</w:t>
+      </w:r>
+      <w:r>
+        <w:t xml:space="preserve"> </w:t>
+      </w:r>
+      <w:r>
+        <w:rPr>
+          <w:i/>
+        </w:rPr>
+        <w:t xml:space="preserve">Mol Cell Biol</w:t>
+      </w:r>
+      <w:r>
+        <w:t xml:space="preserve"> </w:t>
+      </w:r>
+      <w:r>
+        <w:rPr>
+          <w:b/>
+        </w:rPr>
+        <w:t xml:space="preserve">23,</w:t>
+      </w:r>
+      <w:r>
+        <w:t xml:space="preserve"> </w:t>
+      </w:r>
+      <w:r>
+        <w:t xml:space="preserve">8862–8877.</w:t>
+      </w:r>
+    </w:p>
+    <w:bookmarkEnd w:id="51"/>
+    <w:bookmarkStart w:id="52" w:name="ref-RN2566"/>
+    <w:p>
+      <w:pPr>
+        <w:pStyle w:val="Bibliografi"/>
+      </w:pPr>
+      <w:r>
+        <w:t xml:space="preserve">Hannan RD, Stefanovsky V, Taylor L, Moss T &amp; Rothblum LI (1996). Overexpression of the transcription factor ubf1 is sufficient to increase ribosomal dna transcription in neonatal cardiomyocytes: Implications for cardiac hypertrophy.</w:t>
+      </w:r>
+      <w:r>
+        <w:t xml:space="preserve"> </w:t>
+      </w:r>
+      <w:r>
+        <w:rPr>
+          <w:i/>
+        </w:rPr>
+        <w:t xml:space="preserve">Proceedings of the National Academy of Sciences of the United States of America</w:t>
+      </w:r>
+      <w:r>
+        <w:t xml:space="preserve"> </w:t>
+      </w:r>
+      <w:r>
+        <w:rPr>
+          <w:b/>
+        </w:rPr>
+        <w:t xml:space="preserve">93,</w:t>
+      </w:r>
+      <w:r>
+        <w:t xml:space="preserve"> </w:t>
+      </w:r>
+      <w:r>
+        <w:t xml:space="preserve">8750–8755.</w:t>
+      </w:r>
+    </w:p>
+    <w:bookmarkEnd w:id="52"/>
+    <w:bookmarkStart w:id="53" w:name="ref-RN1521"/>
+    <w:p>
+      <w:pPr>
+        <w:pStyle w:val="Bibliografi"/>
+      </w:pPr>
+      <w:r>
         <w:t xml:space="preserve">Kim PL, Staron RS &amp; Phillips SM (2005). Fasted-state skeletal muscle protein synthesis after resistance exercise is altered with training.</w:t>
       </w:r>
       <w:r>
@@ -2648,8 +2825,8 @@
         <w:t xml:space="preserve">283–290.</w:t>
       </w:r>
     </w:p>
-    <w:bookmarkEnd w:id="45"/>
-    <w:bookmarkStart w:id="46" w:name="ref-RN2050"/>
+    <w:bookmarkEnd w:id="53"/>
+    <w:bookmarkStart w:id="54" w:name="ref-RN2050"/>
     <w:p>
       <w:pPr>
         <w:pStyle w:val="Bibliografi"/>
@@ -2682,13 +2859,47 @@
         <w:t xml:space="preserve">64–76.</w:t>
       </w:r>
     </w:p>
-    <w:bookmarkEnd w:id="46"/>
-    <w:bookmarkStart w:id="47" w:name="ref-RN1964"/>
+    <w:bookmarkEnd w:id="54"/>
+    <w:bookmarkStart w:id="55" w:name="ref-RN2563"/>
     <w:p>
       <w:pPr>
         <w:pStyle w:val="Bibliografi"/>
       </w:pPr>
       <w:r>
+        <w:t xml:space="preserve">Lin CH, Platt MD, Ficarro SB, Hoofnagle MH, Shabanowitz J, Comai L, Hunt DF &amp; Owens GK (2007). Mass spectrometric identification of phosphorylation sites of rRNA transcription factor upstream binding factor.</w:t>
+      </w:r>
+      <w:r>
+        <w:t xml:space="preserve"> </w:t>
+      </w:r>
+      <w:r>
+        <w:rPr>
+          <w:i/>
+        </w:rPr>
+        <w:t xml:space="preserve">Am J Physiol Cell Physiol</w:t>
+      </w:r>
+      <w:r>
+        <w:t xml:space="preserve"> </w:t>
+      </w:r>
+      <w:r>
+        <w:rPr>
+          <w:b/>
+        </w:rPr>
+        <w:t xml:space="preserve">292,</w:t>
+      </w:r>
+      <w:r>
+        <w:t xml:space="preserve"> </w:t>
+      </w:r>
+      <w:r>
+        <w:t xml:space="preserve">C1617–24.</w:t>
+      </w:r>
+    </w:p>
+    <w:bookmarkEnd w:id="55"/>
+    <w:bookmarkStart w:id="56" w:name="ref-RN1964"/>
+    <w:p>
+      <w:pPr>
+        <w:pStyle w:val="Bibliografi"/>
+      </w:pPr>
+      <w:r>
         <w:t xml:space="preserve">Matz MV, Wright RM &amp; Scott JG (2013). No control genes required: Bayesian analysis of qRT-pcr data.</w:t>
       </w:r>
       <w:r>
@@ -2716,13 +2927,47 @@
         <w:t xml:space="preserve">e71448.</w:t>
       </w:r>
     </w:p>
-    <w:bookmarkEnd w:id="47"/>
-    <w:bookmarkStart w:id="48" w:name="ref-RN1820"/>
+    <w:bookmarkEnd w:id="56"/>
+    <w:bookmarkStart w:id="57" w:name="ref-RN2145"/>
     <w:p>
       <w:pPr>
         <w:pStyle w:val="Bibliografi"/>
       </w:pPr>
       <w:r>
+        <w:t xml:space="preserve">Millward DJ, Garlick PJ, James WPT, Nnanyelugo DO &amp; Ryatt JS (1973). Relationship between protein synthesis and rna content in skeletal muscle.</w:t>
+      </w:r>
+      <w:r>
+        <w:t xml:space="preserve"> </w:t>
+      </w:r>
+      <w:r>
+        <w:rPr>
+          <w:i/>
+        </w:rPr>
+        <w:t xml:space="preserve">Nature</w:t>
+      </w:r>
+      <w:r>
+        <w:t xml:space="preserve"> </w:t>
+      </w:r>
+      <w:r>
+        <w:rPr>
+          <w:b/>
+        </w:rPr>
+        <w:t xml:space="preserve">241,</w:t>
+      </w:r>
+      <w:r>
+        <w:t xml:space="preserve"> </w:t>
+      </w:r>
+      <w:r>
+        <w:t xml:space="preserve">204.</w:t>
+      </w:r>
+    </w:p>
+    <w:bookmarkEnd w:id="57"/>
+    <w:bookmarkStart w:id="58" w:name="ref-RN1820"/>
+    <w:p>
+      <w:pPr>
+        <w:pStyle w:val="Bibliografi"/>
+      </w:pPr>
+      <w:r>
         <w:t xml:space="preserve">Moss T, Langlois F, Gagnon-Kugler T &amp; Stefanovsky V (2007). A housekeeper with power of attorney: The rRNA genes in ribosome biogenesis.</w:t>
       </w:r>
       <w:r>
@@ -2750,13 +2995,47 @@
         <w:t xml:space="preserve">29–49.</w:t>
       </w:r>
     </w:p>
-    <w:bookmarkEnd w:id="48"/>
-    <w:bookmarkStart w:id="49" w:name="ref-RN1037"/>
+    <w:bookmarkEnd w:id="58"/>
+    <w:bookmarkStart w:id="59" w:name="ref-RN1632"/>
     <w:p>
       <w:pPr>
         <w:pStyle w:val="Bibliografi"/>
       </w:pPr>
       <w:r>
+        <w:t xml:space="preserve">Nader GA, McLoughlin TJ &amp; Esser KA (2005). MTOR function in skeletal muscle hypertrophy: Increased ribosomal rna via cell cycle regulators.</w:t>
+      </w:r>
+      <w:r>
+        <w:t xml:space="preserve"> </w:t>
+      </w:r>
+      <w:r>
+        <w:rPr>
+          <w:i/>
+        </w:rPr>
+        <w:t xml:space="preserve">Am J Physiol Cell Physiol</w:t>
+      </w:r>
+      <w:r>
+        <w:t xml:space="preserve"> </w:t>
+      </w:r>
+      <w:r>
+        <w:rPr>
+          <w:b/>
+        </w:rPr>
+        <w:t xml:space="preserve">289,</w:t>
+      </w:r>
+      <w:r>
+        <w:t xml:space="preserve"> </w:t>
+      </w:r>
+      <w:r>
+        <w:t xml:space="preserve">C1457–65.</w:t>
+      </w:r>
+    </w:p>
+    <w:bookmarkEnd w:id="59"/>
+    <w:bookmarkStart w:id="60" w:name="ref-RN1037"/>
+    <w:p>
+      <w:pPr>
+        <w:pStyle w:val="Bibliografi"/>
+      </w:pPr>
+      <w:r>
         <w:t xml:space="preserve">Nader GA, Walden F von, Liu C, Lindvall J, Gutmann L, Pistilli EE &amp; Gordon PM (2014). Resistance exercise training modulates acute gene expression during human skeletal muscle hypertrophy.</w:t>
       </w:r>
       <w:r>
@@ -2784,8 +3063,8 @@
         <w:t xml:space="preserve">693–702.</w:t>
       </w:r>
     </w:p>
-    <w:bookmarkEnd w:id="49"/>
-    <w:bookmarkStart w:id="50" w:name="ref-RN1272"/>
+    <w:bookmarkEnd w:id="60"/>
+    <w:bookmarkStart w:id="61" w:name="ref-RN1272"/>
     <w:p>
       <w:pPr>
         <w:pStyle w:val="Bibliografi"/>
@@ -2818,8 +3097,8 @@
         <w:t xml:space="preserve">S71–7.</w:t>
       </w:r>
     </w:p>
-    <w:bookmarkEnd w:id="50"/>
-    <w:bookmarkStart w:id="51" w:name="ref-RN786"/>
+    <w:bookmarkEnd w:id="61"/>
+    <w:bookmarkStart w:id="62" w:name="ref-RN786"/>
     <w:p>
       <w:pPr>
         <w:pStyle w:val="Bibliografi"/>
@@ -2852,13 +3131,47 @@
         <w:t xml:space="preserve">E99–107.</w:t>
       </w:r>
     </w:p>
-    <w:bookmarkEnd w:id="51"/>
-    <w:bookmarkStart w:id="53" w:name="ref-Rcore"/>
+    <w:bookmarkEnd w:id="62"/>
+    <w:bookmarkStart w:id="63" w:name="ref-RN2565"/>
     <w:p>
       <w:pPr>
         <w:pStyle w:val="Bibliografi"/>
       </w:pPr>
       <w:r>
+        <w:t xml:space="preserve">Poortinga G, Hannan KM, Snelling H, Walkley CR, Jenkins A, Sharkey K, Wall M, Brandenburger Y, Palatsides M, Pearson RB, McArthur GA &amp; Hannan RD (2004). MAD1 and c-myc regulate ubf and rDNA transcription during granulocyte differentiation.</w:t>
+      </w:r>
+      <w:r>
+        <w:t xml:space="preserve"> </w:t>
+      </w:r>
+      <w:r>
+        <w:rPr>
+          <w:i/>
+        </w:rPr>
+        <w:t xml:space="preserve">The EMBO Journal</w:t>
+      </w:r>
+      <w:r>
+        <w:t xml:space="preserve"> </w:t>
+      </w:r>
+      <w:r>
+        <w:rPr>
+          <w:b/>
+        </w:rPr>
+        <w:t xml:space="preserve">23,</w:t>
+      </w:r>
+      <w:r>
+        <w:t xml:space="preserve"> </w:t>
+      </w:r>
+      <w:r>
+        <w:t xml:space="preserve">3325–3335.</w:t>
+      </w:r>
+    </w:p>
+    <w:bookmarkEnd w:id="63"/>
+    <w:bookmarkStart w:id="65" w:name="ref-Rcore"/>
+    <w:p>
+      <w:pPr>
+        <w:pStyle w:val="Bibliografi"/>
+      </w:pPr>
+      <w:r>
         <w:t xml:space="preserve">R Core Team (2020).</w:t>
       </w:r>
       <w:r>
@@ -2876,7 +3189,7 @@
       <w:r>
         <w:t xml:space="preserve"> </w:t>
       </w:r>
-      <w:hyperlink r:id="rId52">
+      <w:hyperlink r:id="rId64">
         <w:r>
           <w:rPr>
             <w:rStyle w:val="Hyperkobling"/>
@@ -2888,8 +3201,8 @@
         <w:t xml:space="preserve">.</w:t>
       </w:r>
     </w:p>
-    <w:bookmarkEnd w:id="53"/>
-    <w:bookmarkStart w:id="54" w:name="ref-RN1897"/>
+    <w:bookmarkEnd w:id="65"/>
+    <w:bookmarkStart w:id="66" w:name="ref-RN1897"/>
     <w:p>
       <w:pPr>
         <w:pStyle w:val="Bibliografi"/>
@@ -2922,8 +3235,8 @@
         <w:t xml:space="preserve">853–866.</w:t>
       </w:r>
     </w:p>
-    <w:bookmarkEnd w:id="54"/>
-    <w:bookmarkStart w:id="55" w:name="ref-RN1768"/>
+    <w:bookmarkEnd w:id="66"/>
+    <w:bookmarkStart w:id="67" w:name="ref-RN1768"/>
     <w:p>
       <w:pPr>
         <w:pStyle w:val="Bibliografi"/>
@@ -2956,13 +3269,47 @@
         <w:t xml:space="preserve">1549–1551.</w:t>
       </w:r>
     </w:p>
-    <w:bookmarkEnd w:id="55"/>
-    <w:bookmarkStart w:id="56" w:name="ref-RN2561"/>
+    <w:bookmarkEnd w:id="67"/>
+    <w:bookmarkStart w:id="68" w:name="ref-RN2556"/>
     <w:p>
       <w:pPr>
         <w:pStyle w:val="Bibliografi"/>
       </w:pPr>
       <w:r>
+        <w:t xml:space="preserve">Sanij E, Poortinga G, Sharkey K, Hung S, Holloway TP, Quin J, Robb E, Wong LH, Thomas WG, Stefanovsky V, Moss T, Rothblum L, Hannan KM, McArthur GA, Pearson RB &amp; Hannan RD (2008). UBF levels determine the number of active ribosomal rna genes in mammals.</w:t>
+      </w:r>
+      <w:r>
+        <w:t xml:space="preserve"> </w:t>
+      </w:r>
+      <w:r>
+        <w:rPr>
+          <w:i/>
+        </w:rPr>
+        <w:t xml:space="preserve">J Cell Biol</w:t>
+      </w:r>
+      <w:r>
+        <w:t xml:space="preserve"> </w:t>
+      </w:r>
+      <w:r>
+        <w:rPr>
+          <w:b/>
+        </w:rPr>
+        <w:t xml:space="preserve">183,</w:t>
+      </w:r>
+      <w:r>
+        <w:t xml:space="preserve"> </w:t>
+      </w:r>
+      <w:r>
+        <w:t xml:space="preserve">1259–1274.</w:t>
+      </w:r>
+    </w:p>
+    <w:bookmarkEnd w:id="68"/>
+    <w:bookmarkStart w:id="69" w:name="ref-RN2561"/>
+    <w:p>
+      <w:pPr>
+        <w:pStyle w:val="Bibliografi"/>
+      </w:pPr>
+      <w:r>
         <w:t xml:space="preserve">Schindelin J, Arganda-Carreras I, Frise E, Kaynig V, Longair M, Pietzsch T, Preibisch S, Rueden C, Saalfeld S, Schmid B, Tinevez JY, White DJ, Hartenstein V, Eliceiri K, Tomancak P &amp; Cardona A (2012). Fiji: An open-source platform for biological-image analysis.</w:t>
       </w:r>
       <w:r>
@@ -2990,13 +3337,35 @@
         <w:t xml:space="preserve">676–682.</w:t>
       </w:r>
     </w:p>
-    <w:bookmarkEnd w:id="56"/>
-    <w:bookmarkStart w:id="57" w:name="ref-RN1755"/>
+    <w:bookmarkEnd w:id="69"/>
+    <w:bookmarkStart w:id="70" w:name="ref-RN1767"/>
     <w:p>
       <w:pPr>
         <w:pStyle w:val="Bibliografi"/>
       </w:pPr>
       <w:r>
+        <w:t xml:space="preserve">Schoenfeld BJ, Ogborn D &amp; Krieger JW (2016). Dose-response relationship between weekly resistance training volume and increases in muscle mass: A systematic review and meta-analysis.</w:t>
+      </w:r>
+      <w:r>
+        <w:t xml:space="preserve"> </w:t>
+      </w:r>
+      <w:r>
+        <w:rPr>
+          <w:i/>
+        </w:rPr>
+        <w:t xml:space="preserve">J Sports Sci</w:t>
+      </w:r>
+      <w:r>
+        <w:t xml:space="preserve">1–10.</w:t>
+      </w:r>
+    </w:p>
+    <w:bookmarkEnd w:id="70"/>
+    <w:bookmarkStart w:id="71" w:name="ref-RN1755"/>
+    <w:p>
+      <w:pPr>
+        <w:pStyle w:val="Bibliografi"/>
+      </w:pPr>
+      <w:r>
         <w:t xml:space="preserve">Stec MJ, Kelly NA, Many GM, Windham ST, Tuggle SC &amp; Bamman MM (2016). Ribosome biogenesis may augment resistance training-induced myofiber hypertrophy and is required for myotube growth in vitro.</w:t>
       </w:r>
       <w:r>
@@ -3024,8 +3393,8 @@
         <w:t xml:space="preserve">E652–E661.</w:t>
       </w:r>
     </w:p>
-    <w:bookmarkEnd w:id="57"/>
-    <w:bookmarkStart w:id="58" w:name="ref-RN1656"/>
+    <w:bookmarkEnd w:id="71"/>
+    <w:bookmarkStart w:id="72" w:name="ref-RN1656"/>
     <w:p>
       <w:pPr>
         <w:pStyle w:val="Bibliografi"/>
@@ -3046,8 +3415,8 @@
         <w:t xml:space="preserve">jap 00489 2015.</w:t>
       </w:r>
     </w:p>
-    <w:bookmarkEnd w:id="58"/>
-    <w:bookmarkStart w:id="59" w:name="ref-RN1810"/>
+    <w:bookmarkEnd w:id="72"/>
+    <w:bookmarkStart w:id="73" w:name="ref-RN1810"/>
     <w:p>
       <w:pPr>
         <w:pStyle w:val="Bibliografi"/>
@@ -3068,8 +3437,8 @@
         <w:t xml:space="preserve">ajpcell 00144 2016.</w:t>
       </w:r>
     </w:p>
-    <w:bookmarkEnd w:id="59"/>
-    <w:bookmarkStart w:id="60" w:name="ref-RN1920"/>
+    <w:bookmarkEnd w:id="73"/>
+    <w:bookmarkStart w:id="74" w:name="ref-RN1920"/>
     <w:p>
       <w:pPr>
         <w:pStyle w:val="Bibliografi"/>
@@ -3102,8 +3471,8 @@
         <w:t xml:space="preserve">437–440.</w:t>
       </w:r>
     </w:p>
-    <w:bookmarkEnd w:id="60"/>
-    <w:bookmarkStart w:id="61" w:name="ref-RN1754"/>
+    <w:bookmarkEnd w:id="74"/>
+    <w:bookmarkStart w:id="75" w:name="ref-RN1754"/>
     <w:p>
       <w:pPr>
         <w:pStyle w:val="Bibliografi"/>
@@ -3136,8 +3505,8 @@
         <w:t xml:space="preserve">453–468.</w:t>
       </w:r>
     </w:p>
-    <w:bookmarkEnd w:id="61"/>
-    <w:bookmarkStart w:id="62" w:name="ref-RN1866"/>
+    <w:bookmarkEnd w:id="75"/>
+    <w:bookmarkStart w:id="76" w:name="ref-RN1866"/>
     <w:p>
       <w:pPr>
         <w:pStyle w:val="Bibliografi"/>
@@ -3170,8 +3539,8 @@
         <w:t xml:space="preserve">3701–3717.</w:t>
       </w:r>
     </w:p>
-    <w:bookmarkEnd w:id="62"/>
-    <w:bookmarkStart w:id="63" w:name="ref-RN763"/>
+    <w:bookmarkEnd w:id="76"/>
+    <w:bookmarkStart w:id="77" w:name="ref-RN763"/>
     <w:p>
       <w:pPr>
         <w:pStyle w:val="Bibliografi"/>
@@ -3204,17 +3573,17 @@
         <w:t xml:space="preserve">475–482.</w:t>
       </w:r>
     </w:p>
-    <w:bookmarkEnd w:id="63"/>
-    <w:bookmarkEnd w:id="64"/>
+    <w:bookmarkEnd w:id="77"/>
+    <w:bookmarkEnd w:id="78"/>
     <w:p>
       <w:pPr>
         <w:pStyle w:val="Overskrift1"/>
       </w:pPr>
-      <w:bookmarkStart w:id="65" w:name="figure-legends"/>
+      <w:bookmarkStart w:id="79" w:name="figure-legends"/>
       <w:r>
         <w:t xml:space="preserve">Figure legends</w:t>
       </w:r>
-      <w:bookmarkEnd w:id="65"/>
+      <w:bookmarkEnd w:id="79"/>
     </w:p>
     <w:p>
       <w:pPr>

</xml_diff>

<commit_message>
updates to discussion and figures
</commit_message>
<xml_diff>
--- a/manuscript.docx
+++ b/manuscript.docx
@@ -384,7 +384,7 @@
         <w:br/>
       </w:r>
       <w:r>
-        <w:t xml:space="preserve">Such training promotes changes in the balance between muscular protein breakdown and synthesis, thereby leading to protein accretion and muscle hypertrophy, alongside a multitude of functional and health-related benefits. Exercise-induced muscle hypertrophy is traditionally viewed as the result of repeated episodes of elevated post-exercise protein synthesis, leading to net positive protein balance over time. Indeed, one bout of resistance exercise acutely increases skeletal muscle protein synthesis for up to 48 hrs after the exercise</w:t>
+        <w:t xml:space="preserve">RT promotes changes in the balance between muscular protein breakdown and synthesis through repeated episodes of elevated post-exercise protein synthesis, leading to net positive protein balance over time. Indeed, one bout of resistance exercise acutely increases skeletal muscle protein synthesis for up to 48 hrs after the exercise</w:t>
       </w:r>
       <w:r>
         <w:t xml:space="preserve"> </w:t>
@@ -549,7 +549,7 @@
         <w:t xml:space="preserve"> </w:t>
       </w:r>
       <w:r>
-        <w:t xml:space="preserve">This notion is supported by exercise-induced increases in total RNA, a proxy marker of ribosome abundance, occuring alongside muscle hypertrophy</w:t>
+        <w:t xml:space="preserve">This notion is supported by exercise-induced increases in total RNA, a proxy marker of ribosome abundance, occuring in proportion to muscle hypertrophy</w:t>
       </w:r>
       <w:r>
         <w:t xml:space="preserve"> </w:t>
@@ -806,7 +806,7 @@
         <w:t xml:space="preserve"> </w:t>
       </w:r>
       <w:r>
-        <w:t xml:space="preserve">Specifically, phosphorylation of the upstream bindning factor (UBF) is needed initiate transcription</w:t>
+        <w:t xml:space="preserve">Specifically, phosphorylation of the upstream bindning factor (UBF) is needed to initiate transcription</w:t>
       </w:r>
       <w:r>
         <w:t xml:space="preserve"> </w:t>
@@ -1165,7 +1165,7 @@
         <w:t xml:space="preserve">et al</w:t>
       </w:r>
       <w:r>
-        <w:t xml:space="preserve">. showed that two consecutive bouts of hypertrophic stimuli were associated with increased levels of total RNA, with peak values being observed 72 hrs after the second bout</w:t>
+        <w:t xml:space="preserve">. showed that two consecutive bouts of electrically induced muscle contractions were associated with increased levels of total RNA, with peak values being observed 72 hrs after the second bout</w:t>
       </w:r>
       <w:r>
         <w:t xml:space="preserve"> </w:t>
@@ -1204,7 +1204,7 @@
         <w:t xml:space="preserve">et al.</w:t>
       </w:r>
       <w:r>
-        <w:t xml:space="preserve">, reported peak values after nine sessions followed by a slight decrease to after 18 sessions</w:t>
+        <w:t xml:space="preserve">, reported peak values after nine sessions followed by a slight decrease to after 18 sessions of RT</w:t>
       </w:r>
       <w:r>
         <w:t xml:space="preserve"> </w:t>
@@ -1231,7 +1231,7 @@
         <w:t xml:space="preserve"> </w:t>
       </w:r>
       <w:r>
-        <w:t xml:space="preserve">resembling data from our lab where five sessions of RT led to marked increase in total RNA levels (per-unit muscle tissue), whereupon a numerical lowering occurred to after the last training session of the 12 wk interventions (31 session).</w:t>
+        <w:t xml:space="preserve">resembling data from our lab where five sessions of RT led to marked increase in total RNA levels (per-unit muscle tissue), whereupon a numerical lowering occurred to after the last training session of the 12 wk interventions (31 sessions).</w:t>
       </w:r>
       <w:r>
         <w:t xml:space="preserve"> </w:t>
@@ -1258,7 +1258,7 @@
         <w:t xml:space="preserve"> </w:t>
       </w:r>
       <w:r>
-        <w:t xml:space="preserve">Interestingly, total RNA accumulation in the initial phase was shown to be training volume sensitive as three sets per exercise in leg exercises led to increased total RNA and rRNA accumulation compared to a single set per exercise, coinciding with differences in muscle hypertrophy after week 12.</w:t>
+        <w:t xml:space="preserve">Interestingly, total RNA accumulation in the initial phase was shown to be training volume sensitive as three sets per exercise in leg exercises led to increased total RNA and rRNA accumulation compared to a single set per exercise, coinciding with differences in muscle hypertrophy after 12 weeks of RT.</w:t>
       </w:r>
       <w:r>
         <w:t xml:space="preserve"> </w:t>
@@ -1895,7 +1895,7 @@
         <w:pStyle w:val="Brdtekst"/>
       </w:pPr>
       <w:r>
-        <w:t xml:space="preserve">UBF and rpS6 protein levels were increased only after twelve sessions in the training group compared to control and stayed elevated after eight days of rest (Figure 2A and B), with no changes being observed after the first training session (48 hrs). For both rpS6 and UBF, protein levels increased linearly throughout the training intervention, with rpS6 showing estimated increments per session corresponding to 4.2% [1.1, 7.3] during block 1 (session 1-4), 2.6% [-0.4, 5.6] during block 2 (session 5-8) and 4.6% [1.2, 8.1] during block 3 (session 9-12) and UBF showing increments corresponding to 7.3% [2.1, 12.7], 4.6% [-0.4, 9.9] and 6.1% [0.3, 12.2]. Slopes did not differ between volume-conditions but there was a tendency towards lower levels of UBF in VAR after session 12 (-19.7% [-42.8, 11.6]). After the de-training period CONST tended to show decreased levels of UBF (-22.5% [-44.4, 7.0]) while VAR remained at elevated level compare to after session 12 (8.0% [-21.4, 49.6]; interaction effect: 34.4% [-14.8, 113.1]). Levels of rpS6 did not change in response to the de-training period and remained similar between volume conditions.</w:t>
+        <w:t xml:space="preserve">UBF and rpS6 protein levels were increased only after twelve sessions in the training group compared to control and stayed elevated after eight days of rest (Figure 2A and B), with no changes being observed after the first training session (48 hrs). For both rpS6 and UBF, protein levels increased linearly throughout the training intervention, with rpS6 showing estimated increments per session corresponding to 4.2% [1.1, 7.3] during block 1 (session 1-4), 2.6% [-0.4, 5.6] during block 2 (session 5-8) and 4.6% [1.2, 8.1] during block 3 (session 9-12) and UBF showing increments corresponding to 7.3% [2.1, 12.7], 4.6% [-0.4, 9.9] and 6.1% [0.3, 12.2]. Slopes did not differ between volume-conditions but there was a tendency towards lower levels of UBF in VAR after session 12 (-19.7% [-42.8, 11.6]). After the de-training period CONST tended to show decreased levels of UBF (-22.5% [-44.4, 7.0]) while VAR remained at elevated level compare to after session 12 (8.0% [-21.4, 49.6]; interaction effect: 34.4% [-14.8, 113.1]). Levels of rpS6 did not change in response to the de-training period and remained similar between volume conditions. UBF was robustly up-regulated at the mRNA level compared to CTRL after 48 hrs (Figure 2D) with no other robust differences seen between TRAIN and CTRL or between volume conditions in TRAIN in either UBF or rpS6 mRNA levels (Figure 2D and E).</w:t>
       </w:r>
     </w:p>
     <w:p>
@@ -1927,10 +1927,10 @@
         <w:t xml:space="preserve"> </w:t>
       </w:r>
       <w:r>
-        <w:t xml:space="preserve">For both rRNA expression and total RNA levels, these training-associated increases in abundance predominately occured during the first four sessions, evident as 8.6%, [5.5, 11.7] increase per session, followed by sustained levels from session four to eight 1.9%, [-0.9, 4.7] and from session eight to twelve 0.0%, [-3.1, 3.2].</w:t>
-      </w:r>
-      <w:r>
-        <w:br/>
+        <w:t xml:space="preserve">For both rRNA expression and total RNA levels, these training-associated increases in abundance predominately occured during the first four sessions, evident as 8.6% [5.5, 11.7] increase per session, followed by sustained levels from sessions four to eight 1.9% [-0.9, 4.7] and from sessions eight to twelve 0.0% [-3.1, 3.2]. This corresponded to an increase from baseline by 38.9% [23.9, 55.4], 49.5% [34.2, 66.5] and 49.5% [32.5, 68.6] to 48 hrs after session four, eight and twelve, respectively.</w:t>
+      </w:r>
+      <w:r>
+        <w:t xml:space="preserve"> </w:t>
       </w:r>
       <w:r>
         <w:t xml:space="preserve">In TRAIN, the two volume conditions were associated with minor differences in rRNA subspecies abundance, with only 45S ETS showing differential expression between conditions, evident as robustly higher levels in VAR compared to CONST after the 12th session (Figure 3D), coinciding with increased volume in this condition towards the end of the intervention.</w:t>
@@ -1986,7 +1986,7 @@
         <w:t xml:space="preserve"> </w:t>
       </w:r>
       <w:r>
-        <w:t xml:space="preserve">Total RNA increase in response to training RNA was robustly related to muscle growth (Table 4, Figure 4A). Average total RNA levels tended to negatively influence muscle growth (Table 4, Figure 4B). To assess the robustness of the model, individual relationships between sessions and total RNA levels (Figure 4C) were recalculated after removal of single data points. The model was refitted using new estimates of the total RNA abundance and increase per session. Effects of refitting the model is shown in Figure 4D. This analysis indicated that the relationship between Total RNA increase and muscle growth was preserved in all iterations (Figure 4D). We further assessed the model by iteratively removing one participant from the data set, similarly this showed that estimates of the total RNA increase effect on muscle growth was robust but the effect of average total RNA estimates were more variable (Participant 8 and 3 in Figure 4D).</w:t>
+        <w:t xml:space="preserve">Total RNA increase in response to training RNA was robustly related to muscle growth (Table 4, Figure 4A). Average total RNA levels tended to negatively influence muscle growth (Table 4, Figure 4B). To assess the robustness of the model, individual relationships between sessions and total RNA levels (Figure 4C) were recalculated after removal of single data points. The model was refitted using new estimates of the total RNA abundance and increase per session. Effects of refitting the model is shown in Figure 4D. This analysis indicated that the relationship between Total RNA increase and muscle growth was preserved in all iterations (Figure 4D). We further assessed the model by iteratively removing one participant from the data set, similarly this showed that estimates of the effect of total RNA increase on muscle growth was robust but the effect of average total RNA estimates were more variable (Participant 8 and 3 in Figure 4D).</w:t>
       </w:r>
     </w:p>
     <w:p>
@@ -2004,7 +2004,7 @@
         <w:pStyle w:val="FirstParagraph"/>
       </w:pPr>
       <w:r>
-        <w:t xml:space="preserve">hypothesize that (1) ribosome accumulation occurs during the early phase (3-4 weeks) of RT, within which this accumulation (2) reaches a plateau when RT volume is kept constant, (3) displays fluctuations in response to fluctuating training volume and (4) is partially reversed to one week after cessation of RT. In addition to addressing these hypotheses we aimed to relate RNA accumulation to total UBF levels and muscle growth.</w:t>
+        <w:t xml:space="preserve">Here, we confirm that resistance training leads to increased abundance of markers of ribosome density, measured as total RNA, ribosomal RNA subspecies and rpS6 protein in previously untrained individuals compared to a non-training control group. We show that this increase is interconnected with increases in UBF protein abundance, suggesting a plausible manner for rRNA transcription regulation in response to RT. We did not find any convincing support for the notion that ribosomal biogenesis is tightly regulated by changes in training volume, however, training cessation may lead to halted ribosome biogenesis. Finally, the rate of increase in total RNA abundance predicted the magnitude of muscle growth.</w:t>
       </w:r>
     </w:p>
     <w:p>
@@ -2012,7 +2012,301 @@
         <w:pStyle w:val="Brdtekst"/>
       </w:pPr>
       <w:r>
-        <w:t xml:space="preserve">Here, we confirm that resistance training leads to increased abundance of markers of ribosome density, measured as total RNA, ribosomal RNA subspecies and rpS6 protein in previously untrained individuals compared to a non-training control group. We show that this increase is interconnected with increases in UBF protein abundance, suggesting a plausible manner for rRNA transcription regulation in response to RT. We did not find any convincing support for the notion that ribosomal biogenesis is tightly regulated by changes in training volume, however, training cessation may lead to halted ribosome biogenesis. Finally, the rate of increase in total RNA abundance predicted the magnitude of muscle growth.</w:t>
+        <w:t xml:space="preserve">Several studies have presented evidence of a determinant role for ribosomal biogenesis in RT induced muscle hypertrophy. Increases in total RNA has been shown to positively correlate with RT induced hypertrophy</w:t>
+      </w:r>
+      <w:r>
+        <w:t xml:space="preserve"> </w:t>
+      </w:r>
+      <w:r>
+        <w:t xml:space="preserve">(Figueiredo</w:t>
+      </w:r>
+      <w:r>
+        <w:t xml:space="preserve"> </w:t>
+      </w:r>
+      <w:r>
+        <w:rPr>
+          <w:i/>
+        </w:rPr>
+        <w:t xml:space="preserve">et al.</w:t>
+      </w:r>
+      <w:r>
+        <w:t xml:space="preserve">, 2015;</w:t>
+      </w:r>
+      <w:r>
+        <w:t xml:space="preserve"> </w:t>
+      </w:r>
+      <w:r>
+        <w:t xml:space="preserve"> </w:t>
+      </w:r>
+      <w:r>
+        <w:t xml:space="preserve">Reidy</w:t>
+      </w:r>
+      <w:r>
+        <w:t xml:space="preserve"> </w:t>
+      </w:r>
+      <w:r>
+        <w:rPr>
+          <w:i/>
+        </w:rPr>
+        <w:t xml:space="preserve">et al.</w:t>
+      </w:r>
+      <w:r>
+        <w:t xml:space="preserve">, 2017; Mobley</w:t>
+      </w:r>
+      <w:r>
+        <w:t xml:space="preserve"> </w:t>
+      </w:r>
+      <w:r>
+        <w:rPr>
+          <w:i/>
+        </w:rPr>
+        <w:t xml:space="preserve">et al.</w:t>
+      </w:r>
+      <w:r>
+        <w:t xml:space="preserve">, 2018)</w:t>
+      </w:r>
+      <w:r>
+        <w:t xml:space="preserve">.</w:t>
+      </w:r>
+      <w:r>
+        <w:t xml:space="preserve"> </w:t>
+      </w:r>
+      <w:r>
+        <w:t xml:space="preserve"> </w:t>
+      </w:r>
+      <w:r>
+        <w:t xml:space="preserve">and differs between high- and low-responders to RT</w:t>
+      </w:r>
+      <w:r>
+        <w:t xml:space="preserve"> </w:t>
+      </w:r>
+      <w:r>
+        <w:t xml:space="preserve">(Stec</w:t>
+      </w:r>
+      <w:r>
+        <w:t xml:space="preserve"> </w:t>
+      </w:r>
+      <w:r>
+        <w:rPr>
+          <w:i/>
+        </w:rPr>
+        <w:t xml:space="preserve">et al.</w:t>
+      </w:r>
+      <w:r>
+        <w:t xml:space="preserve">, 2016)</w:t>
+      </w:r>
+      <w:r>
+        <w:t xml:space="preserve">.</w:t>
+      </w:r>
+      <w:r>
+        <w:t xml:space="preserve"> </w:t>
+      </w:r>
+      <w:r>
+        <w:t xml:space="preserve">Additionally, volume-dependent regulation of total RNA predicted beneficial effects of high- vs. low-volume RT</w:t>
+      </w:r>
+      <w:r>
+        <w:t xml:space="preserve"> </w:t>
+      </w:r>
+      <w:r>
+        <w:t xml:space="preserve">(Hammarström</w:t>
+      </w:r>
+      <w:r>
+        <w:t xml:space="preserve"> </w:t>
+      </w:r>
+      <w:r>
+        <w:rPr>
+          <w:i/>
+        </w:rPr>
+        <w:t xml:space="preserve">et al.</w:t>
+      </w:r>
+      <w:r>
+        <w:t xml:space="preserve">, 2020)</w:t>
+      </w:r>
+      <w:r>
+        <w:t xml:space="preserve">. In addition to observational evidence from human studies, blockage of ribosomal biogenesis halts muscle cellular growth</w:t>
+      </w:r>
+      <w:r>
+        <w:t xml:space="preserve"> </w:t>
+      </w:r>
+      <w:r>
+        <w:rPr>
+          <w:i/>
+        </w:rPr>
+        <w:t xml:space="preserve">in vitro</w:t>
+      </w:r>
+      <w:r>
+        <w:t xml:space="preserve"> </w:t>
+      </w:r>
+      <w:r>
+        <w:t xml:space="preserve">in some</w:t>
+      </w:r>
+      <w:r>
+        <w:t xml:space="preserve"> </w:t>
+      </w:r>
+      <w:r>
+        <w:t xml:space="preserve">(Nader</w:t>
+      </w:r>
+      <w:r>
+        <w:t xml:space="preserve"> </w:t>
+      </w:r>
+      <w:r>
+        <w:rPr>
+          <w:i/>
+        </w:rPr>
+        <w:t xml:space="preserve">et al.</w:t>
+      </w:r>
+      <w:r>
+        <w:t xml:space="preserve">, 2005;</w:t>
+      </w:r>
+      <w:r>
+        <w:t xml:space="preserve"> </w:t>
+      </w:r>
+      <w:r>
+        <w:t xml:space="preserve"> </w:t>
+      </w:r>
+      <w:r>
+        <w:t xml:space="preserve">West</w:t>
+      </w:r>
+      <w:r>
+        <w:t xml:space="preserve"> </w:t>
+      </w:r>
+      <w:r>
+        <w:rPr>
+          <w:i/>
+        </w:rPr>
+        <w:t xml:space="preserve">et al.</w:t>
+      </w:r>
+      <w:r>
+        <w:t xml:space="preserve">, 2016 ; Stec</w:t>
+      </w:r>
+      <w:r>
+        <w:t xml:space="preserve"> </w:t>
+      </w:r>
+      <w:r>
+        <w:rPr>
+          <w:i/>
+        </w:rPr>
+        <w:t xml:space="preserve">et al.</w:t>
+      </w:r>
+      <w:r>
+        <w:t xml:space="preserve">, 2016)</w:t>
+      </w:r>
+      <w:r>
+        <w:t xml:space="preserve"> </w:t>
+      </w:r>
+      <w:r>
+        <w:t xml:space="preserve">but not all situations</w:t>
+      </w:r>
+      <w:r>
+        <w:t xml:space="preserve"> </w:t>
+      </w:r>
+      <w:r>
+        <w:t xml:space="preserve">(Crossland</w:t>
+      </w:r>
+      <w:r>
+        <w:t xml:space="preserve"> </w:t>
+      </w:r>
+      <w:r>
+        <w:rPr>
+          <w:i/>
+        </w:rPr>
+        <w:t xml:space="preserve">et al.</w:t>
+      </w:r>
+      <w:r>
+        <w:t xml:space="preserve">, 2017)</w:t>
+      </w:r>
+      <w:r>
+        <w:t xml:space="preserve"> </w:t>
+      </w:r>
+      <w:r>
+        <w:t xml:space="preserve">Results from the present study corroborates the link between ribosomal biogenesis and muscle hypertrophy.</w:t>
+      </w:r>
+      <w:r>
+        <w:t xml:space="preserve"> </w:t>
+      </w:r>
+      <w:r>
+        <w:t xml:space="preserve">When using all available data points we were able to robustly estimate both the rate of increase in total RNA and the average RNA levels over the course of the study and include both when modeling changes in muscle thickness.</w:t>
+      </w:r>
+      <w:r>
+        <w:t xml:space="preserve"> </w:t>
+      </w:r>
+      <w:r>
+        <w:t xml:space="preserve">The results of this analysis showed that the rate of RNA accumulation determined muscle growth when average levels of total RNA was controlled for.</w:t>
+      </w:r>
+      <w:r>
+        <w:t xml:space="preserve"> </w:t>
+      </w:r>
+      <w:r>
+        <w:t xml:space="preserve">In other words, at a fixed relative rate of increase in total RNA, legs with higher levels of RNA did not grow more but at a fixed amount of total RNA, legs with higher increase per session did.</w:t>
+      </w:r>
+      <w:r>
+        <w:t xml:space="preserve"> </w:t>
+      </w:r>
+      <w:r>
+        <w:t xml:space="preserve">This suggest that the absolute ribosomal density is not as important as the rate of increase in ribosomal density.</w:t>
+      </w:r>
+      <w:r>
+        <w:t xml:space="preserve"> </w:t>
+      </w:r>
+      <w:r>
+        <w:t xml:space="preserve">In an homogeneous group, in response to RT, the rate of increase will be highly correlated with maximal values seen after RT, linking maximal rate to the resulting abundance of ribosomes.</w:t>
+      </w:r>
+      <w:r>
+        <w:t xml:space="preserve"> </w:t>
+      </w:r>
+      <w:r>
+        <w:t xml:space="preserve">The same pattern revealed in our model is seen when comparing young and old muscle, where aged muscle display higher levels of total RNA at rest</w:t>
+      </w:r>
+      <w:r>
+        <w:t xml:space="preserve"> </w:t>
+      </w:r>
+      <w:r>
+        <w:t xml:space="preserve">(Stec</w:t>
+      </w:r>
+      <w:r>
+        <w:t xml:space="preserve"> </w:t>
+      </w:r>
+      <w:r>
+        <w:rPr>
+          <w:i/>
+        </w:rPr>
+        <w:t xml:space="preserve">et al.</w:t>
+      </w:r>
+      <w:r>
+        <w:t xml:space="preserve">, 2015)</w:t>
+      </w:r>
+      <w:r>
+        <w:t xml:space="preserve"> </w:t>
+      </w:r>
+      <w:r>
+        <w:t xml:space="preserve">and lower levels of increase in response to RT</w:t>
+      </w:r>
+      <w:r>
+        <w:t xml:space="preserve"> </w:t>
+      </w:r>
+      <w:r>
+        <w:t xml:space="preserve">(Brook</w:t>
+      </w:r>
+      <w:r>
+        <w:t xml:space="preserve"> </w:t>
+      </w:r>
+      <w:r>
+        <w:rPr>
+          <w:i/>
+        </w:rPr>
+        <w:t xml:space="preserve">et al.</w:t>
+      </w:r>
+      <w:r>
+        <w:t xml:space="preserve">, 2016)</w:t>
+      </w:r>
+      <w:r>
+        <w:t xml:space="preserve">.</w:t>
+      </w:r>
+      <w:r>
+        <w:t xml:space="preserve"> </w:t>
+      </w:r>
+      <w:r>
+        <w:t xml:space="preserve">Together with our results this underlines the importance of understanding RT induced ribosomal synthesis in relation to manipulation of training loads for specific populations.</w:t>
       </w:r>
     </w:p>
     <w:p>
@@ -2020,7 +2314,446 @@
         <w:pStyle w:val="Brdtekst"/>
       </w:pPr>
       <w:r>
-        <w:t xml:space="preserve">Several studies have presented evidence of a determinant role for ribosomal biogenesis in RT induced muscle hypertrophy. Increases in total RNA has been shown to positively correlated with training induced hypertrophy</w:t>
+        <w:t xml:space="preserve">In the present study, training induced increases in rRNA and total RNA coincided with increases in rpS6. Changes in total RNA levels and rpS6 in response to de-training did however not correspond as rpS6 protein levels remained elevated after the de-training period. Training induced increases in rpS6 seen in the present study are in agreement to what has previously been reported in young men</w:t>
+      </w:r>
+      <w:r>
+        <w:t xml:space="preserve"> </w:t>
+      </w:r>
+      <w:r>
+        <w:t xml:space="preserve">(Brook</w:t>
+      </w:r>
+      <w:r>
+        <w:t xml:space="preserve"> </w:t>
+      </w:r>
+      <w:r>
+        <w:rPr>
+          <w:i/>
+        </w:rPr>
+        <w:t xml:space="preserve">et al.</w:t>
+      </w:r>
+      <w:r>
+        <w:t xml:space="preserve">, 2015)</w:t>
+      </w:r>
+      <w:r>
+        <w:t xml:space="preserve">,</w:t>
+      </w:r>
+      <w:r>
+        <w:t xml:space="preserve"> </w:t>
+      </w:r>
+      <w:r>
+        <w:t xml:space="preserve">but not in elderly men and women where a decrease was observed in response to training despite increases in total RNA and rRNA</w:t>
+      </w:r>
+      <w:r>
+        <w:t xml:space="preserve"> </w:t>
+      </w:r>
+      <w:r>
+        <w:t xml:space="preserve">(Stec</w:t>
+      </w:r>
+      <w:r>
+        <w:t xml:space="preserve"> </w:t>
+      </w:r>
+      <w:r>
+        <w:rPr>
+          <w:i/>
+        </w:rPr>
+        <w:t xml:space="preserve">et al.</w:t>
+      </w:r>
+      <w:r>
+        <w:t xml:space="preserve">, 2016)</w:t>
+      </w:r>
+      <w:r>
+        <w:t xml:space="preserve">.</w:t>
+      </w:r>
+      <w:r>
+        <w:t xml:space="preserve"> </w:t>
+      </w:r>
+      <w:r>
+        <w:t xml:space="preserve">Although increases were seen in both rpS6 and and total RNA, rpS6 did not explain variations in total RNA when number of sessions were controlled for. Together with a disconnect after the de-training period, this may suggest that regulation of rpS6 expression and transcription of ribosomal RNA displays different temporal characteristics resulting from RT. Additionally, ribosomal proteins may have extra-ribosomal functions</w:t>
+      </w:r>
+      <w:r>
+        <w:t xml:space="preserve"> </w:t>
+      </w:r>
+      <w:r>
+        <w:t xml:space="preserve">affecting their expression</w:t>
+      </w:r>
+      <w:r>
+        <w:t xml:space="preserve"> </w:t>
+      </w:r>
+      <w:r>
+        <w:t xml:space="preserve">(Warner &amp; McIntosh, 2009)</w:t>
+      </w:r>
+      <w:r>
+        <w:t xml:space="preserve">.</w:t>
+      </w:r>
+    </w:p>
+    <w:p>
+      <w:pPr>
+        <w:pStyle w:val="Brdtekst"/>
+      </w:pPr>
+      <w:r>
+        <w:t xml:space="preserve">Total RNA is the most studied proxy marker of ribosomal density as most of the RNA is assumed to be ribosomal</w:t>
+      </w:r>
+      <w:r>
+        <w:t xml:space="preserve"> </w:t>
+      </w:r>
+      <w:r>
+        <w:t xml:space="preserve">(Young, 1970)</w:t>
+      </w:r>
+      <w:r>
+        <w:t xml:space="preserve">.</w:t>
+      </w:r>
+      <w:r>
+        <w:t xml:space="preserve"> </w:t>
+      </w:r>
+      <w:r>
+        <w:t xml:space="preserve">This marker has been shown to be sensitive to RT in numerous studies</w:t>
+      </w:r>
+      <w:r>
+        <w:t xml:space="preserve"> </w:t>
+      </w:r>
+      <w:r>
+        <w:t xml:space="preserve"> </w:t>
+      </w:r>
+      <w:r>
+        <w:t xml:space="preserve">(Haun</w:t>
+      </w:r>
+      <w:r>
+        <w:t xml:space="preserve"> </w:t>
+      </w:r>
+      <w:r>
+        <w:rPr>
+          <w:i/>
+        </w:rPr>
+        <w:t xml:space="preserve">et al.</w:t>
+      </w:r>
+      <w:r>
+        <w:t xml:space="preserve">, 2019;</w:t>
+      </w:r>
+      <w:r>
+        <w:t xml:space="preserve"> </w:t>
+      </w:r>
+      <w:r>
+        <w:t xml:space="preserve"> </w:t>
+      </w:r>
+      <w:r>
+        <w:t xml:space="preserve">Haddad</w:t>
+      </w:r>
+      <w:r>
+        <w:t xml:space="preserve"> </w:t>
+      </w:r>
+      <w:r>
+        <w:rPr>
+          <w:i/>
+        </w:rPr>
+        <w:t xml:space="preserve">et al.</w:t>
+      </w:r>
+      <w:r>
+        <w:t xml:space="preserve">, 2005;</w:t>
+      </w:r>
+      <w:r>
+        <w:t xml:space="preserve"> </w:t>
+      </w:r>
+      <w:r>
+        <w:t xml:space="preserve"> </w:t>
+      </w:r>
+      <w:r>
+        <w:t xml:space="preserve">Stec</w:t>
+      </w:r>
+      <w:r>
+        <w:t xml:space="preserve"> </w:t>
+      </w:r>
+      <w:r>
+        <w:rPr>
+          <w:i/>
+        </w:rPr>
+        <w:t xml:space="preserve">et al.</w:t>
+      </w:r>
+      <w:r>
+        <w:t xml:space="preserve">, 2015,</w:t>
+      </w:r>
+      <w:r>
+        <w:t xml:space="preserve"> </w:t>
+      </w:r>
+      <w:r>
+        <w:t xml:space="preserve"> </w:t>
+      </w:r>
+      <w:r>
+        <w:t xml:space="preserve">2016 ;</w:t>
+      </w:r>
+      <w:r>
+        <w:t xml:space="preserve"> </w:t>
+      </w:r>
+      <w:r>
+        <w:t xml:space="preserve"> </w:t>
+      </w:r>
+      <w:r>
+        <w:t xml:space="preserve">Bickel</w:t>
+      </w:r>
+      <w:r>
+        <w:t xml:space="preserve"> </w:t>
+      </w:r>
+      <w:r>
+        <w:rPr>
+          <w:i/>
+        </w:rPr>
+        <w:t xml:space="preserve">et al.</w:t>
+      </w:r>
+      <w:r>
+        <w:t xml:space="preserve">, 2005;</w:t>
+      </w:r>
+      <w:r>
+        <w:t xml:space="preserve"> </w:t>
+      </w:r>
+      <w:r>
+        <w:t xml:space="preserve"> </w:t>
+      </w:r>
+      <w:r>
+        <w:t xml:space="preserve">Hammarström</w:t>
+      </w:r>
+      <w:r>
+        <w:t xml:space="preserve"> </w:t>
+      </w:r>
+      <w:r>
+        <w:rPr>
+          <w:i/>
+        </w:rPr>
+        <w:t xml:space="preserve">et al.</w:t>
+      </w:r>
+      <w:r>
+        <w:t xml:space="preserve">, 2020; Figueiredo</w:t>
+      </w:r>
+      <w:r>
+        <w:t xml:space="preserve"> </w:t>
+      </w:r>
+      <w:r>
+        <w:rPr>
+          <w:i/>
+        </w:rPr>
+        <w:t xml:space="preserve">et al.</w:t>
+      </w:r>
+      <w:r>
+        <w:t xml:space="preserve">, 2015;</w:t>
+      </w:r>
+      <w:r>
+        <w:t xml:space="preserve"> </w:t>
+      </w:r>
+      <w:r>
+        <w:t xml:space="preserve"> </w:t>
+      </w:r>
+      <w:r>
+        <w:t xml:space="preserve">Brook</w:t>
+      </w:r>
+      <w:r>
+        <w:t xml:space="preserve"> </w:t>
+      </w:r>
+      <w:r>
+        <w:rPr>
+          <w:i/>
+        </w:rPr>
+        <w:t xml:space="preserve">et al.</w:t>
+      </w:r>
+      <w:r>
+        <w:t xml:space="preserve">, 2016;</w:t>
+      </w:r>
+      <w:r>
+        <w:t xml:space="preserve"> </w:t>
+      </w:r>
+      <w:r>
+        <w:t xml:space="preserve"> </w:t>
+      </w:r>
+      <w:r>
+        <w:t xml:space="preserve">Reidy</w:t>
+      </w:r>
+      <w:r>
+        <w:t xml:space="preserve"> </w:t>
+      </w:r>
+      <w:r>
+        <w:rPr>
+          <w:i/>
+        </w:rPr>
+        <w:t xml:space="preserve">et al.</w:t>
+      </w:r>
+      <w:r>
+        <w:t xml:space="preserve">, 2017</w:t>
+      </w:r>
+      <w:r>
+        <w:t xml:space="preserve"> </w:t>
+      </w:r>
+      <w:r>
+        <w:t xml:space="preserve">)</w:t>
+      </w:r>
+      <w:r>
+        <w:t xml:space="preserve">.</w:t>
+      </w:r>
+      <w:r>
+        <w:t xml:space="preserve"> </w:t>
+      </w:r>
+      <w:r>
+        <w:t xml:space="preserve">However, a detailed time course has not been mapped.</w:t>
+      </w:r>
+      <w:r>
+        <w:t xml:space="preserve"> </w:t>
+      </w:r>
+      <w:r>
+        <w:t xml:space="preserve">To date, available data suggests that maximal levels are reached within four to nine sessions in young males and females</w:t>
+      </w:r>
+      <w:r>
+        <w:t xml:space="preserve"> </w:t>
+      </w:r>
+      <w:r>
+        <w:t xml:space="preserve">(Brook</w:t>
+      </w:r>
+      <w:r>
+        <w:t xml:space="preserve"> </w:t>
+      </w:r>
+      <w:r>
+        <w:rPr>
+          <w:i/>
+        </w:rPr>
+        <w:t xml:space="preserve">et al.</w:t>
+      </w:r>
+      <w:r>
+        <w:t xml:space="preserve">, 2016; Hammarström</w:t>
+      </w:r>
+      <w:r>
+        <w:t xml:space="preserve"> </w:t>
+      </w:r>
+      <w:r>
+        <w:rPr>
+          <w:i/>
+        </w:rPr>
+        <w:t xml:space="preserve">et al.</w:t>
+      </w:r>
+      <w:r>
+        <w:t xml:space="preserve">, 2020)</w:t>
+      </w:r>
+      <w:r>
+        <w:t xml:space="preserve">.</w:t>
+      </w:r>
+      <w:r>
+        <w:t xml:space="preserve"> </w:t>
+      </w:r>
+      <w:r>
+        <w:t xml:space="preserve">We did not detect any meaningful further increases after 48 hrs after the eight session were peack the peack average increase was 50% from baseline. This confirmed a plateau when total RNA was expressed per unit tissue weight. A possible reason for the plateau could be attenuated ribosomal biogenesis. However, pre-rRNA abundances per unit tissue weight remained at elevated levels indicating retained transcriptional activity after the twelfth session together with maximal levels of UBF protein. Another possibility is a dilution effect</w:t>
+      </w:r>
+      <w:r>
+        <w:t xml:space="preserve"> </w:t>
+      </w:r>
+      <w:r>
+        <w:t xml:space="preserve">(Figueiredo &amp; McCarthy, 2019)</w:t>
+      </w:r>
+      <w:r>
+        <w:t xml:space="preserve"> </w:t>
+      </w:r>
+      <w:r>
+        <w:t xml:space="preserve">due to muscle hypertrophy and thus protein accretion.</w:t>
+      </w:r>
+      <w:r>
+        <w:t xml:space="preserve"> </w:t>
+      </w:r>
+      <w:r>
+        <w:t xml:space="preserve">After the twelfth session, muscle hypertrophy was apparent and did not change in response to the de-training period.</w:t>
+      </w:r>
+      <w:r>
+        <w:t xml:space="preserve"> </w:t>
+      </w:r>
+      <w:r>
+        <w:t xml:space="preserve">As muscle hypertrophy did not change from after session twelve to after the de-training period, the apparent decrease in total RNA was not driven by dilution but by attenuated rRNA transcription.</w:t>
+      </w:r>
+      <w:r>
+        <w:t xml:space="preserve"> </w:t>
+      </w:r>
+      <w:r>
+        <w:t xml:space="preserve">This notion is supported by normalization of pre-rRNA levels and possibly by lowered levels of UBF protein, although this apparent effect was not confirmed as statistically robust.</w:t>
+      </w:r>
+    </w:p>
+    <w:p>
+      <w:pPr>
+        <w:pStyle w:val="Brdtekst"/>
+      </w:pPr>
+      <w:r>
+        <w:t xml:space="preserve">Over the full training period UBF levels did robustly explain total RNA levels after accounting for time, something that otherwise would lead to biased estimates as both the dependent variable (total RNA) and the covariate (UBF levels) varies with time.</w:t>
+      </w:r>
+      <w:r>
+        <w:t xml:space="preserve"> </w:t>
+      </w:r>
+      <w:r>
+        <w:t xml:space="preserve">From a mechanistic perspective, UBF is an important factor for rDNA transcription as it, in its active state recruits a secondary transcription factor (SL1) to the rDNA promoter and enables transcription by RNA polymerase I</w:t>
+      </w:r>
+      <w:r>
+        <w:t xml:space="preserve"> </w:t>
+      </w:r>
+      <w:r>
+        <w:t xml:space="preserve">(Lin</w:t>
+      </w:r>
+      <w:r>
+        <w:t xml:space="preserve"> </w:t>
+      </w:r>
+      <w:r>
+        <w:rPr>
+          <w:i/>
+        </w:rPr>
+        <w:t xml:space="preserve">et al.</w:t>
+      </w:r>
+      <w:r>
+        <w:t xml:space="preserve">, 2007)</w:t>
+      </w:r>
+      <w:r>
+        <w:t xml:space="preserve">.</w:t>
+      </w:r>
+      <w:r>
+        <w:t xml:space="preserve"> </w:t>
+      </w:r>
+      <w:r>
+        <w:t xml:space="preserve">Activation of UBF is controlled by signaling from the mechanosensitive mTOR, pathway as rapamycin, a specific mTOR inhibitor, blocks UBF from recruiting SL1 and subsequent rRNA transcription</w:t>
+      </w:r>
+      <w:r>
+        <w:t xml:space="preserve"> </w:t>
+      </w:r>
+      <w:r>
+        <w:t xml:space="preserve">(Nader</w:t>
+      </w:r>
+      <w:r>
+        <w:t xml:space="preserve"> </w:t>
+      </w:r>
+      <w:r>
+        <w:rPr>
+          <w:i/>
+        </w:rPr>
+        <w:t xml:space="preserve">et al.</w:t>
+      </w:r>
+      <w:r>
+        <w:t xml:space="preserve">, 2005;</w:t>
+      </w:r>
+      <w:r>
+        <w:t xml:space="preserve"> </w:t>
+      </w:r>
+      <w:r>
+        <w:t xml:space="preserve"> </w:t>
+      </w:r>
+      <w:r>
+        <w:t xml:space="preserve">Hannan</w:t>
+      </w:r>
+      <w:r>
+        <w:t xml:space="preserve"> </w:t>
+      </w:r>
+      <w:r>
+        <w:rPr>
+          <w:i/>
+        </w:rPr>
+        <w:t xml:space="preserve">et al.</w:t>
+      </w:r>
+      <w:r>
+        <w:t xml:space="preserve">, 2003)</w:t>
+      </w:r>
+      <w:r>
+        <w:t xml:space="preserve"> </w:t>
+      </w:r>
+      <w:r>
+        <w:t xml:space="preserve"> </w:t>
+      </w:r>
+      <w:r>
+        <w:t xml:space="preserve">Evidence from human exercise studies confirms training-induced activation of UBF through phosphorylation</w:t>
       </w:r>
       <w:r>
         <w:t xml:space="preserve"> </w:t>
@@ -2038,6 +2771,218 @@
         <w:t xml:space="preserve">et al.</w:t>
       </w:r>
       <w:r>
+        <w:t xml:space="preserve">, 2016,</w:t>
+      </w:r>
+      <w:r>
+        <w:t xml:space="preserve"> </w:t>
+      </w:r>
+      <w:r>
+        <w:t xml:space="preserve"> </w:t>
+      </w:r>
+      <w:r>
+        <w:t xml:space="preserve">2015)</w:t>
+      </w:r>
+      <w:r>
+        <w:t xml:space="preserve">.</w:t>
+      </w:r>
+      <w:r>
+        <w:t xml:space="preserve"> </w:t>
+      </w:r>
+      <w:r>
+        <w:t xml:space="preserve">In addition to exercise-induced activation of UBF, mechanical loading also leads to increased levels of total UBF</w:t>
+      </w:r>
+      <w:r>
+        <w:t xml:space="preserve"> </w:t>
+      </w:r>
+      <w:r>
+        <w:t xml:space="preserve">(Figueiredo</w:t>
+      </w:r>
+      <w:r>
+        <w:t xml:space="preserve"> </w:t>
+      </w:r>
+      <w:r>
+        <w:rPr>
+          <w:i/>
+        </w:rPr>
+        <w:t xml:space="preserve">et al.</w:t>
+      </w:r>
+      <w:r>
+        <w:t xml:space="preserve">, 2016,</w:t>
+      </w:r>
+      <w:r>
+        <w:t xml:space="preserve"> </w:t>
+      </w:r>
+      <w:r>
+        <w:t xml:space="preserve"> </w:t>
+      </w:r>
+      <w:r>
+        <w:t xml:space="preserve">2015)</w:t>
+      </w:r>
+      <w:r>
+        <w:t xml:space="preserve">. Increases in UBF was determined to be rapamycin insensitive after synergist ablation in mice</w:t>
+      </w:r>
+      <w:r>
+        <w:t xml:space="preserve"> </w:t>
+      </w:r>
+      <w:r>
+        <w:t xml:space="preserve">(Goodman</w:t>
+      </w:r>
+      <w:r>
+        <w:t xml:space="preserve"> </w:t>
+      </w:r>
+      <w:r>
+        <w:rPr>
+          <w:i/>
+        </w:rPr>
+        <w:t xml:space="preserve">et al.</w:t>
+      </w:r>
+      <w:r>
+        <w:t xml:space="preserve">, 2011)</w:t>
+      </w:r>
+      <w:r>
+        <w:t xml:space="preserve"> </w:t>
+      </w:r>
+      <w:r>
+        <w:t xml:space="preserve">pointing to an effect observed in cell models where c-Myc induces UBF mRNA transcription</w:t>
+      </w:r>
+      <w:r>
+        <w:t xml:space="preserve"> </w:t>
+      </w:r>
+      <w:r>
+        <w:t xml:space="preserve">(Poortinga</w:t>
+      </w:r>
+      <w:r>
+        <w:t xml:space="preserve"> </w:t>
+      </w:r>
+      <w:r>
+        <w:rPr>
+          <w:i/>
+        </w:rPr>
+        <w:t xml:space="preserve">et al.</w:t>
+      </w:r>
+      <w:r>
+        <w:t xml:space="preserve">, 2004)</w:t>
+      </w:r>
+      <w:r>
+        <w:t xml:space="preserve">.</w:t>
+      </w:r>
+      <w:r>
+        <w:t xml:space="preserve"> </w:t>
+      </w:r>
+      <w:r>
+        <w:t xml:space="preserve">Interestingly the avalability of UBF</w:t>
+      </w:r>
+      <w:r>
+        <w:t xml:space="preserve"> </w:t>
+      </w:r>
+      <w:r>
+        <w:rPr>
+          <w:i/>
+        </w:rPr>
+        <w:t xml:space="preserve">per se</w:t>
+      </w:r>
+      <w:r>
+        <w:t xml:space="preserve"> </w:t>
+      </w:r>
+      <w:r>
+        <w:t xml:space="preserve">has been shown to regulate rRNA transcription</w:t>
+      </w:r>
+      <w:r>
+        <w:t xml:space="preserve"> </w:t>
+      </w:r>
+      <w:r>
+        <w:t xml:space="preserve">(Hannan</w:t>
+      </w:r>
+      <w:r>
+        <w:t xml:space="preserve"> </w:t>
+      </w:r>
+      <w:r>
+        <w:rPr>
+          <w:i/>
+        </w:rPr>
+        <w:t xml:space="preserve">et al.</w:t>
+      </w:r>
+      <w:r>
+        <w:t xml:space="preserve">, 1996)</w:t>
+      </w:r>
+      <w:r>
+        <w:t xml:space="preserve"> </w:t>
+      </w:r>
+      <w:r>
+        <w:t xml:space="preserve">through control of rDNA gene activity</w:t>
+      </w:r>
+      <w:r>
+        <w:t xml:space="preserve"> </w:t>
+      </w:r>
+      <w:r>
+        <w:t xml:space="preserve">(Sanij</w:t>
+      </w:r>
+      <w:r>
+        <w:t xml:space="preserve"> </w:t>
+      </w:r>
+      <w:r>
+        <w:rPr>
+          <w:i/>
+        </w:rPr>
+        <w:t xml:space="preserve">et al.</w:t>
+      </w:r>
+      <w:r>
+        <w:t xml:space="preserve">, 2008)</w:t>
+      </w:r>
+      <w:r>
+        <w:t xml:space="preserve">.</w:t>
+      </w:r>
+      <w:r>
+        <w:t xml:space="preserve"> </w:t>
+      </w:r>
+      <w:r>
+        <w:t xml:space="preserve">Together with our observations, this underlines the importance of UBF as a regulator of RT-induced ribosomal biogenesis.</w:t>
+      </w:r>
+    </w:p>
+    <w:p>
+      <w:pPr>
+        <w:pStyle w:val="Brdtekst"/>
+      </w:pPr>
+      <w:r>
+        <w:t xml:space="preserve">Resistance training volume is known to be a potent modulator of molecular mechanisms determining protein synthesis and ribosomal biogenesis including c-Myc induction, mTOR activation</w:t>
+      </w:r>
+      <w:r>
+        <w:t xml:space="preserve"> </w:t>
+      </w:r>
+      <w:r>
+        <w:t xml:space="preserve">(Hammarström</w:t>
+      </w:r>
+      <w:r>
+        <w:t xml:space="preserve"> </w:t>
+      </w:r>
+      <w:r>
+        <w:rPr>
+          <w:i/>
+        </w:rPr>
+        <w:t xml:space="preserve">et al.</w:t>
+      </w:r>
+      <w:r>
+        <w:t xml:space="preserve">, 2020;</w:t>
+      </w:r>
+      <w:r>
+        <w:t xml:space="preserve"> </w:t>
+      </w:r>
+      <w:r>
+        <w:t xml:space="preserve"> </w:t>
+      </w:r>
+      <w:r>
+        <w:t xml:space="preserve">Ahtiainen</w:t>
+      </w:r>
+      <w:r>
+        <w:t xml:space="preserve"> </w:t>
+      </w:r>
+      <w:r>
+        <w:rPr>
+          <w:i/>
+        </w:rPr>
+        <w:t xml:space="preserve">et al.</w:t>
+      </w:r>
+      <w:r>
         <w:t xml:space="preserve">, 2015;</w:t>
       </w:r>
       <w:r>
@@ -2047,19 +2992,325 @@
         <w:t xml:space="preserve"> </w:t>
       </w:r>
       <w:r>
-        <w:t xml:space="preserve">Reidy</w:t>
-      </w:r>
-      <w:r>
-        <w:t xml:space="preserve"> </w:t>
-      </w:r>
-      <w:r>
-        <w:rPr>
-          <w:i/>
-        </w:rPr>
-        <w:t xml:space="preserve">et al.</w:t>
-      </w:r>
-      <w:r>
-        <w:t xml:space="preserve">, 2017; Mobley</w:t>
+        <w:t xml:space="preserve">Burd</w:t>
+      </w:r>
+      <w:r>
+        <w:t xml:space="preserve"> </w:t>
+      </w:r>
+      <w:r>
+        <w:rPr>
+          <w:i/>
+        </w:rPr>
+        <w:t xml:space="preserve">et al.</w:t>
+      </w:r>
+      <w:r>
+        <w:t xml:space="preserve">, 2010)</w:t>
+      </w:r>
+      <w:r>
+        <w:t xml:space="preserve">,</w:t>
+      </w:r>
+      <w:r>
+        <w:t xml:space="preserve"> </w:t>
+      </w:r>
+      <w:r>
+        <w:t xml:space="preserve">subsequent total RNA increases</w:t>
+      </w:r>
+      <w:r>
+        <w:t xml:space="preserve"> </w:t>
+      </w:r>
+      <w:r>
+        <w:t xml:space="preserve">(Hammarström</w:t>
+      </w:r>
+      <w:r>
+        <w:t xml:space="preserve"> </w:t>
+      </w:r>
+      <w:r>
+        <w:rPr>
+          <w:i/>
+        </w:rPr>
+        <w:t xml:space="preserve">et al.</w:t>
+      </w:r>
+      <w:r>
+        <w:t xml:space="preserve">, 2020)</w:t>
+      </w:r>
+      <w:r>
+        <w:t xml:space="preserve"> </w:t>
+      </w:r>
+      <w:r>
+        <w:t xml:space="preserve">and post exercise protein synthesis</w:t>
+      </w:r>
+      <w:r>
+        <w:t xml:space="preserve"> </w:t>
+      </w:r>
+      <w:r>
+        <w:t xml:space="preserve">(Burd</w:t>
+      </w:r>
+      <w:r>
+        <w:t xml:space="preserve"> </w:t>
+      </w:r>
+      <w:r>
+        <w:rPr>
+          <w:i/>
+        </w:rPr>
+        <w:t xml:space="preserve">et al.</w:t>
+      </w:r>
+      <w:r>
+        <w:t xml:space="preserve">, 2010)</w:t>
+      </w:r>
+      <w:r>
+        <w:t xml:space="preserve"> </w:t>
+      </w:r>
+      <w:r>
+        <w:t xml:space="preserve">and subsequent training outcomes</w:t>
+      </w:r>
+      <w:r>
+        <w:t xml:space="preserve"> </w:t>
+      </w:r>
+      <w:r>
+        <w:t xml:space="preserve">(Schoenfeld</w:t>
+      </w:r>
+      <w:r>
+        <w:t xml:space="preserve"> </w:t>
+      </w:r>
+      <w:r>
+        <w:rPr>
+          <w:i/>
+        </w:rPr>
+        <w:t xml:space="preserve">et al.</w:t>
+      </w:r>
+      <w:r>
+        <w:t xml:space="preserve">, 2016; Hammarström</w:t>
+      </w:r>
+      <w:r>
+        <w:t xml:space="preserve"> </w:t>
+      </w:r>
+      <w:r>
+        <w:rPr>
+          <w:i/>
+        </w:rPr>
+        <w:t xml:space="preserve">et al.</w:t>
+      </w:r>
+      <w:r>
+        <w:t xml:space="preserve">, 2020)</w:t>
+      </w:r>
+      <w:r>
+        <w:t xml:space="preserve">.</w:t>
+      </w:r>
+      <w:r>
+        <w:t xml:space="preserve"> </w:t>
+      </w:r>
+      <w:r>
+        <w:t xml:space="preserve">We have previously shown that different amounts of training volume in constant volume protocols leads to differences in total RNA and rRNA accumulation in the initial phase of RT</w:t>
+      </w:r>
+      <w:r>
+        <w:t xml:space="preserve"> </w:t>
+      </w:r>
+      <w:r>
+        <w:t xml:space="preserve">(Hammarström</w:t>
+      </w:r>
+      <w:r>
+        <w:t xml:space="preserve"> </w:t>
+      </w:r>
+      <w:r>
+        <w:rPr>
+          <w:i/>
+        </w:rPr>
+        <w:t xml:space="preserve">et al.</w:t>
+      </w:r>
+      <w:r>
+        <w:t xml:space="preserve">, 2020)</w:t>
+      </w:r>
+      <w:r>
+        <w:t xml:space="preserve">.</w:t>
+      </w:r>
+      <w:r>
+        <w:t xml:space="preserve"> </w:t>
+      </w:r>
+      <w:r>
+        <w:t xml:space="preserve">Based on the notion that ribosomal biogenesis is a complex and energy demanding process</w:t>
+      </w:r>
+      <w:r>
+        <w:t xml:space="preserve"> </w:t>
+      </w:r>
+      <w:r>
+        <w:t xml:space="preserve">(Warner, 1999)</w:t>
+      </w:r>
+      <w:r>
+        <w:t xml:space="preserve">,</w:t>
+      </w:r>
+      <w:r>
+        <w:t xml:space="preserve"> </w:t>
+      </w:r>
+      <w:r>
+        <w:t xml:space="preserve">we hypnotized that fluctuations in training load would reflect in markers of ribosomal biogenesis.</w:t>
+      </w:r>
+      <w:r>
+        <w:t xml:space="preserve"> </w:t>
+      </w:r>
+      <w:r>
+        <w:t xml:space="preserve">When comparing the two volume conditions in the present study we only found one part of the 45S ETS to be differentially expressed at Session 12 in favor of VAR together with a tendency of a rescued UBF level after de-training in response to increased volume in the VAR protocol.</w:t>
+      </w:r>
+      <w:r>
+        <w:t xml:space="preserve"> </w:t>
+      </w:r>
+      <w:r>
+        <w:t xml:space="preserve">These observations do not give much support for a clear effect of fluctuations in training volume in the short time span used in the present study although the time point with increased 45S ETS expression was preceded by a period of increased training volume, suggesting a potential interaction between time and volume.</w:t>
+      </w:r>
+      <w:r>
+        <w:t xml:space="preserve"> </w:t>
+      </w:r>
+      <w:r>
+        <w:t xml:space="preserve">Indeed, both training protocols utilized in the present study also increased strength and induced muscle hypertrophy to a similar degree.</w:t>
+      </w:r>
+      <w:r>
+        <w:t xml:space="preserve"> </w:t>
+      </w:r>
+      <w:r>
+        <w:t xml:space="preserve">From a general perspective, although volume is an important factor for increases in muscle strength and mass</w:t>
+      </w:r>
+      <w:r>
+        <w:t xml:space="preserve"> </w:t>
+      </w:r>
+      <w:r>
+        <w:t xml:space="preserve">(Schoenfeld</w:t>
+      </w:r>
+      <w:r>
+        <w:t xml:space="preserve"> </w:t>
+      </w:r>
+      <w:r>
+        <w:rPr>
+          <w:i/>
+        </w:rPr>
+        <w:t xml:space="preserve">et al.</w:t>
+      </w:r>
+      <w:r>
+        <w:t xml:space="preserve">, 2016;</w:t>
+      </w:r>
+      <w:r>
+        <w:t xml:space="preserve"> </w:t>
+      </w:r>
+      <w:r>
+        <w:t xml:space="preserve"> </w:t>
+      </w:r>
+      <w:r>
+        <w:t xml:space="preserve">Ralston</w:t>
+      </w:r>
+      <w:r>
+        <w:t xml:space="preserve"> </w:t>
+      </w:r>
+      <w:r>
+        <w:rPr>
+          <w:i/>
+        </w:rPr>
+        <w:t xml:space="preserve">et al.</w:t>
+      </w:r>
+      <w:r>
+        <w:t xml:space="preserve">, 2017)</w:t>
+      </w:r>
+      <w:r>
+        <w:t xml:space="preserve"> </w:t>
+      </w:r>
+      <w:r>
+        <w:t xml:space="preserve">different organization of training loads over time is likely of minor importance when training volumes are equated</w:t>
+      </w:r>
+      <w:r>
+        <w:t xml:space="preserve"> </w:t>
+      </w:r>
+      <w:r>
+        <w:t xml:space="preserve">(Grgic</w:t>
+      </w:r>
+      <w:r>
+        <w:t xml:space="preserve"> </w:t>
+      </w:r>
+      <w:r>
+        <w:rPr>
+          <w:i/>
+        </w:rPr>
+        <w:t xml:space="preserve">et al.</w:t>
+      </w:r>
+      <w:r>
+        <w:t xml:space="preserve">, 2017)</w:t>
+      </w:r>
+      <w:r>
+        <w:t xml:space="preserve">.</w:t>
+      </w:r>
+      <w:r>
+        <w:t xml:space="preserve"> </w:t>
+      </w:r>
+      <w:r>
+        <w:t xml:space="preserve">It is important to note that RT in the current study was performed with constant volume in the first four sessions, something that could have been more than enough to maximize rRNA transcription in previously untrained individuals.</w:t>
+      </w:r>
+      <w:r>
+        <w:t xml:space="preserve"> </w:t>
+      </w:r>
+      <w:r>
+        <w:t xml:space="preserve">This is supported by the observation that pre-rRNA increased rapidly initially in both protocols with minimal changes in response to subsequent sessions, regardless of exercise volume.</w:t>
+      </w:r>
+      <w:r>
+        <w:t xml:space="preserve"> </w:t>
+      </w:r>
+      <w:r>
+        <w:t xml:space="preserve">The CONST protocol in the present study corresponded to volumes used in the high volume condition in a previous study from our lab (three sets in two exercises activating knee extensor muscles)</w:t>
+      </w:r>
+      <w:r>
+        <w:t xml:space="preserve"> </w:t>
+      </w:r>
+      <w:r>
+        <w:t xml:space="preserve">(Hammarström</w:t>
+      </w:r>
+      <w:r>
+        <w:t xml:space="preserve"> </w:t>
+      </w:r>
+      <w:r>
+        <w:rPr>
+          <w:i/>
+        </w:rPr>
+        <w:t xml:space="preserve">et al.</w:t>
+      </w:r>
+      <w:r>
+        <w:t xml:space="preserve">, 2020)</w:t>
+      </w:r>
+      <w:r>
+        <w:t xml:space="preserve">.</w:t>
+      </w:r>
+      <w:r>
+        <w:t xml:space="preserve"> </w:t>
+      </w:r>
+      <w:r>
+        <w:t xml:space="preserve">There, higher levels of total RNA accumulation were observed compared to a low volume protocol</w:t>
+      </w:r>
+      <w:r>
+        <w:t xml:space="preserve"> </w:t>
+      </w:r>
+      <w:r>
+        <w:t xml:space="preserve">(Hammarström</w:t>
+      </w:r>
+      <w:r>
+        <w:t xml:space="preserve"> </w:t>
+      </w:r>
+      <w:r>
+        <w:rPr>
+          <w:i/>
+        </w:rPr>
+        <w:t xml:space="preserve">et al.</w:t>
+      </w:r>
+      <w:r>
+        <w:t xml:space="preserve">, 2020)</w:t>
+      </w:r>
+      <w:r>
+        <w:t xml:space="preserve">.</w:t>
+      </w:r>
+      <w:r>
+        <w:t xml:space="preserve"> </w:t>
+      </w:r>
+      <w:r>
+        <w:t xml:space="preserve">Interestingly, using a progressive volume protocol in well-trained participants, increases in total RNA have been reported throughout six weeks of training</w:t>
+      </w:r>
+      <w:r>
+        <w:t xml:space="preserve"> </w:t>
+      </w:r>
+      <w:r>
+        <w:t xml:space="preserve">(Mobley</w:t>
       </w:r>
       <w:r>
         <w:t xml:space="preserve"> </w:t>
@@ -2080,43 +3331,34 @@
         <w:t xml:space="preserve"> </w:t>
       </w:r>
       <w:r>
-        <w:t xml:space="preserve"> </w:t>
-      </w:r>
-      <w:r>
-        <w:t xml:space="preserve">and differs between high- and low-responders to RT</w:t>
-      </w:r>
-      <w:r>
-        <w:t xml:space="preserve"> </w:t>
-      </w:r>
-      <w:r>
-        <w:t xml:space="preserve">(Stec</w:t>
-      </w:r>
-      <w:r>
-        <w:t xml:space="preserve"> </w:t>
-      </w:r>
-      <w:r>
-        <w:rPr>
-          <w:i/>
-        </w:rPr>
-        <w:t xml:space="preserve">et al.</w:t>
-      </w:r>
-      <w:r>
-        <w:t xml:space="preserve">, 2016)</w:t>
-      </w:r>
-      <w:r>
-        <w:t xml:space="preserve">.</w:t>
-      </w:r>
-      <w:r>
-        <w:t xml:space="preserve"> </w:t>
-      </w:r>
-      <w:r>
-        <w:t xml:space="preserve">Additionally, volume-dependent regulation of total RNA predicted beneficial effects of high- vs. low-volume RT</w:t>
-      </w:r>
-      <w:r>
-        <w:t xml:space="preserve"> </w:t>
-      </w:r>
-      <w:r>
-        <w:t xml:space="preserve">(Hammarström</w:t>
+        <w:t xml:space="preserve">Compared to the present study and other using constant volume protocols</w:t>
+      </w:r>
+      <w:r>
+        <w:t xml:space="preserve"> </w:t>
+      </w:r>
+      <w:r>
+        <w:t xml:space="preserve">(Brook</w:t>
+      </w:r>
+      <w:r>
+        <w:t xml:space="preserve"> </w:t>
+      </w:r>
+      <w:r>
+        <w:rPr>
+          <w:i/>
+        </w:rPr>
+        <w:t xml:space="preserve">et al.</w:t>
+      </w:r>
+      <w:r>
+        <w:t xml:space="preserve">, 2016;</w:t>
+      </w:r>
+      <w:r>
+        <w:t xml:space="preserve"> </w:t>
+      </w:r>
+      <w:r>
+        <w:t xml:space="preserve"> </w:t>
+      </w:r>
+      <w:r>
+        <w:t xml:space="preserve">Hammarström</w:t>
       </w:r>
       <w:r>
         <w:t xml:space="preserve"> </w:t>
@@ -2131,136 +3373,19 @@
         <w:t xml:space="preserve">, 2020)</w:t>
       </w:r>
       <w:r>
-        <w:t xml:space="preserve">. In addition to observational evidence from human studies, blockage of ribosomal biogenesis halts muscle cellular growth</w:t>
-      </w:r>
-      <w:r>
-        <w:t xml:space="preserve"> </w:t>
-      </w:r>
-      <w:r>
-        <w:rPr>
-          <w:i/>
-        </w:rPr>
-        <w:t xml:space="preserve">in vitro</w:t>
-      </w:r>
-      <w:r>
-        <w:t xml:space="preserve"> </w:t>
-      </w:r>
-      <w:r>
-        <w:t xml:space="preserve">in some</w:t>
-      </w:r>
-      <w:r>
-        <w:t xml:space="preserve"> </w:t>
-      </w:r>
-      <w:r>
-        <w:t xml:space="preserve">(Nader</w:t>
-      </w:r>
-      <w:r>
-        <w:t xml:space="preserve"> </w:t>
-      </w:r>
-      <w:r>
-        <w:rPr>
-          <w:i/>
-        </w:rPr>
-        <w:t xml:space="preserve">et al.</w:t>
-      </w:r>
-      <w:r>
-        <w:t xml:space="preserve">, 2005;</w:t>
-      </w:r>
-      <w:r>
-        <w:t xml:space="preserve"> </w:t>
-      </w:r>
-      <w:r>
-        <w:t xml:space="preserve"> </w:t>
-      </w:r>
-      <w:r>
-        <w:t xml:space="preserve">Stec</w:t>
-      </w:r>
-      <w:r>
-        <w:t xml:space="preserve"> </w:t>
-      </w:r>
-      <w:r>
-        <w:rPr>
-          <w:i/>
-        </w:rPr>
-        <w:t xml:space="preserve">et al.</w:t>
-      </w:r>
-      <w:r>
-        <w:t xml:space="preserve">, 2016)</w:t>
-      </w:r>
-      <w:r>
-        <w:t xml:space="preserve"> </w:t>
-      </w:r>
-      <w:r>
-        <w:t xml:space="preserve">but not all situations</w:t>
-      </w:r>
-      <w:r>
-        <w:t xml:space="preserve"> </w:t>
-      </w:r>
-      <w:r>
-        <w:t xml:space="preserve">(Crossland</w:t>
-      </w:r>
-      <w:r>
-        <w:t xml:space="preserve"> </w:t>
-      </w:r>
-      <w:r>
-        <w:rPr>
-          <w:i/>
-        </w:rPr>
-        <w:t xml:space="preserve">et al.</w:t>
-      </w:r>
-      <w:r>
-        <w:t xml:space="preserve">, 2017)</w:t>
-      </w:r>
-      <w:r>
-        <w:t xml:space="preserve"> </w:t>
-      </w:r>
-      <w:r>
-        <w:t xml:space="preserve">Results from the present study corroborates the link between ribosomal biogenesis and muscle hypertrophy. However, when using all available data points we were able to estimate both the rate of increase in total RNA and the average RNA levels over the course of the study and include both in modeling changes in muscle thickness. The results of this analysis showed that the rate, but not the absolute levels of total RNA predicted muscle growth. In other words, at a fixed relative rate of increase in total RNA, legs with higher levels of RNA did not grow more but at a fixed amount of total RNA, legs with higher increase per session did. This suggest that the absolute ribosomal density is not as important as the rate of increase in ribosomal density. In an homogeneous group, in response to RT, the rate of increase will be highly correlated with maximal values seen after RT, linking maximal rate to the resulting abundance. However, the same pattern revealed in our model is seen when comparing young and old muscle, where aged muscle display higher levels of total RNA at rest</w:t>
-      </w:r>
-      <w:r>
-        <w:t xml:space="preserve"> </w:t>
-      </w:r>
-      <w:r>
-        <w:t xml:space="preserve">(Stec</w:t>
-      </w:r>
-      <w:r>
-        <w:t xml:space="preserve"> </w:t>
-      </w:r>
-      <w:r>
-        <w:rPr>
-          <w:i/>
-        </w:rPr>
-        <w:t xml:space="preserve">et al.</w:t>
-      </w:r>
-      <w:r>
-        <w:t xml:space="preserve">, 2015)</w:t>
-      </w:r>
-      <w:r>
-        <w:t xml:space="preserve"> </w:t>
-      </w:r>
-      <w:r>
-        <w:t xml:space="preserve">and lower levels of increase in response to RT</w:t>
-      </w:r>
-      <w:r>
-        <w:t xml:space="preserve"> </w:t>
-      </w:r>
-      <w:r>
-        <w:t xml:space="preserve">(Brook</w:t>
-      </w:r>
-      <w:r>
-        <w:t xml:space="preserve"> </w:t>
-      </w:r>
-      <w:r>
-        <w:rPr>
-          <w:i/>
-        </w:rPr>
-        <w:t xml:space="preserve">et al.</w:t>
-      </w:r>
-      <w:r>
-        <w:t xml:space="preserve">, 2016)</w:t>
-      </w:r>
-      <w:r>
-        <w:t xml:space="preserve">.</w:t>
+        <w:t xml:space="preserve">,</w:t>
+      </w:r>
+      <w:r>
+        <w:t xml:space="preserve"> </w:t>
+      </w:r>
+      <w:r>
+        <w:t xml:space="preserve">progressive volume may thus increase ribosomal abundance to a higher degree and provide a measure to avoid the plateau phase seen in the present study.</w:t>
+      </w:r>
+      <w:r>
+        <w:t xml:space="preserve"> </w:t>
+      </w:r>
+      <w:r>
+        <w:t xml:space="preserve">This observation was done in well-trained participants performing a high volume protocol without a control group condition with constant volume.</w:t>
       </w:r>
     </w:p>
     <w:p>
@@ -2268,1157 +3393,7 @@
         <w:pStyle w:val="Brdtekst"/>
       </w:pPr>
       <w:r>
-        <w:t xml:space="preserve">Both training protocols utilized in the present study increased strength and induced muscle hypertrophy in the relative short time-span studied. This is in line with previous data utilizing similar protocols</w:t>
-      </w:r>
-      <w:r>
-        <w:t xml:space="preserve"> </w:t>
-      </w:r>
-      <w:r>
-        <w:t xml:space="preserve">(Brook</w:t>
-      </w:r>
-      <w:r>
-        <w:t xml:space="preserve"> </w:t>
-      </w:r>
-      <w:r>
-        <w:rPr>
-          <w:i/>
-        </w:rPr>
-        <w:t xml:space="preserve">et al.</w:t>
-      </w:r>
-      <w:r>
-        <w:t xml:space="preserve">, 2015)</w:t>
-      </w:r>
-      <w:r>
-        <w:t xml:space="preserve">.</w:t>
-      </w:r>
-      <w:r>
-        <w:t xml:space="preserve"> </w:t>
-      </w:r>
-      <w:r>
-        <w:t xml:space="preserve">Fluctuations in training volume did not influence training outcomes, although volume is an important factor for increases in muscle strength and mass</w:t>
-      </w:r>
-      <w:r>
-        <w:t xml:space="preserve"> </w:t>
-      </w:r>
-      <w:r>
-        <w:t xml:space="preserve">(Schoenfeld</w:t>
-      </w:r>
-      <w:r>
-        <w:t xml:space="preserve"> </w:t>
-      </w:r>
-      <w:r>
-        <w:rPr>
-          <w:i/>
-        </w:rPr>
-        <w:t xml:space="preserve">et al.</w:t>
-      </w:r>
-      <w:r>
-        <w:t xml:space="preserve">, 2016;</w:t>
-      </w:r>
-      <w:r>
-        <w:t xml:space="preserve"> </w:t>
-      </w:r>
-      <w:r>
-        <w:t xml:space="preserve"> </w:t>
-      </w:r>
-      <w:r>
-        <w:t xml:space="preserve">Ralston</w:t>
-      </w:r>
-      <w:r>
-        <w:t xml:space="preserve"> </w:t>
-      </w:r>
-      <w:r>
-        <w:rPr>
-          <w:i/>
-        </w:rPr>
-        <w:t xml:space="preserve">et al.</w:t>
-      </w:r>
-      <w:r>
-        <w:t xml:space="preserve">, 2017)</w:t>
-      </w:r>
-      <w:r>
-        <w:t xml:space="preserve"> </w:t>
-      </w:r>
-      <w:r>
-        <w:t xml:space="preserve">different organization of training loads over time is likely of minor importance when training volumes are equated</w:t>
-      </w:r>
-      <w:r>
-        <w:t xml:space="preserve"> </w:t>
-      </w:r>
-      <w:r>
-        <w:t xml:space="preserve">(Grgic</w:t>
-      </w:r>
-      <w:r>
-        <w:t xml:space="preserve"> </w:t>
-      </w:r>
-      <w:r>
-        <w:rPr>
-          <w:i/>
-        </w:rPr>
-        <w:t xml:space="preserve">et al.</w:t>
-      </w:r>
-      <w:r>
-        <w:t xml:space="preserve">, 2017)</w:t>
-      </w:r>
-      <w:r>
-        <w:t xml:space="preserve">.</w:t>
-      </w:r>
-      <w:r>
-        <w:t xml:space="preserve"> </w:t>
-      </w:r>
-      <w:r>
-        <w:t xml:space="preserve">Resistance training volume, expressed in human exercise studies as the number of sets performed per session and muscle group is known to be a potent modulator of molecular mechanisms determining protein synthesis and ribosomal biogenesis including c-Myc induction, mTOR activation</w:t>
-      </w:r>
-      <w:r>
-        <w:t xml:space="preserve"> </w:t>
-      </w:r>
-      <w:r>
-        <w:t xml:space="preserve">(Hammarström</w:t>
-      </w:r>
-      <w:r>
-        <w:t xml:space="preserve"> </w:t>
-      </w:r>
-      <w:r>
-        <w:rPr>
-          <w:i/>
-        </w:rPr>
-        <w:t xml:space="preserve">et al.</w:t>
-      </w:r>
-      <w:r>
-        <w:t xml:space="preserve">, 2020;</w:t>
-      </w:r>
-      <w:r>
-        <w:t xml:space="preserve"> </w:t>
-      </w:r>
-      <w:r>
-        <w:t xml:space="preserve"> </w:t>
-      </w:r>
-      <w:r>
-        <w:t xml:space="preserve">Ahtiainen</w:t>
-      </w:r>
-      <w:r>
-        <w:t xml:space="preserve"> </w:t>
-      </w:r>
-      <w:r>
-        <w:rPr>
-          <w:i/>
-        </w:rPr>
-        <w:t xml:space="preserve">et al.</w:t>
-      </w:r>
-      <w:r>
-        <w:t xml:space="preserve">, 2015;</w:t>
-      </w:r>
-      <w:r>
-        <w:t xml:space="preserve"> </w:t>
-      </w:r>
-      <w:r>
-        <w:t xml:space="preserve"> </w:t>
-      </w:r>
-      <w:r>
-        <w:t xml:space="preserve">Burd</w:t>
-      </w:r>
-      <w:r>
-        <w:t xml:space="preserve"> </w:t>
-      </w:r>
-      <w:r>
-        <w:rPr>
-          <w:i/>
-        </w:rPr>
-        <w:t xml:space="preserve">et al.</w:t>
-      </w:r>
-      <w:r>
-        <w:t xml:space="preserve">, 2010)</w:t>
-      </w:r>
-      <w:r>
-        <w:t xml:space="preserve">,</w:t>
-      </w:r>
-      <w:r>
-        <w:t xml:space="preserve"> </w:t>
-      </w:r>
-      <w:r>
-        <w:t xml:space="preserve">total RNA increases</w:t>
-      </w:r>
-      <w:r>
-        <w:t xml:space="preserve"> </w:t>
-      </w:r>
-      <w:r>
-        <w:t xml:space="preserve">(Hammarström</w:t>
-      </w:r>
-      <w:r>
-        <w:t xml:space="preserve"> </w:t>
-      </w:r>
-      <w:r>
-        <w:rPr>
-          <w:i/>
-        </w:rPr>
-        <w:t xml:space="preserve">et al.</w:t>
-      </w:r>
-      <w:r>
-        <w:t xml:space="preserve">, 2020)</w:t>
-      </w:r>
-      <w:r>
-        <w:t xml:space="preserve"> </w:t>
-      </w:r>
-      <w:r>
-        <w:t xml:space="preserve">and post exercise protein synthesis</w:t>
-      </w:r>
-      <w:r>
-        <w:t xml:space="preserve"> </w:t>
-      </w:r>
-      <w:r>
-        <w:t xml:space="preserve">(Burd</w:t>
-      </w:r>
-      <w:r>
-        <w:t xml:space="preserve"> </w:t>
-      </w:r>
-      <w:r>
-        <w:rPr>
-          <w:i/>
-        </w:rPr>
-        <w:t xml:space="preserve">et al.</w:t>
-      </w:r>
-      <w:r>
-        <w:t xml:space="preserve">, 2010)</w:t>
-      </w:r>
-      <w:r>
-        <w:t xml:space="preserve"> </w:t>
-      </w:r>
-      <w:r>
-        <w:t xml:space="preserve">and subsequent training outcomes</w:t>
-      </w:r>
-      <w:r>
-        <w:t xml:space="preserve"> </w:t>
-      </w:r>
-      <w:r>
-        <w:t xml:space="preserve">(Schoenfeld</w:t>
-      </w:r>
-      <w:r>
-        <w:t xml:space="preserve"> </w:t>
-      </w:r>
-      <w:r>
-        <w:rPr>
-          <w:i/>
-        </w:rPr>
-        <w:t xml:space="preserve">et al.</w:t>
-      </w:r>
-      <w:r>
-        <w:t xml:space="preserve">, 2016; Hammarström</w:t>
-      </w:r>
-      <w:r>
-        <w:t xml:space="preserve"> </w:t>
-      </w:r>
-      <w:r>
-        <w:rPr>
-          <w:i/>
-        </w:rPr>
-        <w:t xml:space="preserve">et al.</w:t>
-      </w:r>
-      <w:r>
-        <w:t xml:space="preserve">, 2020)</w:t>
-      </w:r>
-      <w:r>
-        <w:t xml:space="preserve">.</w:t>
-      </w:r>
-      <w:r>
-        <w:t xml:space="preserve"> </w:t>
-      </w:r>
-      <w:r>
-        <w:t xml:space="preserve">We have previously shown different amounts of training volume in constant volume protocols leads to differences in total RNA and rRNA accumulation in the initial phase of RT</w:t>
-      </w:r>
-      <w:r>
-        <w:t xml:space="preserve"> </w:t>
-      </w:r>
-      <w:r>
-        <w:t xml:space="preserve">(Hammarström</w:t>
-      </w:r>
-      <w:r>
-        <w:t xml:space="preserve"> </w:t>
-      </w:r>
-      <w:r>
-        <w:rPr>
-          <w:i/>
-        </w:rPr>
-        <w:t xml:space="preserve">et al.</w:t>
-      </w:r>
-      <w:r>
-        <w:t xml:space="preserve">, 2020)</w:t>
-      </w:r>
-      <w:r>
-        <w:t xml:space="preserve">.</w:t>
-      </w:r>
-      <w:r>
-        <w:t xml:space="preserve"> </w:t>
-      </w:r>
-      <w:r>
-        <w:t xml:space="preserve">Based on the notion that ribosomal biogenesis is a complex and tightly regulated, energy demanding process</w:t>
-      </w:r>
-      <w:r>
-        <w:t xml:space="preserve"> </w:t>
-      </w:r>
-      <w:r>
-        <w:t xml:space="preserve">(Warner, 1999)</w:t>
-      </w:r>
-      <w:r>
-        <w:t xml:space="preserve">,</w:t>
-      </w:r>
-      <w:r>
-        <w:t xml:space="preserve"> </w:t>
-      </w:r>
-      <w:r>
-        <w:t xml:space="preserve">we hypnotized that fluctuations in training load would reflect in markers of ribosomal biosynthesis reflecting the current need.</w:t>
-      </w:r>
-      <w:r>
-        <w:t xml:space="preserve"> </w:t>
-      </w:r>
-      <w:r>
-        <w:t xml:space="preserve">Comparing the two volume conditions in the present study we only found one part of the 45S ETS to be differentially expressed at Session 12 in favor of VAR together with a tendency of a rescued UBF level after de-training in response to increased volume in the VAR protocol.</w:t>
-      </w:r>
-      <w:r>
-        <w:t xml:space="preserve"> </w:t>
-      </w:r>
-      <w:r>
-        <w:t xml:space="preserve">These observations do not give much support for a clear effect of fluctuations in training volume in the short time span used in the present study although the time point with increased 45S ETS expression was preceded by a period of increased training volume, suggesting a potential interaction between time and volume.</w:t>
-      </w:r>
-      <w:r>
-        <w:t xml:space="preserve"> </w:t>
-      </w:r>
-      <w:r>
-        <w:t xml:space="preserve">It is important to note that RT in the current study was performed with constant volume in the first four sessions, something that could have maximized rRNA transcription in the initial phase.</w:t>
-      </w:r>
-      <w:r>
-        <w:t xml:space="preserve"> </w:t>
-      </w:r>
-      <w:r>
-        <w:t xml:space="preserve">This is supported by the observation that pre-rRNA increased rapidly initially in both protocols with minimal changes in response to subsequent sessions, regardless of exercise volume.</w:t>
-      </w:r>
-      <w:r>
-        <w:t xml:space="preserve"> </w:t>
-      </w:r>
-      <w:r>
-        <w:t xml:space="preserve">The CONST protocol in the present study corresponded to volumes used in the high volume condition in a previous study from our lab (three sets in two exercises activation knee extensor muscles)</w:t>
-      </w:r>
-      <w:r>
-        <w:t xml:space="preserve"> </w:t>
-      </w:r>
-      <w:r>
-        <w:t xml:space="preserve">(Hammarström</w:t>
-      </w:r>
-      <w:r>
-        <w:t xml:space="preserve"> </w:t>
-      </w:r>
-      <w:r>
-        <w:rPr>
-          <w:i/>
-        </w:rPr>
-        <w:t xml:space="preserve">et al.</w:t>
-      </w:r>
-      <w:r>
-        <w:t xml:space="preserve">, 2020)</w:t>
-      </w:r>
-      <w:r>
-        <w:t xml:space="preserve">.</w:t>
-      </w:r>
-      <w:r>
-        <w:t xml:space="preserve"> </w:t>
-      </w:r>
-      <w:r>
-        <w:t xml:space="preserve">Compared to a low volume protocol, this led to higher levels of total RNA accumulation</w:t>
-      </w:r>
-      <w:r>
-        <w:t xml:space="preserve"> </w:t>
-      </w:r>
-      <w:r>
-        <w:t xml:space="preserve">(Hammarström</w:t>
-      </w:r>
-      <w:r>
-        <w:t xml:space="preserve"> </w:t>
-      </w:r>
-      <w:r>
-        <w:rPr>
-          <w:i/>
-        </w:rPr>
-        <w:t xml:space="preserve">et al.</w:t>
-      </w:r>
-      <w:r>
-        <w:t xml:space="preserve">, 2020)</w:t>
-      </w:r>
-      <w:r>
-        <w:t xml:space="preserve">.</w:t>
-      </w:r>
-      <w:r>
-        <w:t xml:space="preserve"> </w:t>
-      </w:r>
-      <w:r>
-        <w:t xml:space="preserve">Interestingly, using a progressive volume protocol in well-trained participants, increases in total RNA were seen throughout six weeks of training</w:t>
-      </w:r>
-      <w:r>
-        <w:t xml:space="preserve"> </w:t>
-      </w:r>
-      <w:r>
-        <w:t xml:space="preserve">(Mobley</w:t>
-      </w:r>
-      <w:r>
-        <w:t xml:space="preserve"> </w:t>
-      </w:r>
-      <w:r>
-        <w:rPr>
-          <w:i/>
-        </w:rPr>
-        <w:t xml:space="preserve">et al.</w:t>
-      </w:r>
-      <w:r>
-        <w:t xml:space="preserve">, 2018)</w:t>
-      </w:r>
-      <w:r>
-        <w:t xml:space="preserve">.</w:t>
-      </w:r>
-      <w:r>
-        <w:t xml:space="preserve"> </w:t>
-      </w:r>
-      <w:r>
-        <w:t xml:space="preserve">Compared to studies using constant volume protocols</w:t>
-      </w:r>
-      <w:r>
-        <w:t xml:space="preserve"> </w:t>
-      </w:r>
-      <w:r>
-        <w:t xml:space="preserve">(Brook</w:t>
-      </w:r>
-      <w:r>
-        <w:t xml:space="preserve"> </w:t>
-      </w:r>
-      <w:r>
-        <w:rPr>
-          <w:i/>
-        </w:rPr>
-        <w:t xml:space="preserve">et al.</w:t>
-      </w:r>
-      <w:r>
-        <w:t xml:space="preserve">, 2016;</w:t>
-      </w:r>
-      <w:r>
-        <w:t xml:space="preserve"> </w:t>
-      </w:r>
-      <w:r>
-        <w:t xml:space="preserve"> </w:t>
-      </w:r>
-      <w:r>
-        <w:t xml:space="preserve">Hammarström</w:t>
-      </w:r>
-      <w:r>
-        <w:t xml:space="preserve"> </w:t>
-      </w:r>
-      <w:r>
-        <w:rPr>
-          <w:i/>
-        </w:rPr>
-        <w:t xml:space="preserve">et al.</w:t>
-      </w:r>
-      <w:r>
-        <w:t xml:space="preserve">, 2020)</w:t>
-      </w:r>
-      <w:r>
-        <w:t xml:space="preserve">,</w:t>
-      </w:r>
-      <w:r>
-        <w:t xml:space="preserve"> </w:t>
-      </w:r>
-      <w:r>
-        <w:t xml:space="preserve">progressive volume may thus increase ribosomal abundance to a higher degree and provide a measure to avoid the plateau phase seen in the present study.</w:t>
-      </w:r>
-      <w:r>
-        <w:t xml:space="preserve"> </w:t>
-      </w:r>
-      <w:r>
-        <w:t xml:space="preserve">This observation was done in well-trained participants performing a high volume protocol without a control group condition with constant volume.</w:t>
-      </w:r>
-    </w:p>
-    <w:p>
-      <w:pPr>
-        <w:pStyle w:val="Brdtekst"/>
-      </w:pPr>
-      <w:r>
-        <w:t xml:space="preserve">A main objective in the present study was to establish a time course for training induced ribosomal biogenesis. Previous data from human studies indicate that mechanical loading leads to increased total RNA concentrations</w:t>
-      </w:r>
-      <w:r>
-        <w:t xml:space="preserve"> </w:t>
-      </w:r>
-      <w:r>
-        <w:t xml:space="preserve"> </w:t>
-      </w:r>
-      <w:r>
-        <w:t xml:space="preserve">(Haun</w:t>
-      </w:r>
-      <w:r>
-        <w:t xml:space="preserve"> </w:t>
-      </w:r>
-      <w:r>
-        <w:rPr>
-          <w:i/>
-        </w:rPr>
-        <w:t xml:space="preserve">et al.</w:t>
-      </w:r>
-      <w:r>
-        <w:t xml:space="preserve">, 2019;</w:t>
-      </w:r>
-      <w:r>
-        <w:t xml:space="preserve"> </w:t>
-      </w:r>
-      <w:r>
-        <w:t xml:space="preserve"> </w:t>
-      </w:r>
-      <w:r>
-        <w:t xml:space="preserve">Haddad</w:t>
-      </w:r>
-      <w:r>
-        <w:t xml:space="preserve"> </w:t>
-      </w:r>
-      <w:r>
-        <w:rPr>
-          <w:i/>
-        </w:rPr>
-        <w:t xml:space="preserve">et al.</w:t>
-      </w:r>
-      <w:r>
-        <w:t xml:space="preserve">, 2005;</w:t>
-      </w:r>
-      <w:r>
-        <w:t xml:space="preserve"> </w:t>
-      </w:r>
-      <w:r>
-        <w:t xml:space="preserve"> </w:t>
-      </w:r>
-      <w:r>
-        <w:t xml:space="preserve">Stec</w:t>
-      </w:r>
-      <w:r>
-        <w:t xml:space="preserve"> </w:t>
-      </w:r>
-      <w:r>
-        <w:rPr>
-          <w:i/>
-        </w:rPr>
-        <w:t xml:space="preserve">et al.</w:t>
-      </w:r>
-      <w:r>
-        <w:t xml:space="preserve">, 2015,</w:t>
-      </w:r>
-      <w:r>
-        <w:t xml:space="preserve"> </w:t>
-      </w:r>
-      <w:r>
-        <w:t xml:space="preserve"> </w:t>
-      </w:r>
-      <w:r>
-        <w:t xml:space="preserve">2016 ;</w:t>
-      </w:r>
-      <w:r>
-        <w:t xml:space="preserve"> </w:t>
-      </w:r>
-      <w:r>
-        <w:t xml:space="preserve"> </w:t>
-      </w:r>
-      <w:r>
-        <w:t xml:space="preserve">Bickel</w:t>
-      </w:r>
-      <w:r>
-        <w:t xml:space="preserve"> </w:t>
-      </w:r>
-      <w:r>
-        <w:rPr>
-          <w:i/>
-        </w:rPr>
-        <w:t xml:space="preserve">et al.</w:t>
-      </w:r>
-      <w:r>
-        <w:t xml:space="preserve">, 2005;</w:t>
-      </w:r>
-      <w:r>
-        <w:t xml:space="preserve"> </w:t>
-      </w:r>
-      <w:r>
-        <w:t xml:space="preserve"> </w:t>
-      </w:r>
-      <w:r>
-        <w:t xml:space="preserve">Hammarström</w:t>
-      </w:r>
-      <w:r>
-        <w:t xml:space="preserve"> </w:t>
-      </w:r>
-      <w:r>
-        <w:rPr>
-          <w:i/>
-        </w:rPr>
-        <w:t xml:space="preserve">et al.</w:t>
-      </w:r>
-      <w:r>
-        <w:t xml:space="preserve">, 2020; Figueiredo</w:t>
-      </w:r>
-      <w:r>
-        <w:t xml:space="preserve"> </w:t>
-      </w:r>
-      <w:r>
-        <w:rPr>
-          <w:i/>
-        </w:rPr>
-        <w:t xml:space="preserve">et al.</w:t>
-      </w:r>
-      <w:r>
-        <w:t xml:space="preserve">, 2015;</w:t>
-      </w:r>
-      <w:r>
-        <w:t xml:space="preserve"> </w:t>
-      </w:r>
-      <w:r>
-        <w:t xml:space="preserve"> </w:t>
-      </w:r>
-      <w:r>
-        <w:t xml:space="preserve">Brook</w:t>
-      </w:r>
-      <w:r>
-        <w:t xml:space="preserve"> </w:t>
-      </w:r>
-      <w:r>
-        <w:rPr>
-          <w:i/>
-        </w:rPr>
-        <w:t xml:space="preserve">et al.</w:t>
-      </w:r>
-      <w:r>
-        <w:t xml:space="preserve">, 2016;</w:t>
-      </w:r>
-      <w:r>
-        <w:t xml:space="preserve"> </w:t>
-      </w:r>
-      <w:r>
-        <w:t xml:space="preserve"> </w:t>
-      </w:r>
-      <w:r>
-        <w:t xml:space="preserve">Reidy</w:t>
-      </w:r>
-      <w:r>
-        <w:t xml:space="preserve"> </w:t>
-      </w:r>
-      <w:r>
-        <w:rPr>
-          <w:i/>
-        </w:rPr>
-        <w:t xml:space="preserve">et al.</w:t>
-      </w:r>
-      <w:r>
-        <w:t xml:space="preserve">, 2017</w:t>
-      </w:r>
-      <w:r>
-        <w:t xml:space="preserve"> </w:t>
-      </w:r>
-      <w:r>
-        <w:t xml:space="preserve">)</w:t>
-      </w:r>
-      <w:r>
-        <w:t xml:space="preserve">, indicating expansion of the ribosomal pool as the majority of RNA is ribosomal</w:t>
-      </w:r>
-      <w:r>
-        <w:t xml:space="preserve"> </w:t>
-      </w:r>
-      <w:r>
-        <w:t xml:space="preserve">(Young, 1970)</w:t>
-      </w:r>
-      <w:r>
-        <w:t xml:space="preserve">.</w:t>
-      </w:r>
-      <w:r>
-        <w:br/>
-      </w:r>
-      <w:r>
-        <w:t xml:space="preserve">Time course data to date have suggests that maximal levels are reached within four to nine sessions in young males and females</w:t>
-      </w:r>
-      <w:r>
-        <w:t xml:space="preserve"> </w:t>
-      </w:r>
-      <w:r>
-        <w:t xml:space="preserve">(Brook</w:t>
-      </w:r>
-      <w:r>
-        <w:t xml:space="preserve"> </w:t>
-      </w:r>
-      <w:r>
-        <w:rPr>
-          <w:i/>
-        </w:rPr>
-        <w:t xml:space="preserve">et al.</w:t>
-      </w:r>
-      <w:r>
-        <w:t xml:space="preserve">, 2016; Hammarström</w:t>
-      </w:r>
-      <w:r>
-        <w:t xml:space="preserve"> </w:t>
-      </w:r>
-      <w:r>
-        <w:rPr>
-          <w:i/>
-        </w:rPr>
-        <w:t xml:space="preserve">et al.</w:t>
-      </w:r>
-      <w:r>
-        <w:t xml:space="preserve">, 2020)</w:t>
-      </w:r>
-      <w:r>
-        <w:t xml:space="preserve">.</w:t>
-      </w:r>
-      <w:r>
-        <w:t xml:space="preserve"> </w:t>
-      </w:r>
-      <w:r>
-        <w:t xml:space="preserve">This was confirmed in the present study and</w:t>
-      </w:r>
-    </w:p>
-    <w:p>
-      <w:pPr>
-        <w:pStyle w:val="Brdtekst"/>
-      </w:pPr>
-      <w:r>
-        <w:t xml:space="preserve">We first set out to confirmed that markers of ribosome density were actually training induced and could do so as total RNA, ribosomal RNA subspecies and rpS6 mRNA and protein increased in the training group compared to the non-training control group. Total RNA has been used in many previous studies as an approximation of ribosomal density as the majority of total RNA is ribosomal</w:t>
-      </w:r>
-      <w:r>
-        <w:t xml:space="preserve"> </w:t>
-      </w:r>
-      <w:r>
-        <w:t xml:space="preserve">(Figueiredo &amp; McCarthy, 2019)</w:t>
-      </w:r>
-      <w:r>
-        <w:t xml:space="preserve"> </w:t>
-      </w:r>
-      <w:r>
-        <w:t xml:space="preserve">and total RNA concentrations predicts protein synthesis</w:t>
-      </w:r>
-      <w:r>
-        <w:t xml:space="preserve"> </w:t>
-      </w:r>
-      <w:r>
-        <w:t xml:space="preserve">(Millward</w:t>
-      </w:r>
-      <w:r>
-        <w:t xml:space="preserve"> </w:t>
-      </w:r>
-      <w:r>
-        <w:rPr>
-          <w:i/>
-        </w:rPr>
-        <w:t xml:space="preserve">et al.</w:t>
-      </w:r>
-      <w:r>
-        <w:t xml:space="preserve">, 1973)</w:t>
-      </w:r>
-      <w:r>
-        <w:t xml:space="preserve">. Previous studies have indicated that the training induced rise in total RNA reaches a peak after which a plateau or decrease is observed</w:t>
-      </w:r>
-      <w:r>
-        <w:t xml:space="preserve"> </w:t>
-      </w:r>
-      <w:r>
-        <w:t xml:space="preserve">(Brook</w:t>
-      </w:r>
-      <w:r>
-        <w:t xml:space="preserve"> </w:t>
-      </w:r>
-      <w:r>
-        <w:rPr>
-          <w:i/>
-        </w:rPr>
-        <w:t xml:space="preserve">et al.</w:t>
-      </w:r>
-      <w:r>
-        <w:t xml:space="preserve">, 2016;</w:t>
-      </w:r>
-      <w:r>
-        <w:t xml:space="preserve"> </w:t>
-      </w:r>
-      <w:r>
-        <w:t xml:space="preserve"> </w:t>
-      </w:r>
-      <w:r>
-        <w:t xml:space="preserve">Hammarström</w:t>
-      </w:r>
-      <w:r>
-        <w:t xml:space="preserve"> </w:t>
-      </w:r>
-      <w:r>
-        <w:rPr>
-          <w:i/>
-        </w:rPr>
-        <w:t xml:space="preserve">et al.</w:t>
-      </w:r>
-      <w:r>
-        <w:t xml:space="preserve">, 2020)</w:t>
-      </w:r>
-      <w:r>
-        <w:t xml:space="preserve">.</w:t>
-      </w:r>
-      <w:r>
-        <w:t xml:space="preserve"> </w:t>
-      </w:r>
-      <w:r>
-        <w:t xml:space="preserve">In the present study we observed a rapid increase in the first four sessions after which a plateau was observed. The observed plateau could be a consequence of the unit of measure as total RNA is estimated per unit tissue weight and that ribosome biogenesis occurs simultaneously as protein accretion leading to a dilution effect</w:t>
-      </w:r>
-      <w:r>
-        <w:t xml:space="preserve"> </w:t>
-      </w:r>
-      <w:r>
-        <w:t xml:space="preserve">(Figueiredo &amp; McCarthy, 2019)</w:t>
-      </w:r>
-      <w:r>
-        <w:t xml:space="preserve">.</w:t>
-      </w:r>
-      <w:r>
-        <w:t xml:space="preserve"> </w:t>
-      </w:r>
-      <w:r>
-        <w:t xml:space="preserve">We could confirm muscle hypertrophy both after session 12 and after a period of de-training indicating that the dilution effect is a reasonable assumption in interpreting the observed plateau. Further supporting this view is UBF increased over the whole training period indicating that the transcriptional apparatus continued to increase over the whole course of the training period.</w:t>
-      </w:r>
-    </w:p>
-    <w:p>
-      <w:pPr>
-        <w:pStyle w:val="Brdtekst"/>
-      </w:pPr>
-      <w:r>
-        <w:t xml:space="preserve">In the present study, training induced increases in rRNA and total RNA coincided with increases in rpS6. Changes in total RNA levels and rpS6 in response to de-training did however not correspond as rpS6 protein levels remained elevated after the de-training period. Training induced increases in rpS6 seen in the present study are in agreement to what has previously been reported in young men</w:t>
-      </w:r>
-      <w:r>
-        <w:t xml:space="preserve"> </w:t>
-      </w:r>
-      <w:r>
-        <w:t xml:space="preserve">(Brook</w:t>
-      </w:r>
-      <w:r>
-        <w:t xml:space="preserve"> </w:t>
-      </w:r>
-      <w:r>
-        <w:rPr>
-          <w:i/>
-        </w:rPr>
-        <w:t xml:space="preserve">et al.</w:t>
-      </w:r>
-      <w:r>
-        <w:t xml:space="preserve">, 2015)</w:t>
-      </w:r>
-      <w:r>
-        <w:t xml:space="preserve">,</w:t>
-      </w:r>
-      <w:r>
-        <w:t xml:space="preserve"> </w:t>
-      </w:r>
-      <w:r>
-        <w:t xml:space="preserve">but not in elderly men and women where a decrease was observed in response to training despite increases in total RNA and rRNA</w:t>
-      </w:r>
-      <w:r>
-        <w:t xml:space="preserve"> </w:t>
-      </w:r>
-      <w:r>
-        <w:t xml:space="preserve">(Stec</w:t>
-      </w:r>
-      <w:r>
-        <w:t xml:space="preserve"> </w:t>
-      </w:r>
-      <w:r>
-        <w:rPr>
-          <w:i/>
-        </w:rPr>
-        <w:t xml:space="preserve">et al.</w:t>
-      </w:r>
-      <w:r>
-        <w:t xml:space="preserve">, 2016)</w:t>
-      </w:r>
-      <w:r>
-        <w:t xml:space="preserve">.</w:t>
-      </w:r>
-      <w:r>
-        <w:t xml:space="preserve"> </w:t>
-      </w:r>
-      <w:r>
-        <w:t xml:space="preserve">Although increases were seen in both rpS6 and and total RNA, rpS6 did not explain variations in total RNA when number of sessions were controlled for (Table 3). Together with a disconnect after the de-training period, this may suggest that regulation of rpS6 expression and transcription of ribosomal RNA displays different temporal characteristics resulting from RT. Additionally, ribosomal proteins may have extra-ribosomal functions</w:t>
-      </w:r>
-      <w:r>
-        <w:t xml:space="preserve"> </w:t>
-      </w:r>
-      <w:r>
-        <w:t xml:space="preserve">affecting their expression</w:t>
-      </w:r>
-      <w:r>
-        <w:t xml:space="preserve"> </w:t>
-      </w:r>
-      <w:r>
-        <w:t xml:space="preserve">(Warner &amp; McIntosh, 2009)</w:t>
-      </w:r>
-      <w:r>
-        <w:t xml:space="preserve">.</w:t>
-      </w:r>
-    </w:p>
-    <w:p>
-      <w:pPr>
-        <w:pStyle w:val="Brdtekst"/>
-      </w:pPr>
-      <w:r>
-        <w:t xml:space="preserve">From a mechanistic perspective, UBF is an important factor for rDNA transcription as it, in its active state recruits a secondary transcription factor (SL1) to the rDNA promoter and enables transcription by RNA polymerase I</w:t>
-      </w:r>
-      <w:r>
-        <w:t xml:space="preserve"> </w:t>
-      </w:r>
-      <w:r>
-        <w:t xml:space="preserve">(Lin</w:t>
-      </w:r>
-      <w:r>
-        <w:t xml:space="preserve"> </w:t>
-      </w:r>
-      <w:r>
-        <w:rPr>
-          <w:i/>
-        </w:rPr>
-        <w:t xml:space="preserve">et al.</w:t>
-      </w:r>
-      <w:r>
-        <w:t xml:space="preserve">, 2007)</w:t>
-      </w:r>
-      <w:r>
-        <w:t xml:space="preserve">.</w:t>
-      </w:r>
-    </w:p>
-    <w:p>
-      <w:pPr>
-        <w:pStyle w:val="Brdtekst"/>
-      </w:pPr>
-      <w:r>
-        <w:t xml:space="preserve">Activation of UBF is thought to be controlled by signaling from the mechanosensitive mTOR, pathway as rapamycin, a specific mTOR inhibitor, blocks UBF from recruiting SL1 and subsequent rRNA transcription</w:t>
-      </w:r>
-      <w:r>
-        <w:t xml:space="preserve"> </w:t>
-      </w:r>
-      <w:r>
-        <w:t xml:space="preserve">(Nader</w:t>
-      </w:r>
-      <w:r>
-        <w:t xml:space="preserve"> </w:t>
-      </w:r>
-      <w:r>
-        <w:rPr>
-          <w:i/>
-        </w:rPr>
-        <w:t xml:space="preserve">et al.</w:t>
-      </w:r>
-      <w:r>
-        <w:t xml:space="preserve">, 2005;</w:t>
-      </w:r>
-      <w:r>
-        <w:t xml:space="preserve"> </w:t>
-      </w:r>
-      <w:r>
-        <w:t xml:space="preserve"> </w:t>
-      </w:r>
-      <w:r>
-        <w:t xml:space="preserve">Hannan</w:t>
-      </w:r>
-      <w:r>
-        <w:t xml:space="preserve"> </w:t>
-      </w:r>
-      <w:r>
-        <w:rPr>
-          <w:i/>
-        </w:rPr>
-        <w:t xml:space="preserve">et al.</w:t>
-      </w:r>
-      <w:r>
-        <w:t xml:space="preserve">, 2003)</w:t>
-      </w:r>
-      <w:r>
-        <w:t xml:space="preserve"> </w:t>
-      </w:r>
-      <w:r>
-        <w:t xml:space="preserve"> </w:t>
-      </w:r>
-      <w:r>
-        <w:t xml:space="preserve">Evidence from human exercise studies confirms training associated activation of UBF through phosphorylation</w:t>
-      </w:r>
-      <w:r>
-        <w:t xml:space="preserve"> </w:t>
-      </w:r>
-      <w:r>
-        <w:t xml:space="preserve">(Figueiredo</w:t>
-      </w:r>
-      <w:r>
-        <w:t xml:space="preserve"> </w:t>
-      </w:r>
-      <w:r>
-        <w:rPr>
-          <w:i/>
-        </w:rPr>
-        <w:t xml:space="preserve">et al.</w:t>
-      </w:r>
-      <w:r>
-        <w:t xml:space="preserve">, 2016,</w:t>
-      </w:r>
-      <w:r>
-        <w:t xml:space="preserve"> </w:t>
-      </w:r>
-      <w:r>
-        <w:t xml:space="preserve"> </w:t>
-      </w:r>
-      <w:r>
-        <w:t xml:space="preserve">2015)</w:t>
-      </w:r>
-      <w:r>
-        <w:t xml:space="preserve">.</w:t>
-      </w:r>
-      <w:r>
-        <w:t xml:space="preserve"> </w:t>
-      </w:r>
-      <w:r>
-        <w:t xml:space="preserve">In addition to exercise-induced activation of UBF, mechanical loading also leads to increased levels of total UBF</w:t>
-      </w:r>
-      <w:r>
-        <w:t xml:space="preserve"> </w:t>
-      </w:r>
-      <w:r>
-        <w:t xml:space="preserve">(Figueiredo</w:t>
-      </w:r>
-      <w:r>
-        <w:t xml:space="preserve"> </w:t>
-      </w:r>
-      <w:r>
-        <w:rPr>
-          <w:i/>
-        </w:rPr>
-        <w:t xml:space="preserve">et al.</w:t>
-      </w:r>
-      <w:r>
-        <w:t xml:space="preserve">, 2016,</w:t>
-      </w:r>
-      <w:r>
-        <w:t xml:space="preserve"> </w:t>
-      </w:r>
-      <w:r>
-        <w:t xml:space="preserve"> </w:t>
-      </w:r>
-      <w:r>
-        <w:t xml:space="preserve">2015)</w:t>
-      </w:r>
-      <w:r>
-        <w:t xml:space="preserve">. Increases in UBF was determined to be rapamycin insensitive after synergist ablation in mice</w:t>
-      </w:r>
-      <w:r>
-        <w:t xml:space="preserve"> </w:t>
-      </w:r>
-      <w:r>
-        <w:t xml:space="preserve">(Goodman</w:t>
-      </w:r>
-      <w:r>
-        <w:t xml:space="preserve"> </w:t>
-      </w:r>
-      <w:r>
-        <w:rPr>
-          <w:i/>
-        </w:rPr>
-        <w:t xml:space="preserve">et al.</w:t>
-      </w:r>
-      <w:r>
-        <w:t xml:space="preserve">, 2011)</w:t>
-      </w:r>
-      <w:r>
-        <w:t xml:space="preserve"> </w:t>
-      </w:r>
-      <w:r>
-        <w:t xml:space="preserve">pointing to an effect observed in cell models where c-Myc induces UBF mRNA transcription</w:t>
-      </w:r>
-      <w:r>
-        <w:t xml:space="preserve"> </w:t>
-      </w:r>
-      <w:r>
-        <w:t xml:space="preserve">(Poortinga</w:t>
-      </w:r>
-      <w:r>
-        <w:t xml:space="preserve"> </w:t>
-      </w:r>
-      <w:r>
-        <w:rPr>
-          <w:i/>
-        </w:rPr>
-        <w:t xml:space="preserve">et al.</w:t>
-      </w:r>
-      <w:r>
-        <w:t xml:space="preserve">, 2004)</w:t>
-      </w:r>
-      <w:r>
-        <w:t xml:space="preserve">.</w:t>
-      </w:r>
-      <w:r>
-        <w:t xml:space="preserve"> </w:t>
-      </w:r>
-      <w:r>
-        <w:t xml:space="preserve">Interestingly the avalability of UBF</w:t>
-      </w:r>
-      <w:r>
-        <w:t xml:space="preserve"> </w:t>
-      </w:r>
-      <w:r>
-        <w:rPr>
-          <w:i/>
-        </w:rPr>
-        <w:t xml:space="preserve">per se</w:t>
-      </w:r>
-      <w:r>
-        <w:t xml:space="preserve"> </w:t>
-      </w:r>
-      <w:r>
-        <w:t xml:space="preserve">has been shown to regulate rRNA transcription</w:t>
-      </w:r>
-      <w:r>
-        <w:t xml:space="preserve"> </w:t>
-      </w:r>
-      <w:r>
-        <w:t xml:space="preserve">(Hannan</w:t>
-      </w:r>
-      <w:r>
-        <w:t xml:space="preserve"> </w:t>
-      </w:r>
-      <w:r>
-        <w:rPr>
-          <w:i/>
-        </w:rPr>
-        <w:t xml:space="preserve">et al.</w:t>
-      </w:r>
-      <w:r>
-        <w:t xml:space="preserve">, 1996)</w:t>
-      </w:r>
-      <w:r>
-        <w:t xml:space="preserve"> </w:t>
-      </w:r>
-      <w:r>
-        <w:t xml:space="preserve">through control of rDNA gene activity</w:t>
-      </w:r>
-      <w:r>
-        <w:t xml:space="preserve"> </w:t>
-      </w:r>
-      <w:r>
-        <w:t xml:space="preserve">(Sanij</w:t>
-      </w:r>
-      <w:r>
-        <w:t xml:space="preserve"> </w:t>
-      </w:r>
-      <w:r>
-        <w:rPr>
-          <w:i/>
-        </w:rPr>
-        <w:t xml:space="preserve">et al.</w:t>
-      </w:r>
-      <w:r>
-        <w:t xml:space="preserve">, 2008)</w:t>
-      </w:r>
-      <w:r>
-        <w:t xml:space="preserve">.</w:t>
-      </w:r>
-      <w:r>
-        <w:t xml:space="preserve"> </w:t>
-      </w:r>
-      <w:r>
-        <w:t xml:space="preserve">In the present study, we measured total UBF levels and observed that the relative amount of UBF was related to total RNA concentrations over the whole course of the study indicating its role in ribosomal biogenesis. Together the above suggests that rRNA transcription may not plateau during short term training but muscle hyertrophy leads to a dilution effect. This observation has consequences for the use of total RNA per unit tissue weight as a determinant muscle growth as hypertrophy itself affects the measurement.</w:t>
+        <w:t xml:space="preserve">In conclusion, RT induced ribosome accumulation reaches peak values in the initial phase of RT (8-12 sessions) affected by total levels of UBF. Fluctuations in training volume does not transfer to fluctuations in ribosomal biogenesis a moderate volume initiation of RT but training cessation does lead to attenuated ribosomal biogenesis. The rate of total RNA accumulation predicts RT induced muscle hypertrophy.</w:t>
       </w:r>
     </w:p>
     <w:p>
@@ -5085,6 +5060,23 @@
         <w:t xml:space="preserve"> </w:t>
       </w:r>
       <w:r>
+        <w:t xml:space="preserve">Protein (A and B) and mRNA abundances (D and E) of rpS6 and UBF. Black points and error bars represents statistically robust results (a 95% CI not containing 0). C shows western-blots and total protein stains from a representative participant. mRNA data is normalized per total RNA.</w:t>
+      </w:r>
+    </w:p>
+    <w:p>
+      <w:pPr>
+        <w:pStyle w:val="Brdtekst"/>
+      </w:pPr>
+      <w:r>
+        <w:rPr>
+          <w:b/>
+        </w:rPr>
+        <w:t xml:space="preserve">Figure 3.</w:t>
+      </w:r>
+      <w:r>
+        <w:t xml:space="preserve"> </w:t>
+      </w:r>
+      <w:r>
         <w:t xml:space="preserve">Total RNA and ribosomal RNA subspecies in response to trainin. Total RNA increased compared to non-training controls to post-training (12 sessions) and tended to normalize after de-training (A). There were no robust differences between different volume conditions in the training group (A). B shows primer locations targeting different ribosomal RNA subspecies. Subsets of ribosomal RNA showed robust increases compared to control 48 h after the first session and other after the training period (C). Error bars shows 95% CI. Asterisk in C indicates robust differences between volume conditions (a 95% CI of pairwise differences not containing 0).</w:t>
       </w:r>
     </w:p>
@@ -5096,13 +5088,13 @@
         <w:rPr>
           <w:b/>
         </w:rPr>
-        <w:t xml:space="preserve">Figure 3.</w:t>
-      </w:r>
-      <w:r>
-        <w:t xml:space="preserve"> </w:t>
-      </w:r>
-      <w:r>
-        <w:t xml:space="preserve">mRNA (A and B) and protein abundances (C and D) of ribosomal protein S6 and Upstream bindning factor (UBF). mRNA abundaces are expressed per total RNA (round points) or per muscle weight (triangles). Black points and error bars represents statistically robust results (a 95% CI not containing 0). E shows western-blots and total protein stains from a representative participant.</w:t>
+        <w:t xml:space="preserve">Figure 4.</w:t>
+      </w:r>
+      <w:r>
+        <w:t xml:space="preserve"> </w:t>
+      </w:r>
+      <w:r>
+        <w:t xml:space="preserve">Predictions of muscle thickness increase based on total RNA increases (A) and total RNA abundance (B; see Table 4). Values are averaged over values from men and women. Individual plots of estimates total RNA increases over time is shown in C together with results from leave-one-out analysis (D). Leave-one-out analysis shows the effect of removing a single participant (black point and error-bars) and individual values from the total RNA per time estimates where green points represents bounds of the 95% CI and yellow points represents mean estimates.</w:t>
       </w:r>
     </w:p>
     <w:sectPr>

</xml_diff>